<commit_message>
one more code smell
</commit_message>
<xml_diff>
--- a/M3/M3.docx
+++ b/M3/M3.docx
@@ -2227,6 +2227,13 @@
       </w:r>
     </w:p>
     <w:p>
+      <w:pPr>
+        <w:pStyle w:val="ListParagraph"/>
+        <w:numPr>
+          <w:ilvl w:val="0"/>
+          <w:numId w:val="7"/>
+        </w:numPr>
+      </w:pPr>
       <w:r>
         <w:t xml:space="preserve">Look at </w:t>
       </w:r>
@@ -2236,12 +2243,15 @@
       </w:r>
       <w:proofErr w:type="spellEnd"/>
       <w:r>
-        <w:t xml:space="preserve"> class we can see that it’s quite long: there is Large Class code smell here.</w:t>
-      </w:r>
-    </w:p>
-    <w:p>
-      <w:r>
-        <w:t xml:space="preserve">Refactoring to fix this code smell in </w:t>
+        <w:t xml:space="preserve"> class we can see that it’s quite long: there is Large Class code smell </w:t>
+      </w:r>
+      <w:proofErr w:type="spellStart"/>
+      <w:r>
+        <w:t>here.Refactoring</w:t>
+      </w:r>
+      <w:proofErr w:type="spellEnd"/>
+      <w:r>
+        <w:t xml:space="preserve"> to fix this code smell in </w:t>
       </w:r>
       <w:proofErr w:type="spellStart"/>
       <w:r>
@@ -2321,7 +2331,665 @@
         <w:t>…</w:t>
       </w:r>
     </w:p>
-    <w:p/>
+    <w:p>
+      <w:pPr>
+        <w:pStyle w:val="ListParagraph"/>
+        <w:numPr>
+          <w:ilvl w:val="0"/>
+          <w:numId w:val="7"/>
+        </w:numPr>
+      </w:pPr>
+      <w:r>
+        <w:t xml:space="preserve">In </w:t>
+      </w:r>
+      <w:proofErr w:type="spellStart"/>
+      <w:r>
+        <w:t>AppointmentModel</w:t>
+      </w:r>
+      <w:proofErr w:type="spellEnd"/>
+      <w:r>
+        <w:t xml:space="preserve"> class , </w:t>
+      </w:r>
+      <w:proofErr w:type="spellStart"/>
+      <w:r>
+        <w:t>do_todo</w:t>
+      </w:r>
+      <w:proofErr w:type="spellEnd"/>
+      <w:r>
+        <w:t xml:space="preserve">  (</w:t>
+      </w:r>
+      <w:r>
+        <w:rPr>
+          <w:rFonts w:ascii="Consolas" w:hAnsi="Consolas" w:cs="Consolas"/>
+          <w:b/>
+          <w:bCs/>
+          <w:color w:val="7F0055"/>
+          <w:sz w:val="20"/>
+          <w:szCs w:val="20"/>
+        </w:rPr>
+        <w:t>public</w:t>
+      </w:r>
+      <w:r>
+        <w:rPr>
+          <w:rFonts w:ascii="Consolas" w:hAnsi="Consolas" w:cs="Consolas"/>
+          <w:color w:val="000000"/>
+          <w:sz w:val="20"/>
+          <w:szCs w:val="20"/>
+        </w:rPr>
+        <w:t xml:space="preserve"> </w:t>
+      </w:r>
+      <w:r>
+        <w:rPr>
+          <w:rFonts w:ascii="Consolas" w:hAnsi="Consolas" w:cs="Consolas"/>
+          <w:b/>
+          <w:bCs/>
+          <w:color w:val="7F0055"/>
+          <w:sz w:val="20"/>
+          <w:szCs w:val="20"/>
+        </w:rPr>
+        <w:t>void</w:t>
+      </w:r>
+      <w:r>
+        <w:rPr>
+          <w:rFonts w:ascii="Consolas" w:hAnsi="Consolas" w:cs="Consolas"/>
+          <w:color w:val="000000"/>
+          <w:sz w:val="20"/>
+          <w:szCs w:val="20"/>
+        </w:rPr>
+        <w:t xml:space="preserve"> </w:t>
+      </w:r>
+      <w:proofErr w:type="spellStart"/>
+      <w:r>
+        <w:rPr>
+          <w:rFonts w:ascii="Consolas" w:hAnsi="Consolas" w:cs="Consolas"/>
+          <w:color w:val="000000"/>
+          <w:sz w:val="20"/>
+          <w:szCs w:val="20"/>
+        </w:rPr>
+        <w:t>do_todo</w:t>
+      </w:r>
+      <w:proofErr w:type="spellEnd"/>
+      <w:r>
+        <w:rPr>
+          <w:rFonts w:ascii="Consolas" w:hAnsi="Consolas" w:cs="Consolas"/>
+          <w:color w:val="000000"/>
+          <w:sz w:val="20"/>
+          <w:szCs w:val="20"/>
+        </w:rPr>
+        <w:t>(</w:t>
+      </w:r>
+      <w:proofErr w:type="spellStart"/>
+      <w:r>
+        <w:rPr>
+          <w:rFonts w:ascii="Consolas" w:hAnsi="Consolas" w:cs="Consolas"/>
+          <w:b/>
+          <w:bCs/>
+          <w:color w:val="7F0055"/>
+          <w:sz w:val="20"/>
+          <w:szCs w:val="20"/>
+        </w:rPr>
+        <w:t>int</w:t>
+      </w:r>
+      <w:proofErr w:type="spellEnd"/>
+      <w:r>
+        <w:rPr>
+          <w:rFonts w:ascii="Consolas" w:hAnsi="Consolas" w:cs="Consolas"/>
+          <w:color w:val="000000"/>
+          <w:sz w:val="20"/>
+          <w:szCs w:val="20"/>
+        </w:rPr>
+        <w:t xml:space="preserve"> key, </w:t>
+      </w:r>
+      <w:proofErr w:type="spellStart"/>
+      <w:r>
+        <w:rPr>
+          <w:rFonts w:ascii="Consolas" w:hAnsi="Consolas" w:cs="Consolas"/>
+          <w:b/>
+          <w:bCs/>
+          <w:color w:val="7F0055"/>
+          <w:sz w:val="20"/>
+          <w:szCs w:val="20"/>
+        </w:rPr>
+        <w:t>boolean</w:t>
+      </w:r>
+      <w:proofErr w:type="spellEnd"/>
+      <w:r>
+        <w:rPr>
+          <w:rFonts w:ascii="Consolas" w:hAnsi="Consolas" w:cs="Consolas"/>
+          <w:color w:val="000000"/>
+          <w:sz w:val="20"/>
+          <w:szCs w:val="20"/>
+        </w:rPr>
+        <w:t xml:space="preserve"> del, Date </w:t>
+      </w:r>
+      <w:proofErr w:type="spellStart"/>
+      <w:r>
+        <w:rPr>
+          <w:rFonts w:ascii="Consolas" w:hAnsi="Consolas" w:cs="Consolas"/>
+          <w:color w:val="000000"/>
+          <w:sz w:val="20"/>
+          <w:szCs w:val="20"/>
+        </w:rPr>
+        <w:t>date</w:t>
+      </w:r>
+      <w:proofErr w:type="spellEnd"/>
+      <w:r>
+        <w:rPr>
+          <w:rFonts w:ascii="Consolas" w:hAnsi="Consolas" w:cs="Consolas"/>
+          <w:color w:val="000000"/>
+          <w:sz w:val="20"/>
+          <w:szCs w:val="20"/>
+        </w:rPr>
+        <w:t xml:space="preserve">) </w:t>
+      </w:r>
+      <w:r>
+        <w:rPr>
+          <w:rFonts w:ascii="Consolas" w:hAnsi="Consolas" w:cs="Consolas"/>
+          <w:b/>
+          <w:bCs/>
+          <w:color w:val="7F0055"/>
+          <w:sz w:val="20"/>
+          <w:szCs w:val="20"/>
+        </w:rPr>
+        <w:t>throws</w:t>
+      </w:r>
+      <w:r>
+        <w:rPr>
+          <w:rFonts w:ascii="Consolas" w:hAnsi="Consolas" w:cs="Consolas"/>
+          <w:color w:val="000000"/>
+          <w:sz w:val="20"/>
+          <w:szCs w:val="20"/>
+        </w:rPr>
+        <w:t xml:space="preserve"> Exception)</w:t>
+      </w:r>
+      <w:r>
+        <w:rPr>
+          <w:rFonts w:ascii="Consolas" w:hAnsi="Consolas" w:cs="Consolas"/>
+          <w:color w:val="000000"/>
+          <w:sz w:val="20"/>
+          <w:szCs w:val="20"/>
+        </w:rPr>
+        <w:t xml:space="preserve"> method </w:t>
+      </w:r>
+      <w:r>
+        <w:rPr>
+          <w:rFonts w:ascii="Consolas" w:hAnsi="Consolas" w:cs="Consolas"/>
+          <w:color w:val="000000"/>
+          <w:sz w:val="20"/>
+          <w:szCs w:val="20"/>
+        </w:rPr>
+        <w:t>has two deferent polymorphism</w:t>
+      </w:r>
+      <w:r>
+        <w:rPr>
+          <w:rFonts w:ascii="Consolas" w:hAnsi="Consolas" w:cs="Consolas"/>
+          <w:color w:val="000000"/>
+          <w:sz w:val="20"/>
+          <w:szCs w:val="20"/>
+        </w:rPr>
+        <w:t xml:space="preserve"> which is distinguished with “if then else”  </w:t>
+      </w:r>
+      <w:r>
+        <w:rPr>
+          <w:rFonts w:ascii="Consolas" w:hAnsi="Consolas" w:cs="Consolas"/>
+          <w:color w:val="000000"/>
+          <w:sz w:val="20"/>
+          <w:szCs w:val="20"/>
+        </w:rPr>
+        <w:t>:</w:t>
+      </w:r>
+    </w:p>
+    <w:p>
+      <w:pPr>
+        <w:pStyle w:val="ListParagraph"/>
+        <w:numPr>
+          <w:ilvl w:val="0"/>
+          <w:numId w:val="8"/>
+        </w:numPr>
+      </w:pPr>
+      <w:r>
+        <w:rPr>
+          <w:rFonts w:ascii="Consolas" w:hAnsi="Consolas" w:cs="Consolas"/>
+          <w:color w:val="000000"/>
+          <w:sz w:val="20"/>
+          <w:szCs w:val="20"/>
+        </w:rPr>
+        <w:t xml:space="preserve">Delete : </w:t>
+      </w:r>
+      <w:r>
+        <w:rPr>
+          <w:rFonts w:ascii="Consolas" w:hAnsi="Consolas" w:cs="Consolas"/>
+          <w:sz w:val="20"/>
+          <w:szCs w:val="20"/>
+        </w:rPr>
+        <w:t xml:space="preserve">delete the </w:t>
+      </w:r>
+      <w:proofErr w:type="spellStart"/>
+      <w:r>
+        <w:rPr>
+          <w:rFonts w:ascii="Consolas" w:hAnsi="Consolas" w:cs="Consolas"/>
+          <w:sz w:val="20"/>
+          <w:szCs w:val="20"/>
+          <w:u w:val="single"/>
+        </w:rPr>
+        <w:t>todo</w:t>
+      </w:r>
+      <w:proofErr w:type="spellEnd"/>
+      <w:r>
+        <w:rPr>
+          <w:rFonts w:ascii="Consolas" w:hAnsi="Consolas" w:cs="Consolas"/>
+          <w:sz w:val="20"/>
+          <w:szCs w:val="20"/>
+        </w:rPr>
+        <w:t xml:space="preserve"> when all done</w:t>
+      </w:r>
+    </w:p>
+    <w:p>
+      <w:pPr>
+        <w:pStyle w:val="ListParagraph"/>
+        <w:numPr>
+          <w:ilvl w:val="0"/>
+          <w:numId w:val="8"/>
+        </w:numPr>
+        <w:autoSpaceDE w:val="0"/>
+        <w:autoSpaceDN w:val="0"/>
+        <w:adjustRightInd w:val="0"/>
+        <w:spacing w:after="0" w:line="240" w:lineRule="auto"/>
+        <w:rPr>
+          <w:rFonts w:ascii="Consolas" w:hAnsi="Consolas" w:cs="Consolas"/>
+          <w:sz w:val="20"/>
+          <w:szCs w:val="20"/>
+        </w:rPr>
+      </w:pPr>
+      <w:proofErr w:type="spellStart"/>
+      <w:proofErr w:type="gramStart"/>
+      <w:r>
+        <w:rPr>
+          <w:rFonts w:ascii="Consolas" w:hAnsi="Consolas" w:cs="Consolas"/>
+          <w:sz w:val="20"/>
+          <w:szCs w:val="20"/>
+        </w:rPr>
+        <w:t>repeat</w:t>
+      </w:r>
+      <w:r>
+        <w:rPr>
+          <w:rFonts w:ascii="Consolas" w:hAnsi="Consolas" w:cs="Consolas"/>
+          <w:sz w:val="20"/>
+          <w:szCs w:val="20"/>
+        </w:rPr>
+        <w:t>Set</w:t>
+      </w:r>
+      <w:proofErr w:type="spellEnd"/>
+      <w:proofErr w:type="gramEnd"/>
+      <w:r>
+        <w:rPr>
+          <w:rFonts w:ascii="Consolas" w:hAnsi="Consolas" w:cs="Consolas"/>
+          <w:sz w:val="20"/>
+          <w:szCs w:val="20"/>
+        </w:rPr>
+        <w:t>:</w:t>
+      </w:r>
+      <w:r>
+        <w:rPr>
+          <w:rFonts w:ascii="Consolas" w:hAnsi="Consolas" w:cs="Consolas"/>
+          <w:sz w:val="20"/>
+          <w:szCs w:val="20"/>
+        </w:rPr>
+        <w:t xml:space="preserve"> </w:t>
+      </w:r>
+      <w:r>
+        <w:rPr>
+          <w:rFonts w:ascii="Consolas" w:hAnsi="Consolas" w:cs="Consolas"/>
+          <w:sz w:val="20"/>
+          <w:szCs w:val="20"/>
+          <w:highlight w:val="lightGray"/>
+        </w:rPr>
+        <w:t>date</w:t>
+      </w:r>
+      <w:r>
+        <w:rPr>
+          <w:rFonts w:ascii="Consolas" w:hAnsi="Consolas" w:cs="Consolas"/>
+          <w:sz w:val="20"/>
+          <w:szCs w:val="20"/>
+        </w:rPr>
+        <w:t xml:space="preserve"> </w:t>
+      </w:r>
+      <w:proofErr w:type="spellStart"/>
+      <w:r>
+        <w:rPr>
+          <w:rFonts w:ascii="Consolas" w:hAnsi="Consolas" w:cs="Consolas"/>
+          <w:sz w:val="20"/>
+          <w:szCs w:val="20"/>
+        </w:rPr>
+        <w:t>date</w:t>
+      </w:r>
+      <w:proofErr w:type="spellEnd"/>
+      <w:r>
+        <w:rPr>
+          <w:rFonts w:ascii="Consolas" w:hAnsi="Consolas" w:cs="Consolas"/>
+          <w:sz w:val="20"/>
+          <w:szCs w:val="20"/>
+        </w:rPr>
+        <w:t xml:space="preserve"> of the repeat that is being marked as done. If null, then the next </w:t>
+      </w:r>
+      <w:proofErr w:type="spellStart"/>
+      <w:r>
+        <w:rPr>
+          <w:rFonts w:ascii="Consolas" w:hAnsi="Consolas" w:cs="Consolas"/>
+          <w:sz w:val="20"/>
+          <w:szCs w:val="20"/>
+          <w:u w:val="single"/>
+        </w:rPr>
+        <w:t>todo</w:t>
+      </w:r>
+      <w:proofErr w:type="spellEnd"/>
+      <w:r>
+        <w:rPr>
+          <w:rFonts w:ascii="Consolas" w:hAnsi="Consolas" w:cs="Consolas"/>
+          <w:sz w:val="20"/>
+          <w:szCs w:val="20"/>
+        </w:rPr>
+        <w:t xml:space="preserve"> is the </w:t>
+      </w:r>
+      <w:proofErr w:type="spellStart"/>
+      <w:r>
+        <w:rPr>
+          <w:rFonts w:ascii="Consolas" w:hAnsi="Consolas" w:cs="Consolas"/>
+          <w:sz w:val="20"/>
+          <w:szCs w:val="20"/>
+        </w:rPr>
+        <w:t>one.If</w:t>
+      </w:r>
+      <w:proofErr w:type="spellEnd"/>
+      <w:r>
+        <w:rPr>
+          <w:rFonts w:ascii="Consolas" w:hAnsi="Consolas" w:cs="Consolas"/>
+          <w:sz w:val="20"/>
+          <w:szCs w:val="20"/>
+        </w:rPr>
+        <w:t xml:space="preserve"> set, then all </w:t>
+      </w:r>
+      <w:proofErr w:type="spellStart"/>
+      <w:r>
+        <w:rPr>
+          <w:rFonts w:ascii="Consolas" w:hAnsi="Consolas" w:cs="Consolas"/>
+          <w:sz w:val="20"/>
+          <w:szCs w:val="20"/>
+          <w:u w:val="single"/>
+        </w:rPr>
+        <w:t>todos</w:t>
+      </w:r>
+      <w:proofErr w:type="spellEnd"/>
+      <w:r>
+        <w:rPr>
+          <w:rFonts w:ascii="Consolas" w:hAnsi="Consolas" w:cs="Consolas"/>
+          <w:sz w:val="20"/>
+          <w:szCs w:val="20"/>
+        </w:rPr>
+        <w:t xml:space="preserve"> up to and including the date are marked as done</w:t>
+      </w:r>
+    </w:p>
+    <w:p>
+      <w:pPr>
+        <w:pStyle w:val="ListParagraph"/>
+        <w:autoSpaceDE w:val="0"/>
+        <w:autoSpaceDN w:val="0"/>
+        <w:adjustRightInd w:val="0"/>
+        <w:spacing w:after="0" w:line="240" w:lineRule="auto"/>
+        <w:ind w:left="1440"/>
+        <w:rPr>
+          <w:rFonts w:ascii="Consolas" w:hAnsi="Consolas" w:cs="Consolas"/>
+          <w:sz w:val="20"/>
+          <w:szCs w:val="20"/>
+        </w:rPr>
+      </w:pPr>
+    </w:p>
+    <w:p>
+      <w:pPr>
+        <w:autoSpaceDE w:val="0"/>
+        <w:autoSpaceDN w:val="0"/>
+        <w:adjustRightInd w:val="0"/>
+        <w:spacing w:after="0" w:line="240" w:lineRule="auto"/>
+        <w:ind w:left="720"/>
+        <w:rPr>
+          <w:rFonts w:ascii="Consolas" w:hAnsi="Consolas" w:cs="Consolas"/>
+          <w:sz w:val="20"/>
+          <w:szCs w:val="20"/>
+        </w:rPr>
+      </w:pPr>
+      <w:r>
+        <w:rPr>
+          <w:rFonts w:ascii="Consolas" w:hAnsi="Consolas" w:cs="Consolas"/>
+          <w:sz w:val="20"/>
+          <w:szCs w:val="20"/>
+        </w:rPr>
+        <w:t>W</w:t>
+      </w:r>
+      <w:r>
+        <w:rPr>
+          <w:rFonts w:ascii="Consolas" w:hAnsi="Consolas" w:cs="Consolas"/>
+          <w:sz w:val="20"/>
+          <w:szCs w:val="20"/>
+        </w:rPr>
+        <w:t xml:space="preserve">e can </w:t>
+      </w:r>
+      <w:r>
+        <w:rPr>
+          <w:rFonts w:ascii="Consolas" w:hAnsi="Consolas" w:cs="Consolas"/>
+          <w:sz w:val="20"/>
+          <w:szCs w:val="20"/>
+        </w:rPr>
+        <w:t xml:space="preserve">Extract two class and instead of “if then Else” we implement it with </w:t>
+      </w:r>
+      <w:proofErr w:type="gramStart"/>
+      <w:r>
+        <w:rPr>
+          <w:rFonts w:ascii="Consolas" w:hAnsi="Consolas" w:cs="Consolas"/>
+          <w:sz w:val="20"/>
+          <w:szCs w:val="20"/>
+        </w:rPr>
+        <w:t>polymorphism</w:t>
+      </w:r>
+      <w:r>
+        <w:rPr>
+          <w:rFonts w:ascii="Consolas" w:hAnsi="Consolas" w:cs="Consolas"/>
+          <w:sz w:val="20"/>
+          <w:szCs w:val="20"/>
+        </w:rPr>
+        <w:t>(</w:t>
+      </w:r>
+      <w:proofErr w:type="gramEnd"/>
+      <w:r>
+        <w:rPr>
+          <w:rFonts w:ascii="Consolas" w:hAnsi="Consolas" w:cs="Consolas"/>
+          <w:sz w:val="20"/>
+          <w:szCs w:val="20"/>
+        </w:rPr>
+        <w:t>strategy)</w:t>
+      </w:r>
+      <w:r>
+        <w:rPr>
+          <w:rFonts w:ascii="Consolas" w:hAnsi="Consolas" w:cs="Consolas"/>
+          <w:sz w:val="20"/>
+          <w:szCs w:val="20"/>
+        </w:rPr>
+        <w:t xml:space="preserve"> </w:t>
+      </w:r>
+      <w:r>
+        <w:rPr>
+          <w:rFonts w:ascii="Consolas" w:hAnsi="Consolas" w:cs="Consolas"/>
+          <w:sz w:val="20"/>
+          <w:szCs w:val="20"/>
+        </w:rPr>
+        <w:t>:</w:t>
+      </w:r>
+    </w:p>
+    <w:p>
+      <w:pPr>
+        <w:autoSpaceDE w:val="0"/>
+        <w:autoSpaceDN w:val="0"/>
+        <w:adjustRightInd w:val="0"/>
+        <w:spacing w:after="0" w:line="240" w:lineRule="auto"/>
+        <w:ind w:left="720"/>
+        <w:rPr>
+          <w:rFonts w:ascii="Consolas" w:hAnsi="Consolas" w:cs="Consolas"/>
+          <w:sz w:val="20"/>
+          <w:szCs w:val="20"/>
+        </w:rPr>
+      </w:pPr>
+      <w:r>
+        <w:rPr>
+          <w:rFonts w:ascii="Consolas" w:hAnsi="Consolas" w:cs="Consolas"/>
+          <w:noProof/>
+          <w:sz w:val="20"/>
+          <w:szCs w:val="20"/>
+          <w:lang w:eastAsia="en-CA"/>
+        </w:rPr>
+        <w:pict>
+          <v:rect id="_x0000_s1026" style="position:absolute;left:0;text-align:left;margin-left:106.5pt;margin-top:8.75pt;width:96pt;height:43.2pt;z-index:251658240">
+            <v:textbox>
+              <w:txbxContent>
+                <w:p>
+                  <w:r>
+                    <w:t>&lt;&lt;</w:t>
+                  </w:r>
+                  <w:proofErr w:type="gramStart"/>
+                  <w:r>
+                    <w:t>interface</w:t>
+                  </w:r>
+                  <w:proofErr w:type="gramEnd"/>
+                  <w:r>
+                    <w:t xml:space="preserve">&gt;&gt;     </w:t>
+                  </w:r>
+                  <w:proofErr w:type="spellStart"/>
+                  <w:r>
+                    <w:t>do_todo</w:t>
+                  </w:r>
+                  <w:proofErr w:type="spellEnd"/>
+                </w:p>
+              </w:txbxContent>
+            </v:textbox>
+          </v:rect>
+        </w:pict>
+      </w:r>
+    </w:p>
+    <w:p>
+      <w:pPr>
+        <w:autoSpaceDE w:val="0"/>
+        <w:autoSpaceDN w:val="0"/>
+        <w:adjustRightInd w:val="0"/>
+        <w:spacing w:after="0" w:line="240" w:lineRule="auto"/>
+        <w:ind w:left="720"/>
+        <w:rPr>
+          <w:rFonts w:ascii="Consolas" w:hAnsi="Consolas" w:cs="Consolas"/>
+          <w:sz w:val="20"/>
+          <w:szCs w:val="20"/>
+        </w:rPr>
+      </w:pPr>
+    </w:p>
+    <w:p>
+      <w:pPr>
+        <w:autoSpaceDE w:val="0"/>
+        <w:autoSpaceDN w:val="0"/>
+        <w:adjustRightInd w:val="0"/>
+        <w:spacing w:after="0" w:line="240" w:lineRule="auto"/>
+        <w:ind w:left="720"/>
+        <w:rPr>
+          <w:rFonts w:ascii="Consolas" w:hAnsi="Consolas" w:cs="Consolas"/>
+          <w:sz w:val="20"/>
+          <w:szCs w:val="20"/>
+        </w:rPr>
+      </w:pPr>
+      <w:r>
+        <w:rPr>
+          <w:rFonts w:ascii="Consolas" w:hAnsi="Consolas" w:cs="Consolas"/>
+          <w:noProof/>
+          <w:sz w:val="20"/>
+          <w:szCs w:val="20"/>
+          <w:lang w:eastAsia="en-CA"/>
+        </w:rPr>
+        <w:pict>
+          <v:rect id="_x0000_s1028" style="position:absolute;left:0;text-align:left;margin-left:160.5pt;margin-top:69.05pt;width:1in;height:25.5pt;z-index:251660288">
+            <v:textbox>
+              <w:txbxContent>
+                <w:p>
+                  <w:proofErr w:type="spellStart"/>
+                  <w:proofErr w:type="gramStart"/>
+                  <w:r>
+                    <w:t>repeatSet</w:t>
+                  </w:r>
+                  <w:proofErr w:type="spellEnd"/>
+                  <w:proofErr w:type="gramEnd"/>
+                </w:p>
+              </w:txbxContent>
+            </v:textbox>
+          </v:rect>
+        </w:pict>
+      </w:r>
+      <w:r>
+        <w:rPr>
+          <w:rFonts w:ascii="Consolas" w:hAnsi="Consolas" w:cs="Consolas"/>
+          <w:noProof/>
+          <w:sz w:val="20"/>
+          <w:szCs w:val="20"/>
+          <w:lang w:eastAsia="en-CA"/>
+        </w:rPr>
+        <w:pict>
+          <v:shapetype id="_x0000_t34" coordsize="21600,21600" o:spt="34" o:oned="t" adj="10800" path="m,l@0,0@0,21600,21600,21600e" filled="f">
+            <v:stroke joinstyle="miter"/>
+            <v:formulas>
+              <v:f eqn="val #0"/>
+            </v:formulas>
+            <v:path arrowok="t" fillok="f" o:connecttype="none"/>
+            <v:handles>
+              <v:h position="#0,center"/>
+            </v:handles>
+            <o:lock v:ext="edit" shapetype="t"/>
+          </v:shapetype>
+          <v:shape id="_x0000_s1032" type="#_x0000_t34" style="position:absolute;left:0;text-align:left;margin-left:135.75pt;margin-top:28.55pt;width:40.5pt;height:40.5pt;rotation:270;flip:x;z-index:251662336" o:connectortype="elbow" adj=",319600,-135600">
+            <v:stroke endarrow="block"/>
+          </v:shape>
+        </w:pict>
+      </w:r>
+      <w:r>
+        <w:rPr>
+          <w:rFonts w:ascii="Consolas" w:hAnsi="Consolas" w:cs="Consolas"/>
+          <w:noProof/>
+          <w:sz w:val="20"/>
+          <w:szCs w:val="20"/>
+          <w:lang w:eastAsia="en-CA"/>
+        </w:rPr>
+        <w:pict>
+          <v:shape id="_x0000_s1029" type="#_x0000_t34" style="position:absolute;left:0;text-align:left;margin-left:98.65pt;margin-top:31.9pt;width:40.5pt;height:33.75pt;rotation:270;z-index:251661312" o:connectortype="elbow" adj=",-383520,-92800">
+            <v:stroke endarrow="block"/>
+          </v:shape>
+        </w:pict>
+      </w:r>
+      <w:r>
+        <w:rPr>
+          <w:rFonts w:ascii="Consolas" w:hAnsi="Consolas" w:cs="Consolas"/>
+          <w:noProof/>
+          <w:sz w:val="20"/>
+          <w:szCs w:val="20"/>
+          <w:lang w:eastAsia="en-CA"/>
+        </w:rPr>
+        <w:pict>
+          <v:rect id="_x0000_s1027" style="position:absolute;left:0;text-align:left;margin-left:76.5pt;margin-top:69.05pt;width:59.25pt;height:30.75pt;z-index:251659264">
+            <v:textbox>
+              <w:txbxContent>
+                <w:p>
+                  <w:proofErr w:type="gramStart"/>
+                  <w:r>
+                    <w:t>delete</w:t>
+                  </w:r>
+                  <w:proofErr w:type="gramEnd"/>
+                </w:p>
+              </w:txbxContent>
+            </v:textbox>
+          </v:rect>
+        </w:pict>
+      </w:r>
+    </w:p>
     <w:sectPr>
       <w:pgSz w:w="12240" w:h="15840"/>
       <w:pgMar w:top="1440" w:right="1440" w:bottom="1440" w:left="1440" w:header="720" w:footer="720" w:gutter="0"/>
@@ -2335,6 +3003,119 @@
 <file path=word/numbering.xml><?xml version="1.0" encoding="utf-8"?>
 <w:numbering xmlns:ve="http://schemas.openxmlformats.org/markup-compatibility/2006" xmlns:o="urn:schemas-microsoft-com:office:office" xmlns:r="http://schemas.openxmlformats.org/officeDocument/2006/relationships" xmlns:m="http://schemas.openxmlformats.org/officeDocument/2006/math" xmlns:v="urn:schemas-microsoft-com:vml" xmlns:wp="http://schemas.openxmlformats.org/drawingml/2006/wordprocessingDrawing" xmlns:w10="urn:schemas-microsoft-com:office:word" xmlns:w="http://schemas.openxmlformats.org/wordprocessingml/2006/main" xmlns:wne="http://schemas.microsoft.com/office/word/2006/wordml">
   <w:abstractNum w:abstractNumId="0">
+    <w:nsid w:val="042112F4"/>
+    <w:multiLevelType w:val="hybridMultilevel"/>
+    <w:tmpl w:val="873697CC"/>
+    <w:lvl w:ilvl="0" w:tplc="10090001">
+      <w:start w:val="1"/>
+      <w:numFmt w:val="bullet"/>
+      <w:lvlText w:val=""/>
+      <w:lvlJc w:val="left"/>
+      <w:pPr>
+        <w:ind w:left="720" w:hanging="360"/>
+      </w:pPr>
+      <w:rPr>
+        <w:rFonts w:ascii="Symbol" w:hAnsi="Symbol" w:hint="default"/>
+      </w:rPr>
+    </w:lvl>
+    <w:lvl w:ilvl="1" w:tplc="10090003" w:tentative="1">
+      <w:start w:val="1"/>
+      <w:numFmt w:val="bullet"/>
+      <w:lvlText w:val="o"/>
+      <w:lvlJc w:val="left"/>
+      <w:pPr>
+        <w:ind w:left="1440" w:hanging="360"/>
+      </w:pPr>
+      <w:rPr>
+        <w:rFonts w:ascii="Courier New" w:hAnsi="Courier New" w:cs="Courier New" w:hint="default"/>
+      </w:rPr>
+    </w:lvl>
+    <w:lvl w:ilvl="2" w:tplc="10090005" w:tentative="1">
+      <w:start w:val="1"/>
+      <w:numFmt w:val="bullet"/>
+      <w:lvlText w:val=""/>
+      <w:lvlJc w:val="left"/>
+      <w:pPr>
+        <w:ind w:left="2160" w:hanging="360"/>
+      </w:pPr>
+      <w:rPr>
+        <w:rFonts w:ascii="Wingdings" w:hAnsi="Wingdings" w:hint="default"/>
+      </w:rPr>
+    </w:lvl>
+    <w:lvl w:ilvl="3" w:tplc="10090001" w:tentative="1">
+      <w:start w:val="1"/>
+      <w:numFmt w:val="bullet"/>
+      <w:lvlText w:val=""/>
+      <w:lvlJc w:val="left"/>
+      <w:pPr>
+        <w:ind w:left="2880" w:hanging="360"/>
+      </w:pPr>
+      <w:rPr>
+        <w:rFonts w:ascii="Symbol" w:hAnsi="Symbol" w:hint="default"/>
+      </w:rPr>
+    </w:lvl>
+    <w:lvl w:ilvl="4" w:tplc="10090003" w:tentative="1">
+      <w:start w:val="1"/>
+      <w:numFmt w:val="bullet"/>
+      <w:lvlText w:val="o"/>
+      <w:lvlJc w:val="left"/>
+      <w:pPr>
+        <w:ind w:left="3600" w:hanging="360"/>
+      </w:pPr>
+      <w:rPr>
+        <w:rFonts w:ascii="Courier New" w:hAnsi="Courier New" w:cs="Courier New" w:hint="default"/>
+      </w:rPr>
+    </w:lvl>
+    <w:lvl w:ilvl="5" w:tplc="10090005" w:tentative="1">
+      <w:start w:val="1"/>
+      <w:numFmt w:val="bullet"/>
+      <w:lvlText w:val=""/>
+      <w:lvlJc w:val="left"/>
+      <w:pPr>
+        <w:ind w:left="4320" w:hanging="360"/>
+      </w:pPr>
+      <w:rPr>
+        <w:rFonts w:ascii="Wingdings" w:hAnsi="Wingdings" w:hint="default"/>
+      </w:rPr>
+    </w:lvl>
+    <w:lvl w:ilvl="6" w:tplc="10090001" w:tentative="1">
+      <w:start w:val="1"/>
+      <w:numFmt w:val="bullet"/>
+      <w:lvlText w:val=""/>
+      <w:lvlJc w:val="left"/>
+      <w:pPr>
+        <w:ind w:left="5040" w:hanging="360"/>
+      </w:pPr>
+      <w:rPr>
+        <w:rFonts w:ascii="Symbol" w:hAnsi="Symbol" w:hint="default"/>
+      </w:rPr>
+    </w:lvl>
+    <w:lvl w:ilvl="7" w:tplc="10090003" w:tentative="1">
+      <w:start w:val="1"/>
+      <w:numFmt w:val="bullet"/>
+      <w:lvlText w:val="o"/>
+      <w:lvlJc w:val="left"/>
+      <w:pPr>
+        <w:ind w:left="5760" w:hanging="360"/>
+      </w:pPr>
+      <w:rPr>
+        <w:rFonts w:ascii="Courier New" w:hAnsi="Courier New" w:cs="Courier New" w:hint="default"/>
+      </w:rPr>
+    </w:lvl>
+    <w:lvl w:ilvl="8" w:tplc="10090005" w:tentative="1">
+      <w:start w:val="1"/>
+      <w:numFmt w:val="bullet"/>
+      <w:lvlText w:val=""/>
+      <w:lvlJc w:val="left"/>
+      <w:pPr>
+        <w:ind w:left="6480" w:hanging="360"/>
+      </w:pPr>
+      <w:rPr>
+        <w:rFonts w:ascii="Wingdings" w:hAnsi="Wingdings" w:hint="default"/>
+      </w:rPr>
+    </w:lvl>
+  </w:abstractNum>
+  <w:abstractNum w:abstractNumId="1">
     <w:nsid w:val="06A1018D"/>
     <w:multiLevelType w:val="multilevel"/>
     <w:tmpl w:val="7D8261C4"/>
@@ -2455,7 +3236,7 @@
       </w:rPr>
     </w:lvl>
   </w:abstractNum>
-  <w:abstractNum w:abstractNumId="1">
+  <w:abstractNum w:abstractNumId="2">
     <w:nsid w:val="13834CAE"/>
     <w:multiLevelType w:val="hybridMultilevel"/>
     <w:tmpl w:val="42AE64A6"/>
@@ -2568,7 +3349,7 @@
       </w:rPr>
     </w:lvl>
   </w:abstractNum>
-  <w:abstractNum w:abstractNumId="2">
+  <w:abstractNum w:abstractNumId="3">
     <w:nsid w:val="1B2B6618"/>
     <w:multiLevelType w:val="hybridMultilevel"/>
     <w:tmpl w:val="4A9475E8"/>
@@ -2680,7 +3461,206 @@
       </w:rPr>
     </w:lvl>
   </w:abstractNum>
-  <w:abstractNum w:abstractNumId="3">
+  <w:abstractNum w:abstractNumId="4">
+    <w:nsid w:val="1F720756"/>
+    <w:multiLevelType w:val="hybridMultilevel"/>
+    <w:tmpl w:val="FEFE1E72"/>
+    <w:lvl w:ilvl="0" w:tplc="10090001">
+      <w:start w:val="1"/>
+      <w:numFmt w:val="bullet"/>
+      <w:lvlText w:val=""/>
+      <w:lvlJc w:val="left"/>
+      <w:pPr>
+        <w:ind w:left="1440" w:hanging="360"/>
+      </w:pPr>
+      <w:rPr>
+        <w:rFonts w:ascii="Symbol" w:hAnsi="Symbol" w:hint="default"/>
+      </w:rPr>
+    </w:lvl>
+    <w:lvl w:ilvl="1" w:tplc="10090003" w:tentative="1">
+      <w:start w:val="1"/>
+      <w:numFmt w:val="bullet"/>
+      <w:lvlText w:val="o"/>
+      <w:lvlJc w:val="left"/>
+      <w:pPr>
+        <w:ind w:left="2160" w:hanging="360"/>
+      </w:pPr>
+      <w:rPr>
+        <w:rFonts w:ascii="Courier New" w:hAnsi="Courier New" w:cs="Courier New" w:hint="default"/>
+      </w:rPr>
+    </w:lvl>
+    <w:lvl w:ilvl="2" w:tplc="10090005" w:tentative="1">
+      <w:start w:val="1"/>
+      <w:numFmt w:val="bullet"/>
+      <w:lvlText w:val=""/>
+      <w:lvlJc w:val="left"/>
+      <w:pPr>
+        <w:ind w:left="2880" w:hanging="360"/>
+      </w:pPr>
+      <w:rPr>
+        <w:rFonts w:ascii="Wingdings" w:hAnsi="Wingdings" w:hint="default"/>
+      </w:rPr>
+    </w:lvl>
+    <w:lvl w:ilvl="3" w:tplc="10090001" w:tentative="1">
+      <w:start w:val="1"/>
+      <w:numFmt w:val="bullet"/>
+      <w:lvlText w:val=""/>
+      <w:lvlJc w:val="left"/>
+      <w:pPr>
+        <w:ind w:left="3600" w:hanging="360"/>
+      </w:pPr>
+      <w:rPr>
+        <w:rFonts w:ascii="Symbol" w:hAnsi="Symbol" w:hint="default"/>
+      </w:rPr>
+    </w:lvl>
+    <w:lvl w:ilvl="4" w:tplc="10090003" w:tentative="1">
+      <w:start w:val="1"/>
+      <w:numFmt w:val="bullet"/>
+      <w:lvlText w:val="o"/>
+      <w:lvlJc w:val="left"/>
+      <w:pPr>
+        <w:ind w:left="4320" w:hanging="360"/>
+      </w:pPr>
+      <w:rPr>
+        <w:rFonts w:ascii="Courier New" w:hAnsi="Courier New" w:cs="Courier New" w:hint="default"/>
+      </w:rPr>
+    </w:lvl>
+    <w:lvl w:ilvl="5" w:tplc="10090005" w:tentative="1">
+      <w:start w:val="1"/>
+      <w:numFmt w:val="bullet"/>
+      <w:lvlText w:val=""/>
+      <w:lvlJc w:val="left"/>
+      <w:pPr>
+        <w:ind w:left="5040" w:hanging="360"/>
+      </w:pPr>
+      <w:rPr>
+        <w:rFonts w:ascii="Wingdings" w:hAnsi="Wingdings" w:hint="default"/>
+      </w:rPr>
+    </w:lvl>
+    <w:lvl w:ilvl="6" w:tplc="10090001" w:tentative="1">
+      <w:start w:val="1"/>
+      <w:numFmt w:val="bullet"/>
+      <w:lvlText w:val=""/>
+      <w:lvlJc w:val="left"/>
+      <w:pPr>
+        <w:ind w:left="5760" w:hanging="360"/>
+      </w:pPr>
+      <w:rPr>
+        <w:rFonts w:ascii="Symbol" w:hAnsi="Symbol" w:hint="default"/>
+      </w:rPr>
+    </w:lvl>
+    <w:lvl w:ilvl="7" w:tplc="10090003" w:tentative="1">
+      <w:start w:val="1"/>
+      <w:numFmt w:val="bullet"/>
+      <w:lvlText w:val="o"/>
+      <w:lvlJc w:val="left"/>
+      <w:pPr>
+        <w:ind w:left="6480" w:hanging="360"/>
+      </w:pPr>
+      <w:rPr>
+        <w:rFonts w:ascii="Courier New" w:hAnsi="Courier New" w:cs="Courier New" w:hint="default"/>
+      </w:rPr>
+    </w:lvl>
+    <w:lvl w:ilvl="8" w:tplc="10090005" w:tentative="1">
+      <w:start w:val="1"/>
+      <w:numFmt w:val="bullet"/>
+      <w:lvlText w:val=""/>
+      <w:lvlJc w:val="left"/>
+      <w:pPr>
+        <w:ind w:left="7200" w:hanging="360"/>
+      </w:pPr>
+      <w:rPr>
+        <w:rFonts w:ascii="Wingdings" w:hAnsi="Wingdings" w:hint="default"/>
+      </w:rPr>
+    </w:lvl>
+  </w:abstractNum>
+  <w:abstractNum w:abstractNumId="5">
+    <w:nsid w:val="2CA57212"/>
+    <w:multiLevelType w:val="hybridMultilevel"/>
+    <w:tmpl w:val="75140636"/>
+    <w:lvl w:ilvl="0" w:tplc="1009000F">
+      <w:start w:val="1"/>
+      <w:numFmt w:val="decimal"/>
+      <w:lvlText w:val="%1."/>
+      <w:lvlJc w:val="left"/>
+      <w:pPr>
+        <w:ind w:left="720" w:hanging="360"/>
+      </w:pPr>
+    </w:lvl>
+    <w:lvl w:ilvl="1" w:tplc="10090019" w:tentative="1">
+      <w:start w:val="1"/>
+      <w:numFmt w:val="lowerLetter"/>
+      <w:lvlText w:val="%2."/>
+      <w:lvlJc w:val="left"/>
+      <w:pPr>
+        <w:ind w:left="1440" w:hanging="360"/>
+      </w:pPr>
+    </w:lvl>
+    <w:lvl w:ilvl="2" w:tplc="1009001B" w:tentative="1">
+      <w:start w:val="1"/>
+      <w:numFmt w:val="lowerRoman"/>
+      <w:lvlText w:val="%3."/>
+      <w:lvlJc w:val="right"/>
+      <w:pPr>
+        <w:ind w:left="2160" w:hanging="180"/>
+      </w:pPr>
+    </w:lvl>
+    <w:lvl w:ilvl="3" w:tplc="1009000F" w:tentative="1">
+      <w:start w:val="1"/>
+      <w:numFmt w:val="decimal"/>
+      <w:lvlText w:val="%4."/>
+      <w:lvlJc w:val="left"/>
+      <w:pPr>
+        <w:ind w:left="2880" w:hanging="360"/>
+      </w:pPr>
+    </w:lvl>
+    <w:lvl w:ilvl="4" w:tplc="10090019" w:tentative="1">
+      <w:start w:val="1"/>
+      <w:numFmt w:val="lowerLetter"/>
+      <w:lvlText w:val="%5."/>
+      <w:lvlJc w:val="left"/>
+      <w:pPr>
+        <w:ind w:left="3600" w:hanging="360"/>
+      </w:pPr>
+    </w:lvl>
+    <w:lvl w:ilvl="5" w:tplc="1009001B" w:tentative="1">
+      <w:start w:val="1"/>
+      <w:numFmt w:val="lowerRoman"/>
+      <w:lvlText w:val="%6."/>
+      <w:lvlJc w:val="right"/>
+      <w:pPr>
+        <w:ind w:left="4320" w:hanging="180"/>
+      </w:pPr>
+    </w:lvl>
+    <w:lvl w:ilvl="6" w:tplc="1009000F" w:tentative="1">
+      <w:start w:val="1"/>
+      <w:numFmt w:val="decimal"/>
+      <w:lvlText w:val="%7."/>
+      <w:lvlJc w:val="left"/>
+      <w:pPr>
+        <w:ind w:left="5040" w:hanging="360"/>
+      </w:pPr>
+    </w:lvl>
+    <w:lvl w:ilvl="7" w:tplc="10090019" w:tentative="1">
+      <w:start w:val="1"/>
+      <w:numFmt w:val="lowerLetter"/>
+      <w:lvlText w:val="%8."/>
+      <w:lvlJc w:val="left"/>
+      <w:pPr>
+        <w:ind w:left="5760" w:hanging="360"/>
+      </w:pPr>
+    </w:lvl>
+    <w:lvl w:ilvl="8" w:tplc="1009001B" w:tentative="1">
+      <w:start w:val="1"/>
+      <w:numFmt w:val="lowerRoman"/>
+      <w:lvlText w:val="%9."/>
+      <w:lvlJc w:val="right"/>
+      <w:pPr>
+        <w:ind w:left="6480" w:hanging="180"/>
+      </w:pPr>
+    </w:lvl>
+  </w:abstractNum>
+  <w:abstractNum w:abstractNumId="6">
     <w:nsid w:val="2DE97617"/>
     <w:multiLevelType w:val="hybridMultilevel"/>
     <w:tmpl w:val="621C494A"/>
@@ -2769,7 +3749,7 @@
       </w:pPr>
     </w:lvl>
   </w:abstractNum>
-  <w:abstractNum w:abstractNumId="4">
+  <w:abstractNum w:abstractNumId="7">
     <w:nsid w:val="5F371150"/>
     <w:multiLevelType w:val="hybridMultilevel"/>
     <w:tmpl w:val="95ECE922"/>
@@ -2883,19 +3863,28 @@
     </w:lvl>
   </w:abstractNum>
   <w:num w:numId="1">
+    <w:abstractNumId w:val="1"/>
+  </w:num>
+  <w:num w:numId="2">
+    <w:abstractNumId w:val="7"/>
+  </w:num>
+  <w:num w:numId="3">
+    <w:abstractNumId w:val="6"/>
+  </w:num>
+  <w:num w:numId="4">
+    <w:abstractNumId w:val="2"/>
+  </w:num>
+  <w:num w:numId="5">
+    <w:abstractNumId w:val="3"/>
+  </w:num>
+  <w:num w:numId="6">
     <w:abstractNumId w:val="0"/>
   </w:num>
-  <w:num w:numId="2">
+  <w:num w:numId="7">
+    <w:abstractNumId w:val="5"/>
+  </w:num>
+  <w:num w:numId="8">
     <w:abstractNumId w:val="4"/>
-  </w:num>
-  <w:num w:numId="3">
-    <w:abstractNumId w:val="3"/>
-  </w:num>
-  <w:num w:numId="4">
-    <w:abstractNumId w:val="1"/>
-  </w:num>
-  <w:num w:numId="5">
-    <w:abstractNumId w:val="2"/>
   </w:num>
 </w:numbering>
 </file>

</xml_diff>

<commit_message>
some more code smells and refactorings
</commit_message>
<xml_diff>
--- a/M3/M3.docx
+++ b/M3/M3.docx
@@ -50,36 +50,8 @@
           <w:sz w:val="24"/>
           <w:szCs w:val="24"/>
         </w:rPr>
-        <w:t xml:space="preserve">Hamid </w:t>
-      </w:r>
-      <w:proofErr w:type="spellStart"/>
-      <w:r>
-        <w:rPr>
-          <w:rFonts w:ascii="Nyala" w:hAnsi="Nyala"/>
-          <w:sz w:val="24"/>
-          <w:szCs w:val="24"/>
-        </w:rPr>
-        <w:t>Shahrestani</w:t>
-      </w:r>
-      <w:proofErr w:type="spellEnd"/>
-      <w:r>
-        <w:rPr>
-          <w:rFonts w:ascii="Nyala" w:hAnsi="Nyala"/>
-          <w:sz w:val="24"/>
-          <w:szCs w:val="24"/>
-        </w:rPr>
-        <w:t xml:space="preserve"> (9729747</w:t>
-      </w:r>
-      <w:proofErr w:type="gramStart"/>
-      <w:r>
-        <w:rPr>
-          <w:rFonts w:ascii="Nyala" w:hAnsi="Nyala"/>
-          <w:sz w:val="24"/>
-          <w:szCs w:val="24"/>
-        </w:rPr>
-        <w:t>)</w:t>
-      </w:r>
-      <w:proofErr w:type="gramEnd"/>
+        <w:t>Hamid Shahrestani (9729747)</w:t>
+      </w:r>
       <w:r>
         <w:rPr>
           <w:rFonts w:ascii="Nyala" w:hAnsi="Nyala"/>
@@ -88,41 +60,13 @@
         </w:rPr>
         <w:br/>
       </w:r>
-      <w:proofErr w:type="spellStart"/>
-      <w:r>
-        <w:rPr>
-          <w:rFonts w:ascii="Nyala" w:hAnsi="Nyala"/>
-          <w:sz w:val="24"/>
-          <w:szCs w:val="24"/>
-        </w:rPr>
-        <w:t>Anjaneyulu</w:t>
-      </w:r>
-      <w:proofErr w:type="spellEnd"/>
-      <w:r>
-        <w:rPr>
-          <w:rFonts w:ascii="Nyala" w:hAnsi="Nyala"/>
-          <w:sz w:val="24"/>
-          <w:szCs w:val="24"/>
-        </w:rPr>
-        <w:t xml:space="preserve"> </w:t>
-      </w:r>
-      <w:proofErr w:type="spellStart"/>
-      <w:r>
-        <w:rPr>
-          <w:rFonts w:ascii="Nyala" w:hAnsi="Nyala"/>
-          <w:sz w:val="24"/>
-          <w:szCs w:val="24"/>
-        </w:rPr>
-        <w:t>Bodepudi</w:t>
-      </w:r>
-      <w:proofErr w:type="spellEnd"/>
-      <w:r>
-        <w:rPr>
-          <w:rFonts w:ascii="Nyala" w:hAnsi="Nyala"/>
-          <w:sz w:val="24"/>
-          <w:szCs w:val="24"/>
-        </w:rPr>
-        <w:t xml:space="preserve"> (5973775) </w:t>
+      <w:r>
+        <w:rPr>
+          <w:rFonts w:ascii="Nyala" w:hAnsi="Nyala"/>
+          <w:sz w:val="24"/>
+          <w:szCs w:val="24"/>
+        </w:rPr>
+        <w:t xml:space="preserve">Anjaneyulu Bodepudi (5973775) </w:t>
       </w:r>
       <w:r>
         <w:rPr>
@@ -131,42 +75,7 @@
           <w:szCs w:val="24"/>
         </w:rPr>
         <w:br/>
-      </w:r>
-      <w:proofErr w:type="spellStart"/>
-      <w:r>
-        <w:rPr>
-          <w:rFonts w:ascii="Nyala" w:hAnsi="Nyala"/>
-          <w:sz w:val="24"/>
-          <w:szCs w:val="24"/>
-        </w:rPr>
-        <w:t>Manouchehr</w:t>
-      </w:r>
-      <w:proofErr w:type="spellEnd"/>
-      <w:r>
-        <w:rPr>
-          <w:rFonts w:ascii="Nyala" w:hAnsi="Nyala"/>
-          <w:sz w:val="24"/>
-          <w:szCs w:val="24"/>
-        </w:rPr>
-        <w:t xml:space="preserve"> </w:t>
-      </w:r>
-      <w:proofErr w:type="spellStart"/>
-      <w:r>
-        <w:rPr>
-          <w:rFonts w:ascii="Nyala" w:hAnsi="Nyala"/>
-          <w:sz w:val="24"/>
-          <w:szCs w:val="24"/>
-        </w:rPr>
-        <w:t>Azizi</w:t>
-      </w:r>
-      <w:proofErr w:type="spellEnd"/>
-      <w:r>
-        <w:rPr>
-          <w:rFonts w:ascii="Nyala" w:hAnsi="Nyala"/>
-          <w:sz w:val="24"/>
-          <w:szCs w:val="24"/>
-        </w:rPr>
-        <w:t xml:space="preserve"> (5232287) </w:t>
+        <w:t xml:space="preserve">Manouchehr Azizi (5232287) </w:t>
       </w:r>
       <w:r>
         <w:rPr>
@@ -476,45 +385,7 @@
           <w:sz w:val="24"/>
           <w:szCs w:val="24"/>
         </w:rPr>
-        <w:t xml:space="preserve">Model is an abstract class for all model classes.  Each model class is a singleton class which provides functionalities to access/manipulate entities for a feature.  For example: task model provides functionalities to access/manipulate entities for project management feature; includes: </w:t>
-      </w:r>
-      <w:proofErr w:type="spellStart"/>
-      <w:r>
-        <w:rPr>
-          <w:rFonts w:ascii="Nyala" w:hAnsi="Nyala"/>
-          <w:sz w:val="24"/>
-          <w:szCs w:val="24"/>
-        </w:rPr>
-        <w:t>Porject</w:t>
-      </w:r>
-      <w:proofErr w:type="spellEnd"/>
-      <w:r>
-        <w:rPr>
-          <w:rFonts w:ascii="Nyala" w:hAnsi="Nyala"/>
-          <w:sz w:val="24"/>
-          <w:szCs w:val="24"/>
-        </w:rPr>
-        <w:t xml:space="preserve">, Task, </w:t>
-      </w:r>
-      <w:proofErr w:type="spellStart"/>
-      <w:proofErr w:type="gramStart"/>
-      <w:r>
-        <w:rPr>
-          <w:rFonts w:ascii="Nyala" w:hAnsi="Nyala"/>
-          <w:sz w:val="24"/>
-          <w:szCs w:val="24"/>
-        </w:rPr>
-        <w:t>SubTask</w:t>
-      </w:r>
-      <w:proofErr w:type="spellEnd"/>
-      <w:proofErr w:type="gramEnd"/>
-      <w:r>
-        <w:rPr>
-          <w:rFonts w:ascii="Nyala" w:hAnsi="Nyala"/>
-          <w:sz w:val="24"/>
-          <w:szCs w:val="24"/>
-        </w:rPr>
-        <w:t>.</w:t>
+        <w:t>Model is an abstract class for all model classes.  Each model class is a singleton class which provides functionalities to access/manipulate entities for a feature.  For example: task model provides functionalities to access/manipulate entities for project management feature; includes: Porject, Task, SubTask.</w:t>
       </w:r>
     </w:p>
     <w:p>
@@ -530,23 +401,13 @@
           <w:szCs w:val="24"/>
         </w:rPr>
       </w:pPr>
-      <w:proofErr w:type="spellStart"/>
-      <w:r>
-        <w:rPr>
-          <w:rFonts w:ascii="Nyala" w:hAnsi="Nyala"/>
-          <w:sz w:val="24"/>
-          <w:szCs w:val="24"/>
-        </w:rPr>
-        <w:t>TaskModel</w:t>
-      </w:r>
-      <w:proofErr w:type="spellEnd"/>
-      <w:r>
-        <w:rPr>
-          <w:rFonts w:ascii="Nyala" w:hAnsi="Nyala"/>
-          <w:sz w:val="24"/>
-          <w:szCs w:val="24"/>
-        </w:rPr>
-        <w:t xml:space="preserve"> is a realization class of Model and is used to access/manipulate projects, tasks and subtasks.</w:t>
+      <w:r>
+        <w:rPr>
+          <w:rFonts w:ascii="Nyala" w:hAnsi="Nyala"/>
+          <w:sz w:val="24"/>
+          <w:szCs w:val="24"/>
+        </w:rPr>
+        <w:t>TaskModel is a realization class of Model and is used to access/manipulate projects, tasks and subtasks.</w:t>
       </w:r>
     </w:p>
     <w:p>
@@ -586,8 +447,6 @@
         </w:rPr>
         <w:t>d</w:t>
       </w:r>
-      <w:bookmarkStart w:id="0" w:name="_GoBack"/>
-      <w:bookmarkEnd w:id="0"/>
       <w:r>
         <w:rPr>
           <w:rFonts w:ascii="Nyala" w:hAnsi="Nyala"/>
@@ -632,23 +491,13 @@
           <w:szCs w:val="24"/>
         </w:rPr>
       </w:pPr>
-      <w:proofErr w:type="spellStart"/>
-      <w:r>
-        <w:rPr>
-          <w:rFonts w:ascii="Nyala" w:hAnsi="Nyala"/>
-          <w:sz w:val="24"/>
-          <w:szCs w:val="24"/>
-        </w:rPr>
-        <w:t>SubTask</w:t>
-      </w:r>
-      <w:proofErr w:type="spellEnd"/>
-      <w:r>
-        <w:rPr>
-          <w:rFonts w:ascii="Nyala" w:hAnsi="Nyala"/>
-          <w:sz w:val="24"/>
-          <w:szCs w:val="24"/>
-        </w:rPr>
-        <w:t xml:space="preserve"> is a data class to hold data of sub task.</w:t>
+      <w:r>
+        <w:rPr>
+          <w:rFonts w:ascii="Nyala" w:hAnsi="Nyala"/>
+          <w:sz w:val="24"/>
+          <w:szCs w:val="24"/>
+        </w:rPr>
+        <w:t>SubTask is a data class to hold data of sub task.</w:t>
       </w:r>
     </w:p>
     <w:p>
@@ -702,59 +551,13 @@
           <w:szCs w:val="24"/>
         </w:rPr>
       </w:pPr>
-      <w:proofErr w:type="spellStart"/>
-      <w:r>
-        <w:rPr>
-          <w:rFonts w:ascii="Nyala" w:hAnsi="Nyala"/>
-          <w:sz w:val="24"/>
-          <w:szCs w:val="24"/>
-        </w:rPr>
-        <w:t>TaskModel</w:t>
-      </w:r>
-      <w:proofErr w:type="spellEnd"/>
-      <w:r>
-        <w:rPr>
-          <w:rFonts w:ascii="Nyala" w:hAnsi="Nyala"/>
-          <w:sz w:val="24"/>
-          <w:szCs w:val="24"/>
-        </w:rPr>
-        <w:t xml:space="preserve"> in some degrees acts as </w:t>
-      </w:r>
-      <w:proofErr w:type="spellStart"/>
-      <w:r>
-        <w:rPr>
-          <w:rFonts w:ascii="Nyala" w:hAnsi="Nyala"/>
-          <w:sz w:val="24"/>
-          <w:szCs w:val="24"/>
-        </w:rPr>
-        <w:t>ProjectList</w:t>
-      </w:r>
-      <w:proofErr w:type="spellEnd"/>
-      <w:r>
-        <w:rPr>
-          <w:rFonts w:ascii="Nyala" w:hAnsi="Nyala"/>
-          <w:sz w:val="24"/>
-          <w:szCs w:val="24"/>
-        </w:rPr>
-        <w:t xml:space="preserve"> in conceptual diagram.  But they are not totally the same: </w:t>
-      </w:r>
-      <w:proofErr w:type="spellStart"/>
-      <w:r>
-        <w:rPr>
-          <w:rFonts w:ascii="Nyala" w:hAnsi="Nyala"/>
-          <w:sz w:val="24"/>
-          <w:szCs w:val="24"/>
-        </w:rPr>
-        <w:t>TaskModel</w:t>
-      </w:r>
-      <w:proofErr w:type="spellEnd"/>
-      <w:r>
-        <w:rPr>
-          <w:rFonts w:ascii="Nyala" w:hAnsi="Nyala"/>
-          <w:sz w:val="24"/>
-          <w:szCs w:val="24"/>
-        </w:rPr>
-        <w:t xml:space="preserve"> not only contains projects, but also tasks and sub tasks.</w:t>
+      <w:r>
+        <w:rPr>
+          <w:rFonts w:ascii="Nyala" w:hAnsi="Nyala"/>
+          <w:sz w:val="24"/>
+          <w:szCs w:val="24"/>
+        </w:rPr>
+        <w:t>TaskModel in some degrees acts as ProjectList in conceptual diagram.  But they are not totally the same: TaskModel not only contains projects, but also tasks and sub tasks.</w:t>
       </w:r>
     </w:p>
     <w:p>
@@ -794,21 +597,12 @@
           <w:rFonts w:ascii="Consolas" w:hAnsi="Consolas" w:cs="Consolas"/>
         </w:rPr>
       </w:pPr>
-      <w:proofErr w:type="spellStart"/>
       <w:r>
         <w:rPr>
           <w:rStyle w:val="Strong"/>
           <w:rFonts w:ascii="Consolas" w:hAnsi="Consolas" w:cs="Consolas"/>
         </w:rPr>
-        <w:t>TaskModel</w:t>
-      </w:r>
-      <w:proofErr w:type="spellEnd"/>
-      <w:r>
-        <w:rPr>
-          <w:rStyle w:val="Strong"/>
-          <w:rFonts w:ascii="Consolas" w:hAnsi="Consolas" w:cs="Consolas"/>
-        </w:rPr>
-        <w:t xml:space="preserve"> class</w:t>
+        <w:t>TaskModel class</w:t>
       </w:r>
     </w:p>
     <w:tbl>
@@ -868,25 +662,7 @@
                 <w:sz w:val="20"/>
                 <w:szCs w:val="20"/>
               </w:rPr>
-              <w:t xml:space="preserve"> </w:t>
-            </w:r>
-            <w:proofErr w:type="spellStart"/>
-            <w:r>
-              <w:rPr>
-                <w:rFonts w:ascii="Consolas" w:hAnsi="Consolas" w:cs="Consolas"/>
-                <w:sz w:val="20"/>
-                <w:szCs w:val="20"/>
-              </w:rPr>
-              <w:t>TaskModel</w:t>
-            </w:r>
-            <w:proofErr w:type="spellEnd"/>
-            <w:r>
-              <w:rPr>
-                <w:rFonts w:ascii="Consolas" w:hAnsi="Consolas" w:cs="Consolas"/>
-                <w:sz w:val="20"/>
-                <w:szCs w:val="20"/>
-              </w:rPr>
-              <w:t xml:space="preserve"> </w:t>
+              <w:t xml:space="preserve"> TaskModel </w:t>
             </w:r>
             <w:r>
               <w:rPr>
@@ -968,25 +744,7 @@
                 <w:sz w:val="20"/>
                 <w:szCs w:val="20"/>
               </w:rPr>
-              <w:t xml:space="preserve"> </w:t>
-            </w:r>
-            <w:proofErr w:type="spellStart"/>
-            <w:r>
-              <w:rPr>
-                <w:rFonts w:ascii="Consolas" w:hAnsi="Consolas" w:cs="Consolas"/>
-                <w:sz w:val="20"/>
-                <w:szCs w:val="20"/>
-              </w:rPr>
-              <w:t>saveProject</w:t>
-            </w:r>
-            <w:proofErr w:type="spellEnd"/>
-            <w:r>
-              <w:rPr>
-                <w:rFonts w:ascii="Consolas" w:hAnsi="Consolas" w:cs="Consolas"/>
-                <w:sz w:val="20"/>
-                <w:szCs w:val="20"/>
-              </w:rPr>
-              <w:t xml:space="preserve">(Project p) </w:t>
+              <w:t xml:space="preserve"> saveProject(Project p) </w:t>
             </w:r>
             <w:r>
               <w:rPr>
@@ -1024,27 +782,7 @@
                 <w:sz w:val="20"/>
                 <w:szCs w:val="20"/>
               </w:rPr>
-              <w:t xml:space="preserve">public Collection&lt;Project&gt; </w:t>
-            </w:r>
-            <w:proofErr w:type="spellStart"/>
-            <w:r>
-              <w:rPr>
-                <w:rFonts w:ascii="Consolas" w:hAnsi="Consolas" w:cs="Consolas"/>
-                <w:bCs/>
-                <w:sz w:val="20"/>
-                <w:szCs w:val="20"/>
-              </w:rPr>
-              <w:t>getProjects</w:t>
-            </w:r>
-            <w:proofErr w:type="spellEnd"/>
-            <w:r>
-              <w:rPr>
-                <w:rFonts w:ascii="Consolas" w:hAnsi="Consolas" w:cs="Consolas"/>
-                <w:bCs/>
-                <w:sz w:val="20"/>
-                <w:szCs w:val="20"/>
-              </w:rPr>
-              <w:t>() throws Exception {}</w:t>
+              <w:t>public Collection&lt;Project&gt; getProjects() throws Exception {}</w:t>
             </w:r>
           </w:p>
           <w:p>
@@ -1065,67 +803,7 @@
                 <w:sz w:val="20"/>
                 <w:szCs w:val="20"/>
               </w:rPr>
-              <w:t xml:space="preserve">public Collection&lt;Project&gt; </w:t>
-            </w:r>
-            <w:proofErr w:type="spellStart"/>
-            <w:r>
-              <w:rPr>
-                <w:rFonts w:ascii="Consolas" w:hAnsi="Consolas" w:cs="Consolas"/>
-                <w:bCs/>
-                <w:sz w:val="20"/>
-                <w:szCs w:val="20"/>
-              </w:rPr>
-              <w:t>getSubProjects</w:t>
-            </w:r>
-            <w:proofErr w:type="spellEnd"/>
-            <w:r>
-              <w:rPr>
-                <w:rFonts w:ascii="Consolas" w:hAnsi="Consolas" w:cs="Consolas"/>
-                <w:bCs/>
-                <w:sz w:val="20"/>
-                <w:szCs w:val="20"/>
-              </w:rPr>
-              <w:t>(</w:t>
-            </w:r>
-            <w:proofErr w:type="spellStart"/>
-            <w:r>
-              <w:rPr>
-                <w:rFonts w:ascii="Consolas" w:hAnsi="Consolas" w:cs="Consolas"/>
-                <w:bCs/>
-                <w:sz w:val="20"/>
-                <w:szCs w:val="20"/>
-              </w:rPr>
-              <w:t>int</w:t>
-            </w:r>
-            <w:proofErr w:type="spellEnd"/>
-            <w:r>
-              <w:rPr>
-                <w:rFonts w:ascii="Consolas" w:hAnsi="Consolas" w:cs="Consolas"/>
-                <w:bCs/>
-                <w:sz w:val="20"/>
-                <w:szCs w:val="20"/>
-              </w:rPr>
-              <w:t xml:space="preserve"> </w:t>
-            </w:r>
-            <w:proofErr w:type="spellStart"/>
-            <w:r>
-              <w:rPr>
-                <w:rFonts w:ascii="Consolas" w:hAnsi="Consolas" w:cs="Consolas"/>
-                <w:bCs/>
-                <w:sz w:val="20"/>
-                <w:szCs w:val="20"/>
-              </w:rPr>
-              <w:t>projectid</w:t>
-            </w:r>
-            <w:proofErr w:type="spellEnd"/>
-            <w:r>
-              <w:rPr>
-                <w:rFonts w:ascii="Consolas" w:hAnsi="Consolas" w:cs="Consolas"/>
-                <w:bCs/>
-                <w:sz w:val="20"/>
-                <w:szCs w:val="20"/>
-              </w:rPr>
-              <w:t>) throws Exception {}</w:t>
+              <w:t>public Collection&lt;Project&gt; getSubProjects(int projectid) throws Exception {}</w:t>
             </w:r>
           </w:p>
           <w:p>
@@ -1146,67 +824,7 @@
                 <w:sz w:val="20"/>
                 <w:szCs w:val="20"/>
               </w:rPr>
-              <w:t xml:space="preserve">public Collection&lt;Project&gt; </w:t>
-            </w:r>
-            <w:proofErr w:type="spellStart"/>
-            <w:r>
-              <w:rPr>
-                <w:rFonts w:ascii="Consolas" w:hAnsi="Consolas" w:cs="Consolas"/>
-                <w:bCs/>
-                <w:sz w:val="20"/>
-                <w:szCs w:val="20"/>
-              </w:rPr>
-              <w:t>getAllSubProjects</w:t>
-            </w:r>
-            <w:proofErr w:type="spellEnd"/>
-            <w:r>
-              <w:rPr>
-                <w:rFonts w:ascii="Consolas" w:hAnsi="Consolas" w:cs="Consolas"/>
-                <w:bCs/>
-                <w:sz w:val="20"/>
-                <w:szCs w:val="20"/>
-              </w:rPr>
-              <w:t>(</w:t>
-            </w:r>
-            <w:proofErr w:type="spellStart"/>
-            <w:r>
-              <w:rPr>
-                <w:rFonts w:ascii="Consolas" w:hAnsi="Consolas" w:cs="Consolas"/>
-                <w:bCs/>
-                <w:sz w:val="20"/>
-                <w:szCs w:val="20"/>
-              </w:rPr>
-              <w:t>int</w:t>
-            </w:r>
-            <w:proofErr w:type="spellEnd"/>
-            <w:r>
-              <w:rPr>
-                <w:rFonts w:ascii="Consolas" w:hAnsi="Consolas" w:cs="Consolas"/>
-                <w:bCs/>
-                <w:sz w:val="20"/>
-                <w:szCs w:val="20"/>
-              </w:rPr>
-              <w:t xml:space="preserve"> </w:t>
-            </w:r>
-            <w:proofErr w:type="spellStart"/>
-            <w:r>
-              <w:rPr>
-                <w:rFonts w:ascii="Consolas" w:hAnsi="Consolas" w:cs="Consolas"/>
-                <w:bCs/>
-                <w:sz w:val="20"/>
-                <w:szCs w:val="20"/>
-              </w:rPr>
-              <w:t>projectid</w:t>
-            </w:r>
-            <w:proofErr w:type="spellEnd"/>
-            <w:r>
-              <w:rPr>
-                <w:rFonts w:ascii="Consolas" w:hAnsi="Consolas" w:cs="Consolas"/>
-                <w:bCs/>
-                <w:sz w:val="20"/>
-                <w:szCs w:val="20"/>
-              </w:rPr>
-              <w:t>){}</w:t>
+              <w:t>public Collection&lt;Project&gt; getAllSubProjects(int projectid){}</w:t>
             </w:r>
           </w:p>
           <w:p>
@@ -1227,47 +845,7 @@
                 <w:sz w:val="20"/>
                 <w:szCs w:val="20"/>
               </w:rPr>
-              <w:t xml:space="preserve">public void </w:t>
-            </w:r>
-            <w:proofErr w:type="spellStart"/>
-            <w:r>
-              <w:rPr>
-                <w:rFonts w:ascii="Consolas" w:hAnsi="Consolas" w:cs="Consolas"/>
-                <w:bCs/>
-                <w:sz w:val="20"/>
-                <w:szCs w:val="20"/>
-              </w:rPr>
-              <w:t>deleteProject</w:t>
-            </w:r>
-            <w:proofErr w:type="spellEnd"/>
-            <w:r>
-              <w:rPr>
-                <w:rFonts w:ascii="Consolas" w:hAnsi="Consolas" w:cs="Consolas"/>
-                <w:bCs/>
-                <w:sz w:val="20"/>
-                <w:szCs w:val="20"/>
-              </w:rPr>
-              <w:t>(</w:t>
-            </w:r>
-            <w:proofErr w:type="spellStart"/>
-            <w:r>
-              <w:rPr>
-                <w:rFonts w:ascii="Consolas" w:hAnsi="Consolas" w:cs="Consolas"/>
-                <w:bCs/>
-                <w:sz w:val="20"/>
-                <w:szCs w:val="20"/>
-              </w:rPr>
-              <w:t>int</w:t>
-            </w:r>
-            <w:proofErr w:type="spellEnd"/>
-            <w:r>
-              <w:rPr>
-                <w:rFonts w:ascii="Consolas" w:hAnsi="Consolas" w:cs="Consolas"/>
-                <w:bCs/>
-                <w:sz w:val="20"/>
-                <w:szCs w:val="20"/>
-              </w:rPr>
-              <w:t xml:space="preserve"> id) throws Exception {}</w:t>
+              <w:t>public void deleteProject(int id) throws Exception {}</w:t>
             </w:r>
           </w:p>
           <w:p>
@@ -1288,27 +866,7 @@
                 <w:sz w:val="20"/>
                 <w:szCs w:val="20"/>
               </w:rPr>
-              <w:t xml:space="preserve">public void </w:t>
-            </w:r>
-            <w:proofErr w:type="spellStart"/>
-            <w:r>
-              <w:rPr>
-                <w:rFonts w:ascii="Consolas" w:hAnsi="Consolas" w:cs="Consolas"/>
-                <w:bCs/>
-                <w:sz w:val="20"/>
-                <w:szCs w:val="20"/>
-              </w:rPr>
-              <w:t>savetask</w:t>
-            </w:r>
-            <w:proofErr w:type="spellEnd"/>
-            <w:r>
-              <w:rPr>
-                <w:rFonts w:ascii="Consolas" w:hAnsi="Consolas" w:cs="Consolas"/>
-                <w:bCs/>
-                <w:sz w:val="20"/>
-                <w:szCs w:val="20"/>
-              </w:rPr>
-              <w:t>(Task task) throws Exception {}</w:t>
+              <w:t>public void savetask(Task task) throws Exception {}</w:t>
             </w:r>
           </w:p>
           <w:p>
@@ -1329,27 +887,7 @@
                 <w:sz w:val="20"/>
                 <w:szCs w:val="20"/>
               </w:rPr>
-              <w:t xml:space="preserve">public Collection&lt;Task&gt; </w:t>
-            </w:r>
-            <w:proofErr w:type="spellStart"/>
-            <w:r>
-              <w:rPr>
-                <w:rFonts w:ascii="Consolas" w:hAnsi="Consolas" w:cs="Consolas"/>
-                <w:bCs/>
-                <w:sz w:val="20"/>
-                <w:szCs w:val="20"/>
-              </w:rPr>
-              <w:t>getTasks</w:t>
-            </w:r>
-            <w:proofErr w:type="spellEnd"/>
-            <w:r>
-              <w:rPr>
-                <w:rFonts w:ascii="Consolas" w:hAnsi="Consolas" w:cs="Consolas"/>
-                <w:bCs/>
-                <w:sz w:val="20"/>
-                <w:szCs w:val="20"/>
-              </w:rPr>
-              <w:t>() throws Exception {}</w:t>
+              <w:t>public Collection&lt;Task&gt; getTasks() throws Exception {}</w:t>
             </w:r>
           </w:p>
           <w:p>
@@ -1370,67 +908,7 @@
                 <w:sz w:val="20"/>
                 <w:szCs w:val="20"/>
               </w:rPr>
-              <w:t xml:space="preserve">public Collection&lt;Task&gt; </w:t>
-            </w:r>
-            <w:proofErr w:type="spellStart"/>
-            <w:r>
-              <w:rPr>
-                <w:rFonts w:ascii="Consolas" w:hAnsi="Consolas" w:cs="Consolas"/>
-                <w:bCs/>
-                <w:sz w:val="20"/>
-                <w:szCs w:val="20"/>
-              </w:rPr>
-              <w:t>getTasks</w:t>
-            </w:r>
-            <w:proofErr w:type="spellEnd"/>
-            <w:r>
-              <w:rPr>
-                <w:rFonts w:ascii="Consolas" w:hAnsi="Consolas" w:cs="Consolas"/>
-                <w:bCs/>
-                <w:sz w:val="20"/>
-                <w:szCs w:val="20"/>
-              </w:rPr>
-              <w:t>(</w:t>
-            </w:r>
-            <w:proofErr w:type="spellStart"/>
-            <w:r>
-              <w:rPr>
-                <w:rFonts w:ascii="Consolas" w:hAnsi="Consolas" w:cs="Consolas"/>
-                <w:bCs/>
-                <w:sz w:val="20"/>
-                <w:szCs w:val="20"/>
-              </w:rPr>
-              <w:t>int</w:t>
-            </w:r>
-            <w:proofErr w:type="spellEnd"/>
-            <w:r>
-              <w:rPr>
-                <w:rFonts w:ascii="Consolas" w:hAnsi="Consolas" w:cs="Consolas"/>
-                <w:bCs/>
-                <w:sz w:val="20"/>
-                <w:szCs w:val="20"/>
-              </w:rPr>
-              <w:t xml:space="preserve"> </w:t>
-            </w:r>
-            <w:proofErr w:type="spellStart"/>
-            <w:r>
-              <w:rPr>
-                <w:rFonts w:ascii="Consolas" w:hAnsi="Consolas" w:cs="Consolas"/>
-                <w:bCs/>
-                <w:sz w:val="20"/>
-                <w:szCs w:val="20"/>
-              </w:rPr>
-              <w:t>projectid</w:t>
-            </w:r>
-            <w:proofErr w:type="spellEnd"/>
-            <w:r>
-              <w:rPr>
-                <w:rFonts w:ascii="Consolas" w:hAnsi="Consolas" w:cs="Consolas"/>
-                <w:bCs/>
-                <w:sz w:val="20"/>
-                <w:szCs w:val="20"/>
-              </w:rPr>
-              <w:t>) throws Exception {}</w:t>
+              <w:t>public Collection&lt;Task&gt; getTasks(int projectid) throws Exception {}</w:t>
             </w:r>
           </w:p>
           <w:p>
@@ -1451,27 +929,7 @@
                 <w:sz w:val="20"/>
                 <w:szCs w:val="20"/>
               </w:rPr>
-              <w:t xml:space="preserve">public Collection&lt;Task&gt; </w:t>
-            </w:r>
-            <w:proofErr w:type="spellStart"/>
-            <w:r>
-              <w:rPr>
-                <w:rFonts w:ascii="Consolas" w:hAnsi="Consolas" w:cs="Consolas"/>
-                <w:bCs/>
-                <w:sz w:val="20"/>
-                <w:szCs w:val="20"/>
-              </w:rPr>
-              <w:t>get_tasks</w:t>
-            </w:r>
-            <w:proofErr w:type="spellEnd"/>
-            <w:r>
-              <w:rPr>
-                <w:rFonts w:ascii="Consolas" w:hAnsi="Consolas" w:cs="Consolas"/>
-                <w:bCs/>
-                <w:sz w:val="20"/>
-                <w:szCs w:val="20"/>
-              </w:rPr>
-              <w:t>(Date d) {}</w:t>
+              <w:t>public Collection&lt;Task&gt; get_tasks(Date d) {}</w:t>
             </w:r>
           </w:p>
           <w:p>
@@ -1492,27 +950,7 @@
                 <w:sz w:val="20"/>
                 <w:szCs w:val="20"/>
               </w:rPr>
-              <w:t xml:space="preserve">public void </w:t>
-            </w:r>
-            <w:proofErr w:type="spellStart"/>
-            <w:r>
-              <w:rPr>
-                <w:rFonts w:ascii="Consolas" w:hAnsi="Consolas" w:cs="Consolas"/>
-                <w:bCs/>
-                <w:sz w:val="20"/>
-                <w:szCs w:val="20"/>
-              </w:rPr>
-              <w:t>saveSubTask</w:t>
-            </w:r>
-            <w:proofErr w:type="spellEnd"/>
-            <w:r>
-              <w:rPr>
-                <w:rFonts w:ascii="Consolas" w:hAnsi="Consolas" w:cs="Consolas"/>
-                <w:bCs/>
-                <w:sz w:val="20"/>
-                <w:szCs w:val="20"/>
-              </w:rPr>
-              <w:t>(Subtask s) throws Exception {}</w:t>
+              <w:t>public void saveSubTask(Subtask s) throws Exception {}</w:t>
             </w:r>
           </w:p>
           <w:p>
@@ -1533,27 +971,7 @@
                 <w:sz w:val="20"/>
                 <w:szCs w:val="20"/>
               </w:rPr>
-              <w:t xml:space="preserve">public Collection&lt;Subtask&gt; </w:t>
-            </w:r>
-            <w:proofErr w:type="spellStart"/>
-            <w:r>
-              <w:rPr>
-                <w:rFonts w:ascii="Consolas" w:hAnsi="Consolas" w:cs="Consolas"/>
-                <w:bCs/>
-                <w:sz w:val="20"/>
-                <w:szCs w:val="20"/>
-              </w:rPr>
-              <w:t>getSubTasks</w:t>
-            </w:r>
-            <w:proofErr w:type="spellEnd"/>
-            <w:r>
-              <w:rPr>
-                <w:rFonts w:ascii="Consolas" w:hAnsi="Consolas" w:cs="Consolas"/>
-                <w:bCs/>
-                <w:sz w:val="20"/>
-                <w:szCs w:val="20"/>
-              </w:rPr>
-              <w:t>() throws Exception {}</w:t>
+              <w:t>public Collection&lt;Subtask&gt; getSubTasks() throws Exception {}</w:t>
             </w:r>
           </w:p>
           <w:p>
@@ -1574,47 +992,7 @@
                 <w:sz w:val="20"/>
                 <w:szCs w:val="20"/>
               </w:rPr>
-              <w:t xml:space="preserve">public void </w:t>
-            </w:r>
-            <w:proofErr w:type="spellStart"/>
-            <w:r>
-              <w:rPr>
-                <w:rFonts w:ascii="Consolas" w:hAnsi="Consolas" w:cs="Consolas"/>
-                <w:bCs/>
-                <w:sz w:val="20"/>
-                <w:szCs w:val="20"/>
-              </w:rPr>
-              <w:t>deleteSubTask</w:t>
-            </w:r>
-            <w:proofErr w:type="spellEnd"/>
-            <w:r>
-              <w:rPr>
-                <w:rFonts w:ascii="Consolas" w:hAnsi="Consolas" w:cs="Consolas"/>
-                <w:bCs/>
-                <w:sz w:val="20"/>
-                <w:szCs w:val="20"/>
-              </w:rPr>
-              <w:t>(</w:t>
-            </w:r>
-            <w:proofErr w:type="spellStart"/>
-            <w:r>
-              <w:rPr>
-                <w:rFonts w:ascii="Consolas" w:hAnsi="Consolas" w:cs="Consolas"/>
-                <w:bCs/>
-                <w:sz w:val="20"/>
-                <w:szCs w:val="20"/>
-              </w:rPr>
-              <w:t>int</w:t>
-            </w:r>
-            <w:proofErr w:type="spellEnd"/>
-            <w:r>
-              <w:rPr>
-                <w:rFonts w:ascii="Consolas" w:hAnsi="Consolas" w:cs="Consolas"/>
-                <w:bCs/>
-                <w:sz w:val="20"/>
-                <w:szCs w:val="20"/>
-              </w:rPr>
-              <w:t xml:space="preserve"> id) throws Exception {}</w:t>
+              <w:t>public void deleteSubTask(int id) throws Exception {}</w:t>
             </w:r>
           </w:p>
           <w:p>
@@ -1731,47 +1109,7 @@
                 <w:sz w:val="20"/>
                 <w:szCs w:val="20"/>
               </w:rPr>
-              <w:t xml:space="preserve">public class Project extends </w:t>
-            </w:r>
-            <w:proofErr w:type="spellStart"/>
-            <w:r>
-              <w:rPr>
-                <w:rFonts w:ascii="Consolas" w:hAnsi="Consolas" w:cs="Consolas"/>
-                <w:bCs/>
-                <w:sz w:val="20"/>
-                <w:szCs w:val="20"/>
-              </w:rPr>
-              <w:t>KeyedEntity</w:t>
-            </w:r>
-            <w:proofErr w:type="spellEnd"/>
-            <w:r>
-              <w:rPr>
-                <w:rFonts w:ascii="Consolas" w:hAnsi="Consolas" w:cs="Consolas"/>
-                <w:bCs/>
-                <w:sz w:val="20"/>
-                <w:szCs w:val="20"/>
-              </w:rPr>
-              <w:t xml:space="preserve">&lt;Project&gt; implements </w:t>
-            </w:r>
-            <w:proofErr w:type="spellStart"/>
-            <w:r>
-              <w:rPr>
-                <w:rFonts w:ascii="Consolas" w:hAnsi="Consolas" w:cs="Consolas"/>
-                <w:bCs/>
-                <w:sz w:val="20"/>
-                <w:szCs w:val="20"/>
-              </w:rPr>
-              <w:t>CalendarEntity</w:t>
-            </w:r>
-            <w:proofErr w:type="spellEnd"/>
-            <w:r>
-              <w:rPr>
-                <w:rFonts w:ascii="Consolas" w:hAnsi="Consolas" w:cs="Consolas"/>
-                <w:bCs/>
-                <w:sz w:val="20"/>
-                <w:szCs w:val="20"/>
-              </w:rPr>
-              <w:t xml:space="preserve"> {</w:t>
+              <w:t>public class Project extends KeyedEntity&lt;Project&gt; implements CalendarEntity {</w:t>
             </w:r>
           </w:p>
           <w:p>
@@ -1792,27 +1130,7 @@
                 <w:szCs w:val="20"/>
               </w:rPr>
               <w:tab/>
-              <w:t xml:space="preserve">private Date </w:t>
-            </w:r>
-            <w:proofErr w:type="spellStart"/>
-            <w:r>
-              <w:rPr>
-                <w:rFonts w:ascii="Consolas" w:hAnsi="Consolas" w:cs="Consolas"/>
-                <w:bCs/>
-                <w:sz w:val="20"/>
-                <w:szCs w:val="20"/>
-              </w:rPr>
-              <w:t>StartDate</w:t>
-            </w:r>
-            <w:proofErr w:type="spellEnd"/>
-            <w:r>
-              <w:rPr>
-                <w:rFonts w:ascii="Consolas" w:hAnsi="Consolas" w:cs="Consolas"/>
-                <w:bCs/>
-                <w:sz w:val="20"/>
-                <w:szCs w:val="20"/>
-              </w:rPr>
-              <w:t>;</w:t>
+              <w:t>private Date StartDate;</w:t>
             </w:r>
           </w:p>
           <w:p>
@@ -1833,27 +1151,7 @@
                 <w:szCs w:val="20"/>
               </w:rPr>
               <w:tab/>
-              <w:t xml:space="preserve">private Date </w:t>
-            </w:r>
-            <w:proofErr w:type="spellStart"/>
-            <w:r>
-              <w:rPr>
-                <w:rFonts w:ascii="Consolas" w:hAnsi="Consolas" w:cs="Consolas"/>
-                <w:bCs/>
-                <w:sz w:val="20"/>
-                <w:szCs w:val="20"/>
-              </w:rPr>
-              <w:t>DueDate</w:t>
-            </w:r>
-            <w:proofErr w:type="spellEnd"/>
-            <w:r>
-              <w:rPr>
-                <w:rFonts w:ascii="Consolas" w:hAnsi="Consolas" w:cs="Consolas"/>
-                <w:bCs/>
-                <w:sz w:val="20"/>
-                <w:szCs w:val="20"/>
-              </w:rPr>
-              <w:t>;</w:t>
+              <w:t>private Date DueDate;</w:t>
             </w:r>
           </w:p>
           <w:p>
@@ -1978,27 +1276,7 @@
                 <w:szCs w:val="20"/>
               </w:rPr>
               <w:tab/>
-              <w:t xml:space="preserve">public void </w:t>
-            </w:r>
-            <w:proofErr w:type="spellStart"/>
-            <w:r>
-              <w:rPr>
-                <w:rFonts w:ascii="Consolas" w:hAnsi="Consolas" w:cs="Consolas"/>
-                <w:bCs/>
-                <w:sz w:val="20"/>
-                <w:szCs w:val="20"/>
-              </w:rPr>
-              <w:t>setStartDate</w:t>
-            </w:r>
-            <w:proofErr w:type="spellEnd"/>
-            <w:r>
-              <w:rPr>
-                <w:rFonts w:ascii="Consolas" w:hAnsi="Consolas" w:cs="Consolas"/>
-                <w:bCs/>
-                <w:sz w:val="20"/>
-                <w:szCs w:val="20"/>
-              </w:rPr>
-              <w:t>(Date value) {</w:t>
+              <w:t>public void setStartDate(Date value) {</w:t>
             </w:r>
           </w:p>
           <w:p>
@@ -2028,26 +1306,7 @@
                 <w:szCs w:val="20"/>
               </w:rPr>
               <w:tab/>
-            </w:r>
-            <w:proofErr w:type="spellStart"/>
-            <w:r>
-              <w:rPr>
-                <w:rFonts w:ascii="Consolas" w:hAnsi="Consolas" w:cs="Consolas"/>
-                <w:bCs/>
-                <w:sz w:val="20"/>
-                <w:szCs w:val="20"/>
-              </w:rPr>
-              <w:t>StartDate</w:t>
-            </w:r>
-            <w:proofErr w:type="spellEnd"/>
-            <w:r>
-              <w:rPr>
-                <w:rFonts w:ascii="Consolas" w:hAnsi="Consolas" w:cs="Consolas"/>
-                <w:bCs/>
-                <w:sz w:val="20"/>
-                <w:szCs w:val="20"/>
-              </w:rPr>
-              <w:t xml:space="preserve"> = value;</w:t>
+              <w:t>StartDate = value;</w:t>
             </w:r>
           </w:p>
           <w:p>
@@ -2089,27 +1348,7 @@
                 <w:szCs w:val="20"/>
               </w:rPr>
               <w:tab/>
-              <w:t xml:space="preserve">public Date </w:t>
-            </w:r>
-            <w:proofErr w:type="spellStart"/>
-            <w:r>
-              <w:rPr>
-                <w:rFonts w:ascii="Consolas" w:hAnsi="Consolas" w:cs="Consolas"/>
-                <w:bCs/>
-                <w:sz w:val="20"/>
-                <w:szCs w:val="20"/>
-              </w:rPr>
-              <w:t>getStartDate</w:t>
-            </w:r>
-            <w:proofErr w:type="spellEnd"/>
-            <w:r>
-              <w:rPr>
-                <w:rFonts w:ascii="Consolas" w:hAnsi="Consolas" w:cs="Consolas"/>
-                <w:bCs/>
-                <w:sz w:val="20"/>
-                <w:szCs w:val="20"/>
-              </w:rPr>
-              <w:t>() {</w:t>
+              <w:t>public Date getStartDate() {</w:t>
             </w:r>
           </w:p>
           <w:p>
@@ -2139,27 +1378,7 @@
                 <w:szCs w:val="20"/>
               </w:rPr>
               <w:tab/>
-              <w:t xml:space="preserve">return </w:t>
-            </w:r>
-            <w:proofErr w:type="spellStart"/>
-            <w:r>
-              <w:rPr>
-                <w:rFonts w:ascii="Consolas" w:hAnsi="Consolas" w:cs="Consolas"/>
-                <w:bCs/>
-                <w:sz w:val="20"/>
-                <w:szCs w:val="20"/>
-              </w:rPr>
-              <w:t>StartDate</w:t>
-            </w:r>
-            <w:proofErr w:type="spellEnd"/>
-            <w:r>
-              <w:rPr>
-                <w:rFonts w:ascii="Consolas" w:hAnsi="Consolas" w:cs="Consolas"/>
-                <w:bCs/>
-                <w:sz w:val="20"/>
-                <w:szCs w:val="20"/>
-              </w:rPr>
-              <w:t>;</w:t>
+              <w:t>return StartDate;</w:t>
             </w:r>
           </w:p>
           <w:p>
@@ -2328,25 +1547,7 @@
           <w:sz w:val="24"/>
           <w:szCs w:val="24"/>
         </w:rPr>
-        <w:t xml:space="preserve"> at </w:t>
-      </w:r>
-      <w:proofErr w:type="spellStart"/>
-      <w:r>
-        <w:rPr>
-          <w:rFonts w:ascii="Nyala" w:hAnsi="Nyala"/>
-          <w:sz w:val="24"/>
-          <w:szCs w:val="24"/>
-        </w:rPr>
-        <w:t>TaskModel</w:t>
-      </w:r>
-      <w:proofErr w:type="spellEnd"/>
-      <w:r>
-        <w:rPr>
-          <w:rFonts w:ascii="Nyala" w:hAnsi="Nyala"/>
-          <w:sz w:val="24"/>
-          <w:szCs w:val="24"/>
-        </w:rPr>
-        <w:t xml:space="preserve"> class we can see that it’s quite long: there is Large Class code smell here.</w:t>
+        <w:t xml:space="preserve"> at TaskModel class we can see that it’s quite long: there is Large Class code smell here.</w:t>
       </w:r>
       <w:r>
         <w:rPr>
@@ -2362,25 +1563,7 @@
           <w:sz w:val="24"/>
           <w:szCs w:val="24"/>
         </w:rPr>
-        <w:t xml:space="preserve">Refactoring to fix this code smell in </w:t>
-      </w:r>
-      <w:proofErr w:type="spellStart"/>
-      <w:r>
-        <w:rPr>
-          <w:rFonts w:ascii="Nyala" w:hAnsi="Nyala"/>
-          <w:sz w:val="24"/>
-          <w:szCs w:val="24"/>
-        </w:rPr>
-        <w:t>TaskModel</w:t>
-      </w:r>
-      <w:proofErr w:type="spellEnd"/>
-      <w:r>
-        <w:rPr>
-          <w:rFonts w:ascii="Nyala" w:hAnsi="Nyala"/>
-          <w:sz w:val="24"/>
-          <w:szCs w:val="24"/>
-        </w:rPr>
-        <w:t>:</w:t>
+        <w:t>Refactoring to fix this code smell in TaskModel:</w:t>
       </w:r>
     </w:p>
     <w:p>
@@ -2396,87 +1579,13 @@
           <w:szCs w:val="24"/>
         </w:rPr>
       </w:pPr>
-      <w:proofErr w:type="spellStart"/>
-      <w:proofErr w:type="gramStart"/>
-      <w:r>
-        <w:rPr>
-          <w:rFonts w:ascii="Consolas" w:hAnsi="Consolas" w:cs="Consolas"/>
-          <w:sz w:val="20"/>
-          <w:szCs w:val="20"/>
-        </w:rPr>
-        <w:t>daysBetween</w:t>
-      </w:r>
-      <w:proofErr w:type="spellEnd"/>
-      <w:r>
-        <w:rPr>
-          <w:rFonts w:ascii="Consolas" w:hAnsi="Consolas" w:cs="Consolas"/>
-          <w:sz w:val="20"/>
-          <w:szCs w:val="20"/>
-        </w:rPr>
-        <w:t>(</w:t>
-      </w:r>
-      <w:proofErr w:type="gramEnd"/>
-      <w:r>
-        <w:rPr>
-          <w:rFonts w:ascii="Consolas" w:hAnsi="Consolas" w:cs="Consolas"/>
-          <w:sz w:val="20"/>
-          <w:szCs w:val="20"/>
-        </w:rPr>
-        <w:t xml:space="preserve">Date start, Date </w:t>
-      </w:r>
-      <w:proofErr w:type="spellStart"/>
-      <w:r>
-        <w:rPr>
-          <w:rFonts w:ascii="Consolas" w:hAnsi="Consolas" w:cs="Consolas"/>
-          <w:sz w:val="20"/>
-          <w:szCs w:val="20"/>
-        </w:rPr>
-        <w:t>dd</w:t>
-      </w:r>
-      <w:proofErr w:type="spellEnd"/>
-      <w:r>
-        <w:rPr>
-          <w:rFonts w:ascii="Consolas" w:hAnsi="Consolas" w:cs="Consolas"/>
-          <w:sz w:val="20"/>
-          <w:szCs w:val="20"/>
-        </w:rPr>
-        <w:t xml:space="preserve">), </w:t>
-      </w:r>
-      <w:proofErr w:type="spellStart"/>
-      <w:r>
-        <w:rPr>
-          <w:rFonts w:ascii="Consolas" w:hAnsi="Consolas" w:cs="Consolas"/>
-          <w:sz w:val="20"/>
-          <w:szCs w:val="20"/>
-        </w:rPr>
-        <w:t>daysLeft</w:t>
-      </w:r>
-      <w:proofErr w:type="spellEnd"/>
-      <w:r>
-        <w:rPr>
-          <w:rFonts w:ascii="Consolas" w:hAnsi="Consolas" w:cs="Consolas"/>
-          <w:sz w:val="20"/>
-          <w:szCs w:val="20"/>
-        </w:rPr>
-        <w:t xml:space="preserve">(Date </w:t>
-      </w:r>
-      <w:proofErr w:type="spellStart"/>
-      <w:r>
-        <w:rPr>
-          <w:rFonts w:ascii="Consolas" w:hAnsi="Consolas" w:cs="Consolas"/>
-          <w:sz w:val="20"/>
-          <w:szCs w:val="20"/>
-        </w:rPr>
-        <w:t>dd</w:t>
-      </w:r>
-      <w:proofErr w:type="spellEnd"/>
-      <w:r>
-        <w:rPr>
-          <w:rFonts w:ascii="Consolas" w:hAnsi="Consolas" w:cs="Consolas"/>
-          <w:sz w:val="20"/>
-          <w:szCs w:val="20"/>
-        </w:rPr>
-        <w:t xml:space="preserve">) </w:t>
+      <w:r>
+        <w:rPr>
+          <w:rFonts w:ascii="Consolas" w:hAnsi="Consolas" w:cs="Consolas"/>
+          <w:sz w:val="20"/>
+          <w:szCs w:val="20"/>
+        </w:rPr>
+        <w:t xml:space="preserve">daysBetween(Date start, Date dd), daysLeft(Date dd) </w:t>
       </w:r>
       <w:r>
         <w:rPr>
@@ -2492,25 +1601,7 @@
           <w:sz w:val="24"/>
           <w:szCs w:val="24"/>
         </w:rPr>
-        <w:t xml:space="preserve">is not the responsibilities of </w:t>
-      </w:r>
-      <w:proofErr w:type="spellStart"/>
-      <w:r>
-        <w:rPr>
-          <w:rFonts w:ascii="Nyala" w:hAnsi="Nyala"/>
-          <w:sz w:val="24"/>
-          <w:szCs w:val="24"/>
-        </w:rPr>
-        <w:t>TaskModel</w:t>
-      </w:r>
-      <w:proofErr w:type="spellEnd"/>
-      <w:r>
-        <w:rPr>
-          <w:rFonts w:ascii="Nyala" w:hAnsi="Nyala"/>
-          <w:sz w:val="24"/>
-          <w:szCs w:val="24"/>
-        </w:rPr>
-        <w:t xml:space="preserve"> and can be moved out of it.</w:t>
+        <w:t>is not the responsibilities of TaskModel and can be moved out of it.</w:t>
       </w:r>
     </w:p>
     <w:p>
@@ -2554,25 +1645,7 @@
           <w:sz w:val="24"/>
           <w:szCs w:val="24"/>
         </w:rPr>
-        <w:t xml:space="preserve">In </w:t>
-      </w:r>
-      <w:proofErr w:type="spellStart"/>
-      <w:r>
-        <w:rPr>
-          <w:rFonts w:ascii="Nyala" w:hAnsi="Nyala"/>
-          <w:sz w:val="24"/>
-          <w:szCs w:val="24"/>
-        </w:rPr>
-        <w:t>AppointmentModel</w:t>
-      </w:r>
-      <w:proofErr w:type="spellEnd"/>
-      <w:r>
-        <w:rPr>
-          <w:rFonts w:ascii="Nyala" w:hAnsi="Nyala"/>
-          <w:sz w:val="24"/>
-          <w:szCs w:val="24"/>
-        </w:rPr>
-        <w:t xml:space="preserve"> class , </w:t>
+        <w:t xml:space="preserve">In AppointmentModel class , </w:t>
       </w:r>
       <w:r>
         <w:rPr>
@@ -2582,30 +1655,19 @@
         </w:rPr>
         <w:t xml:space="preserve">method  </w:t>
       </w:r>
-      <w:proofErr w:type="spellStart"/>
-      <w:r>
-        <w:rPr>
-          <w:rFonts w:ascii="Nyala" w:hAnsi="Nyala"/>
-          <w:sz w:val="24"/>
-          <w:szCs w:val="24"/>
-        </w:rPr>
-        <w:t>do_todo</w:t>
-      </w:r>
-      <w:proofErr w:type="spellEnd"/>
-      <w:r>
-        <w:rPr>
-          <w:rFonts w:ascii="Nyala" w:hAnsi="Nyala"/>
-          <w:sz w:val="24"/>
-          <w:szCs w:val="24"/>
-        </w:rPr>
-        <w:t xml:space="preserve">  </w:t>
+      <w:r>
+        <w:rPr>
+          <w:rFonts w:ascii="Nyala" w:hAnsi="Nyala"/>
+          <w:sz w:val="24"/>
+          <w:szCs w:val="24"/>
+        </w:rPr>
+        <w:t xml:space="preserve">do_todo  </w:t>
       </w:r>
     </w:p>
     <w:p>
       <w:pPr>
         <w:pStyle w:val="ListParagraph"/>
       </w:pPr>
-      <w:proofErr w:type="gramStart"/>
       <w:r>
         <w:rPr>
           <w:rFonts w:ascii="Consolas" w:hAnsi="Consolas" w:cs="Consolas"/>
@@ -2617,7 +1679,6 @@
         </w:rPr>
         <w:t>public</w:t>
       </w:r>
-      <w:proofErr w:type="gramEnd"/>
       <w:r>
         <w:rPr>
           <w:rFonts w:ascii="Consolas" w:hAnsi="Consolas" w:cs="Consolas"/>
@@ -2645,29 +1706,8 @@
           <w:sz w:val="20"/>
           <w:szCs w:val="20"/>
         </w:rPr>
-        <w:t xml:space="preserve"> </w:t>
-      </w:r>
-      <w:proofErr w:type="spellStart"/>
-      <w:r>
-        <w:rPr>
-          <w:rFonts w:ascii="Consolas" w:hAnsi="Consolas" w:cs="Consolas"/>
-          <w:color w:val="000000"/>
-          <w:sz w:val="20"/>
-          <w:szCs w:val="20"/>
-        </w:rPr>
-        <w:t>do_todo</w:t>
-      </w:r>
-      <w:proofErr w:type="spellEnd"/>
-      <w:r>
-        <w:rPr>
-          <w:rFonts w:ascii="Consolas" w:hAnsi="Consolas" w:cs="Consolas"/>
-          <w:color w:val="000000"/>
-          <w:sz w:val="20"/>
-          <w:szCs w:val="20"/>
-        </w:rPr>
-        <w:t>(</w:t>
-      </w:r>
-      <w:proofErr w:type="spellStart"/>
+        <w:t xml:space="preserve"> do_todo(</w:t>
+      </w:r>
       <w:r>
         <w:rPr>
           <w:rFonts w:ascii="Consolas" w:hAnsi="Consolas" w:cs="Consolas"/>
@@ -2679,7 +1719,6 @@
         </w:rPr>
         <w:t>int</w:t>
       </w:r>
-      <w:proofErr w:type="spellEnd"/>
       <w:r>
         <w:rPr>
           <w:rFonts w:ascii="Consolas" w:hAnsi="Consolas" w:cs="Consolas"/>
@@ -2689,7 +1728,6 @@
         </w:rPr>
         <w:t xml:space="preserve"> key, </w:t>
       </w:r>
-      <w:proofErr w:type="spellStart"/>
       <w:r>
         <w:rPr>
           <w:rFonts w:ascii="Consolas" w:hAnsi="Consolas" w:cs="Consolas"/>
@@ -2701,7 +1739,6 @@
         </w:rPr>
         <w:t>boolean</w:t>
       </w:r>
-      <w:proofErr w:type="spellEnd"/>
       <w:r>
         <w:rPr>
           <w:rFonts w:ascii="Consolas" w:hAnsi="Consolas" w:cs="Consolas"/>
@@ -2843,7 +1880,6 @@
         </w:rPr>
         <w:t xml:space="preserve">delete the </w:t>
       </w:r>
-      <w:proofErr w:type="spellStart"/>
       <w:r>
         <w:rPr>
           <w:rFonts w:ascii="Nyala" w:hAnsi="Nyala" w:cs="Consolas"/>
@@ -2853,7 +1889,6 @@
         </w:rPr>
         <w:t>todo</w:t>
       </w:r>
-      <w:proofErr w:type="spellEnd"/>
       <w:r>
         <w:rPr>
           <w:rFonts w:ascii="Nyala" w:hAnsi="Nyala" w:cs="Consolas"/>
@@ -2880,25 +1915,13 @@
           <w:szCs w:val="24"/>
         </w:rPr>
       </w:pPr>
-      <w:proofErr w:type="spellStart"/>
-      <w:proofErr w:type="gramStart"/>
-      <w:r>
-        <w:rPr>
-          <w:rFonts w:ascii="Nyala" w:hAnsi="Nyala" w:cs="Consolas"/>
-          <w:sz w:val="24"/>
-          <w:szCs w:val="24"/>
-        </w:rPr>
-        <w:t>repeatSet</w:t>
-      </w:r>
-      <w:proofErr w:type="spellEnd"/>
-      <w:proofErr w:type="gramEnd"/>
-      <w:r>
-        <w:rPr>
-          <w:rFonts w:ascii="Nyala" w:hAnsi="Nyala" w:cs="Consolas"/>
-          <w:sz w:val="24"/>
-          <w:szCs w:val="24"/>
-        </w:rPr>
-        <w:t xml:space="preserve">: </w:t>
+      <w:r>
+        <w:rPr>
+          <w:rFonts w:ascii="Nyala" w:hAnsi="Nyala" w:cs="Consolas"/>
+          <w:sz w:val="24"/>
+          <w:szCs w:val="24"/>
+        </w:rPr>
+        <w:t xml:space="preserve">repeatSet: </w:t>
       </w:r>
       <w:r>
         <w:rPr>
@@ -2914,27 +1937,41 @@
           <w:sz w:val="24"/>
           <w:szCs w:val="24"/>
         </w:rPr>
+        <w:t xml:space="preserve"> date of the repeat that is being marked as done. If null, then the next </w:t>
+      </w:r>
+      <w:r>
+        <w:rPr>
+          <w:rFonts w:ascii="Nyala" w:hAnsi="Nyala" w:cs="Consolas"/>
+          <w:sz w:val="24"/>
+          <w:szCs w:val="24"/>
+          <w:u w:val="single"/>
+        </w:rPr>
+        <w:t>todo</w:t>
+      </w:r>
+      <w:r>
+        <w:rPr>
+          <w:rFonts w:ascii="Nyala" w:hAnsi="Nyala" w:cs="Consolas"/>
+          <w:sz w:val="24"/>
+          <w:szCs w:val="24"/>
+        </w:rPr>
+        <w:t xml:space="preserve"> is the one.</w:t>
+      </w:r>
+      <w:r>
+        <w:rPr>
+          <w:rFonts w:ascii="Nyala" w:hAnsi="Nyala" w:cs="Consolas"/>
+          <w:sz w:val="24"/>
+          <w:szCs w:val="24"/>
+        </w:rPr>
         <w:t xml:space="preserve"> </w:t>
       </w:r>
-      <w:proofErr w:type="spellStart"/>
-      <w:r>
-        <w:rPr>
-          <w:rFonts w:ascii="Nyala" w:hAnsi="Nyala" w:cs="Consolas"/>
-          <w:sz w:val="24"/>
-          <w:szCs w:val="24"/>
-        </w:rPr>
-        <w:t>date</w:t>
-      </w:r>
-      <w:proofErr w:type="spellEnd"/>
-      <w:r>
-        <w:rPr>
-          <w:rFonts w:ascii="Nyala" w:hAnsi="Nyala" w:cs="Consolas"/>
-          <w:sz w:val="24"/>
-          <w:szCs w:val="24"/>
-        </w:rPr>
-        <w:t xml:space="preserve"> of the repeat that is being marked as done. If null, then the next </w:t>
-      </w:r>
-      <w:proofErr w:type="spellStart"/>
+      <w:r>
+        <w:rPr>
+          <w:rFonts w:ascii="Nyala" w:hAnsi="Nyala" w:cs="Consolas"/>
+          <w:sz w:val="24"/>
+          <w:szCs w:val="24"/>
+        </w:rPr>
+        <w:t xml:space="preserve">If set, then all </w:t>
+      </w:r>
       <w:r>
         <w:rPr>
           <w:rFonts w:ascii="Nyala" w:hAnsi="Nyala" w:cs="Consolas"/>
@@ -2942,44 +1979,8 @@
           <w:szCs w:val="24"/>
           <w:u w:val="single"/>
         </w:rPr>
-        <w:t>todo</w:t>
-      </w:r>
-      <w:proofErr w:type="spellEnd"/>
-      <w:r>
-        <w:rPr>
-          <w:rFonts w:ascii="Nyala" w:hAnsi="Nyala" w:cs="Consolas"/>
-          <w:sz w:val="24"/>
-          <w:szCs w:val="24"/>
-        </w:rPr>
-        <w:t xml:space="preserve"> is the one.</w:t>
-      </w:r>
-      <w:r>
-        <w:rPr>
-          <w:rFonts w:ascii="Nyala" w:hAnsi="Nyala" w:cs="Consolas"/>
-          <w:sz w:val="24"/>
-          <w:szCs w:val="24"/>
-        </w:rPr>
-        <w:t xml:space="preserve"> </w:t>
-      </w:r>
-      <w:r>
-        <w:rPr>
-          <w:rFonts w:ascii="Nyala" w:hAnsi="Nyala" w:cs="Consolas"/>
-          <w:sz w:val="24"/>
-          <w:szCs w:val="24"/>
-        </w:rPr>
-        <w:t xml:space="preserve">If set, then all </w:t>
-      </w:r>
-      <w:proofErr w:type="spellStart"/>
-      <w:r>
-        <w:rPr>
-          <w:rFonts w:ascii="Nyala" w:hAnsi="Nyala" w:cs="Consolas"/>
-          <w:sz w:val="24"/>
-          <w:szCs w:val="24"/>
-          <w:u w:val="single"/>
-        </w:rPr>
         <w:t>todos</w:t>
       </w:r>
-      <w:proofErr w:type="spellEnd"/>
       <w:r>
         <w:rPr>
           <w:rFonts w:ascii="Nyala" w:hAnsi="Nyala" w:cs="Consolas"/>
@@ -3107,21 +2108,8 @@
               <w:txbxContent>
                 <w:p>
                   <w:r>
-                    <w:t>&lt;&lt;</w:t>
+                    <w:t>&lt;&lt;interface&gt;&gt;     do_todo</w:t>
                   </w:r>
-                  <w:proofErr w:type="gramStart"/>
-                  <w:r>
-                    <w:t>interface</w:t>
-                  </w:r>
-                  <w:proofErr w:type="gramEnd"/>
-                  <w:r>
-                    <w:t xml:space="preserve">&gt;&gt;     </w:t>
-                  </w:r>
-                  <w:proofErr w:type="spellStart"/>
-                  <w:r>
-                    <w:t>do_todo</w:t>
-                  </w:r>
-                  <w:proofErr w:type="spellEnd"/>
                 </w:p>
               </w:txbxContent>
             </v:textbox>
@@ -3208,11 +2196,9 @@
             <v:textbox style="mso-next-textbox:#_x0000_s1035">
               <w:txbxContent>
                 <w:p>
-                  <w:proofErr w:type="gramStart"/>
                   <w:r>
                     <w:t>delete</w:t>
                   </w:r>
-                  <w:proofErr w:type="gramEnd"/>
                 </w:p>
               </w:txbxContent>
             </v:textbox>
@@ -3298,13 +2284,9 @@
             <v:textbox style="mso-next-textbox:#_x0000_s1036">
               <w:txbxContent>
                 <w:p>
-                  <w:proofErr w:type="spellStart"/>
-                  <w:proofErr w:type="gramStart"/>
                   <w:r>
                     <w:t>repeatSet</w:t>
                   </w:r>
-                  <w:proofErr w:type="spellEnd"/>
-                  <w:proofErr w:type="gramEnd"/>
                 </w:p>
                 <w:p/>
                 <w:p/>
@@ -3416,25 +2398,7 @@
           <w:sz w:val="24"/>
           <w:szCs w:val="24"/>
         </w:rPr>
-        <w:t xml:space="preserve"> </w:t>
-      </w:r>
-      <w:proofErr w:type="spellStart"/>
-      <w:r>
-        <w:rPr>
-          <w:rFonts w:ascii="Nyala" w:hAnsi="Nyala" w:cs="Consolas"/>
-          <w:sz w:val="24"/>
-          <w:szCs w:val="24"/>
-        </w:rPr>
-        <w:t>addToDay</w:t>
-      </w:r>
-      <w:proofErr w:type="spellEnd"/>
-      <w:r>
-        <w:rPr>
-          <w:rFonts w:ascii="Nyala" w:hAnsi="Nyala" w:cs="Consolas"/>
-          <w:sz w:val="24"/>
-          <w:szCs w:val="24"/>
-        </w:rPr>
-        <w:t xml:space="preserve"> method that is quite long. We can reduce its size by introducing shorter methods within it. It also lacks enough comments, so by introducing self –explanatory methods, we make the code more comprehensible. </w:t>
+        <w:t xml:space="preserve"> addToDay method that is quite long. We can reduce its size by introducing shorter methods within it. It also lacks enough comments, so by introducing self –explanatory methods, we make the code more comprehensible. </w:t>
       </w:r>
     </w:p>
     <w:p>
@@ -3451,7 +2415,6 @@
           <w:lang w:val="en-US"/>
         </w:rPr>
       </w:pPr>
-      <w:proofErr w:type="gramStart"/>
       <w:r>
         <w:rPr>
           <w:rFonts w:ascii="Consolas" w:hAnsi="Consolas" w:cs="Consolas"/>
@@ -3464,7 +2427,6 @@
         </w:rPr>
         <w:t>private</w:t>
       </w:r>
-      <w:proofErr w:type="gramEnd"/>
       <w:r>
         <w:rPr>
           <w:rFonts w:ascii="Consolas" w:hAnsi="Consolas" w:cs="Consolas"/>
@@ -3517,31 +2479,8 @@
           <w:szCs w:val="20"/>
           <w:lang w:val="en-US"/>
         </w:rPr>
-        <w:t xml:space="preserve"> </w:t>
-      </w:r>
-      <w:proofErr w:type="spellStart"/>
-      <w:r>
-        <w:rPr>
-          <w:rFonts w:ascii="Consolas" w:hAnsi="Consolas" w:cs="Consolas"/>
-          <w:color w:val="000000"/>
-          <w:sz w:val="20"/>
-          <w:szCs w:val="20"/>
-          <w:lang w:val="en-US"/>
-        </w:rPr>
-        <w:t>addToDay</w:t>
-      </w:r>
-      <w:proofErr w:type="spellEnd"/>
-      <w:r>
-        <w:rPr>
-          <w:rFonts w:ascii="Consolas" w:hAnsi="Consolas" w:cs="Consolas"/>
-          <w:color w:val="000000"/>
-          <w:sz w:val="20"/>
-          <w:szCs w:val="20"/>
-          <w:lang w:val="en-US"/>
-        </w:rPr>
-        <w:t xml:space="preserve">(Day day, Collection&lt;Integer&gt; l, </w:t>
-      </w:r>
-      <w:proofErr w:type="spellStart"/>
+        <w:t xml:space="preserve"> addToDay(Day day, Collection&lt;Integer&gt; l, </w:t>
+      </w:r>
       <w:r>
         <w:rPr>
           <w:rFonts w:ascii="Consolas" w:hAnsi="Consolas" w:cs="Consolas"/>
@@ -3554,7 +2493,6 @@
         </w:rPr>
         <w:t>int</w:t>
       </w:r>
-      <w:proofErr w:type="spellEnd"/>
       <w:r>
         <w:rPr>
           <w:rFonts w:ascii="Consolas" w:hAnsi="Consolas" w:cs="Consolas"/>
@@ -3612,8 +2550,6 @@
         </w:rPr>
         <w:tab/>
       </w:r>
-      <w:proofErr w:type="spellStart"/>
-      <w:proofErr w:type="gramStart"/>
       <w:r>
         <w:rPr>
           <w:rFonts w:ascii="Consolas" w:hAnsi="Consolas" w:cs="Consolas"/>
@@ -3626,8 +2562,6 @@
         </w:rPr>
         <w:t>int</w:t>
       </w:r>
-      <w:proofErr w:type="spellEnd"/>
-      <w:proofErr w:type="gramEnd"/>
       <w:r>
         <w:rPr>
           <w:rFonts w:ascii="Consolas" w:hAnsi="Consolas" w:cs="Consolas"/>
@@ -3638,7 +2572,6 @@
         </w:rPr>
         <w:t xml:space="preserve"> month, </w:t>
       </w:r>
-      <w:proofErr w:type="spellStart"/>
       <w:r>
         <w:rPr>
           <w:rFonts w:ascii="Consolas" w:hAnsi="Consolas" w:cs="Consolas"/>
@@ -3651,7 +2584,6 @@
         </w:rPr>
         <w:t>int</w:t>
       </w:r>
-      <w:proofErr w:type="spellEnd"/>
       <w:r>
         <w:rPr>
           <w:rFonts w:ascii="Consolas" w:hAnsi="Consolas" w:cs="Consolas"/>
@@ -3748,27 +2680,7 @@
           <w:szCs w:val="24"/>
           <w:lang w:val="en-US"/>
         </w:rPr>
-        <w:t xml:space="preserve">The top part of the method consists of the code to indicate whether a flag is public or private. We can introduce the method </w:t>
-      </w:r>
-      <w:proofErr w:type="spellStart"/>
-      <w:r>
-        <w:rPr>
-          <w:rFonts w:ascii="Nyala" w:hAnsi="Nyala" w:cs="Consolas"/>
-          <w:sz w:val="24"/>
-          <w:szCs w:val="24"/>
-          <w:lang w:val="en-US"/>
-        </w:rPr>
-        <w:t>setAccessLevel</w:t>
-      </w:r>
-      <w:proofErr w:type="spellEnd"/>
-      <w:r>
-        <w:rPr>
-          <w:rFonts w:ascii="Nyala" w:hAnsi="Nyala" w:cs="Consolas"/>
-          <w:sz w:val="24"/>
-          <w:szCs w:val="24"/>
-          <w:lang w:val="en-US"/>
-        </w:rPr>
-        <w:t xml:space="preserve"> (or something like that) to refactor this part of the code. This will increase the cohesion. </w:t>
+        <w:t xml:space="preserve">The top part of the method consists of the code to indicate whether a flag is public or private. We can introduce the method setAccessLevel (or something like that) to refactor this part of the code. This will increase the cohesion. </w:t>
       </w:r>
     </w:p>
     <w:p>
@@ -3824,25 +2736,14 @@
           <w:lang w:val="en-US"/>
         </w:rPr>
       </w:pPr>
-      <w:proofErr w:type="spellStart"/>
-      <w:r>
-        <w:rPr>
-          <w:rFonts w:ascii="Consolas" w:hAnsi="Consolas" w:cs="Consolas"/>
-          <w:sz w:val="20"/>
-          <w:szCs w:val="20"/>
-          <w:lang w:val="en-US"/>
-        </w:rPr>
-        <w:t>addAppointmentToDay</w:t>
-      </w:r>
-      <w:proofErr w:type="spellEnd"/>
-      <w:r>
-        <w:rPr>
-          <w:rFonts w:ascii="Consolas" w:hAnsi="Consolas" w:cs="Consolas"/>
-          <w:sz w:val="20"/>
-          <w:szCs w:val="20"/>
-          <w:lang w:val="en-US"/>
-        </w:rPr>
-        <w:t>(Appointment apt)</w:t>
+      <w:r>
+        <w:rPr>
+          <w:rFonts w:ascii="Consolas" w:hAnsi="Consolas" w:cs="Consolas"/>
+          <w:sz w:val="20"/>
+          <w:szCs w:val="20"/>
+          <w:lang w:val="en-US"/>
+        </w:rPr>
+        <w:t>addAppointmentToDay(Appointment apt)</w:t>
       </w:r>
     </w:p>
     <w:p>
@@ -3864,25 +2765,14 @@
           <w:lang w:val="en-US"/>
         </w:rPr>
       </w:pPr>
-      <w:proofErr w:type="spellStart"/>
-      <w:r>
-        <w:rPr>
-          <w:rFonts w:ascii="Consolas" w:hAnsi="Consolas" w:cs="Consolas"/>
-          <w:sz w:val="20"/>
-          <w:szCs w:val="20"/>
-          <w:lang w:val="en-US"/>
-        </w:rPr>
-        <w:t>setVacation</w:t>
-      </w:r>
-      <w:proofErr w:type="spellEnd"/>
-      <w:r>
-        <w:rPr>
-          <w:rFonts w:ascii="Consolas" w:hAnsi="Consolas" w:cs="Consolas"/>
-          <w:sz w:val="20"/>
-          <w:szCs w:val="20"/>
-          <w:lang w:val="en-US"/>
-        </w:rPr>
-        <w:t>(Appointment apt)</w:t>
+      <w:r>
+        <w:rPr>
+          <w:rFonts w:ascii="Consolas" w:hAnsi="Consolas" w:cs="Consolas"/>
+          <w:sz w:val="20"/>
+          <w:szCs w:val="20"/>
+          <w:lang w:val="en-US"/>
+        </w:rPr>
+        <w:t>setVacation(Appointment apt)</w:t>
       </w:r>
     </w:p>
     <w:p>
@@ -3904,26 +2794,522 @@
           <w:lang w:val="en-US"/>
         </w:rPr>
       </w:pPr>
-      <w:proofErr w:type="spellStart"/>
-      <w:r>
-        <w:rPr>
-          <w:rFonts w:ascii="Consolas" w:hAnsi="Consolas" w:cs="Consolas"/>
-          <w:sz w:val="20"/>
-          <w:szCs w:val="20"/>
-          <w:lang w:val="en-US"/>
-        </w:rPr>
-        <w:t>setHoliday</w:t>
-      </w:r>
-      <w:proofErr w:type="spellEnd"/>
-      <w:r>
-        <w:rPr>
-          <w:rFonts w:ascii="Consolas" w:hAnsi="Consolas" w:cs="Consolas"/>
-          <w:sz w:val="20"/>
-          <w:szCs w:val="20"/>
-          <w:lang w:val="en-US"/>
-        </w:rPr>
-        <w:t>(Appointment apt)</w:t>
-      </w:r>
+      <w:r>
+        <w:rPr>
+          <w:rFonts w:ascii="Consolas" w:hAnsi="Consolas" w:cs="Consolas"/>
+          <w:sz w:val="20"/>
+          <w:szCs w:val="20"/>
+          <w:lang w:val="en-US"/>
+        </w:rPr>
+        <w:t>setHoliday(Appointment apt)</w:t>
+      </w:r>
+    </w:p>
+    <w:p>
+      <w:pPr>
+        <w:autoSpaceDE w:val="0"/>
+        <w:autoSpaceDN w:val="0"/>
+        <w:adjustRightInd w:val="0"/>
+        <w:spacing w:after="0" w:line="240" w:lineRule="auto"/>
+        <w:jc w:val="both"/>
+        <w:rPr>
+          <w:rFonts w:ascii="Consolas" w:hAnsi="Consolas" w:cs="Consolas"/>
+          <w:sz w:val="20"/>
+          <w:szCs w:val="20"/>
+          <w:lang w:val="en-US"/>
+        </w:rPr>
+      </w:pPr>
+    </w:p>
+    <w:p>
+      <w:pPr>
+        <w:pStyle w:val="ListParagraph"/>
+        <w:numPr>
+          <w:ilvl w:val="0"/>
+          <w:numId w:val="7"/>
+        </w:numPr>
+        <w:autoSpaceDE w:val="0"/>
+        <w:autoSpaceDN w:val="0"/>
+        <w:adjustRightInd w:val="0"/>
+        <w:spacing w:after="0" w:line="240" w:lineRule="auto"/>
+        <w:jc w:val="both"/>
+        <w:rPr>
+          <w:rFonts w:ascii="Consolas" w:hAnsi="Consolas" w:cs="Consolas"/>
+          <w:sz w:val="20"/>
+          <w:szCs w:val="20"/>
+          <w:lang w:val="en-US"/>
+        </w:rPr>
+      </w:pPr>
+      <w:r>
+        <w:rPr>
+          <w:rFonts w:ascii="Nyala" w:hAnsi="Nyala" w:cs="Consolas"/>
+          <w:sz w:val="24"/>
+          <w:szCs w:val="24"/>
+          <w:lang w:val="en-US"/>
+        </w:rPr>
+        <w:t>In TaskTypes class, we have a toXml method that is reducing the cohesion of this class.</w:t>
+      </w:r>
+    </w:p>
+    <w:p>
+      <w:pPr>
+        <w:pStyle w:val="ListParagraph"/>
+        <w:autoSpaceDE w:val="0"/>
+        <w:autoSpaceDN w:val="0"/>
+        <w:adjustRightInd w:val="0"/>
+        <w:spacing w:after="0" w:line="240" w:lineRule="auto"/>
+        <w:jc w:val="both"/>
+        <w:rPr>
+          <w:rFonts w:ascii="Nyala" w:hAnsi="Nyala" w:cs="Consolas"/>
+          <w:sz w:val="24"/>
+          <w:szCs w:val="24"/>
+          <w:lang w:val="en-US"/>
+        </w:rPr>
+      </w:pPr>
+      <w:r>
+        <w:rPr>
+          <w:rFonts w:ascii="Nyala" w:hAnsi="Nyala" w:cs="Consolas"/>
+          <w:sz w:val="24"/>
+          <w:szCs w:val="24"/>
+          <w:lang w:val="en-US"/>
+        </w:rPr>
+        <w:t>We move this method to a new class called TaskTypeSerializer and delegate this task to this class. We just need to introduce an instance of this class in our TaskTypes class and call its toXml method.</w:t>
+      </w:r>
+    </w:p>
+    <w:p>
+      <w:pPr>
+        <w:pStyle w:val="ListParagraph"/>
+        <w:autoSpaceDE w:val="0"/>
+        <w:autoSpaceDN w:val="0"/>
+        <w:adjustRightInd w:val="0"/>
+        <w:spacing w:after="0" w:line="240" w:lineRule="auto"/>
+        <w:jc w:val="both"/>
+        <w:rPr>
+          <w:rFonts w:ascii="Nyala" w:hAnsi="Nyala" w:cs="Consolas"/>
+          <w:sz w:val="24"/>
+          <w:szCs w:val="24"/>
+          <w:lang w:val="en-US"/>
+        </w:rPr>
+      </w:pPr>
+    </w:p>
+    <w:p>
+      <w:pPr>
+        <w:pStyle w:val="ListParagraph"/>
+        <w:numPr>
+          <w:ilvl w:val="0"/>
+          <w:numId w:val="7"/>
+        </w:numPr>
+        <w:autoSpaceDE w:val="0"/>
+        <w:autoSpaceDN w:val="0"/>
+        <w:adjustRightInd w:val="0"/>
+        <w:spacing w:after="0" w:line="240" w:lineRule="auto"/>
+        <w:jc w:val="both"/>
+        <w:rPr>
+          <w:rFonts w:ascii="Consolas" w:hAnsi="Consolas" w:cs="Consolas"/>
+          <w:sz w:val="20"/>
+          <w:szCs w:val="20"/>
+          <w:lang w:val="en-US"/>
+        </w:rPr>
+      </w:pPr>
+      <w:r>
+        <w:rPr>
+          <w:rFonts w:ascii="Nyala" w:hAnsi="Nyala" w:cs="Consolas"/>
+          <w:sz w:val="24"/>
+          <w:szCs w:val="24"/>
+          <w:lang w:val="en-US"/>
+        </w:rPr>
+        <w:lastRenderedPageBreak/>
+        <w:t>getInfo method in TaskModel class is not making the class cohesive. We move it to another class called TaskModelInformation to make the class more cohesive. We delegate the task to an instance of the TaskModelInformation class that we introduce in TaskModel class.</w:t>
+      </w:r>
+    </w:p>
+    <w:p>
+      <w:pPr>
+        <w:pStyle w:val="ListParagraph"/>
+        <w:autoSpaceDE w:val="0"/>
+        <w:autoSpaceDN w:val="0"/>
+        <w:adjustRightInd w:val="0"/>
+        <w:spacing w:after="0" w:line="240" w:lineRule="auto"/>
+        <w:jc w:val="both"/>
+        <w:rPr>
+          <w:rFonts w:ascii="Consolas" w:hAnsi="Consolas" w:cs="Consolas"/>
+          <w:sz w:val="20"/>
+          <w:szCs w:val="20"/>
+          <w:lang w:val="en-US"/>
+        </w:rPr>
+      </w:pPr>
+    </w:p>
+    <w:p>
+      <w:pPr>
+        <w:pStyle w:val="ListParagraph"/>
+        <w:numPr>
+          <w:ilvl w:val="0"/>
+          <w:numId w:val="7"/>
+        </w:numPr>
+        <w:autoSpaceDE w:val="0"/>
+        <w:autoSpaceDN w:val="0"/>
+        <w:adjustRightInd w:val="0"/>
+        <w:spacing w:after="0" w:line="240" w:lineRule="auto"/>
+        <w:jc w:val="both"/>
+        <w:rPr>
+          <w:rFonts w:ascii="Consolas" w:hAnsi="Consolas" w:cs="Consolas"/>
+          <w:sz w:val="20"/>
+          <w:szCs w:val="20"/>
+          <w:lang w:val="en-US"/>
+        </w:rPr>
+      </w:pPr>
+      <w:r>
+        <w:rPr>
+          <w:rFonts w:ascii="Nyala" w:hAnsi="Nyala" w:cs="Consolas"/>
+          <w:sz w:val="24"/>
+          <w:szCs w:val="24"/>
+          <w:lang w:val="en-US"/>
+        </w:rPr>
+        <w:t xml:space="preserve">There are some database related methods in TaskModel class that are making this class too big. We need to move all these methods to another class and delegate all the responsibilities of these methods to an instance of the newly created class. </w:t>
+      </w:r>
+      <w:r>
+        <w:rPr>
+          <w:rFonts w:ascii="Nyala" w:hAnsi="Nyala" w:cs="Consolas"/>
+          <w:sz w:val="24"/>
+          <w:szCs w:val="24"/>
+          <w:lang w:val="en-US"/>
+        </w:rPr>
+        <w:t>We can call it TaskModelDB and move the following methods to that class:</w:t>
+      </w:r>
+    </w:p>
+    <w:p>
+      <w:pPr>
+        <w:pStyle w:val="ListParagraph"/>
+        <w:rPr>
+          <w:rFonts w:ascii="Consolas" w:hAnsi="Consolas" w:cs="Consolas"/>
+          <w:sz w:val="20"/>
+          <w:szCs w:val="20"/>
+          <w:lang w:val="en-US"/>
+        </w:rPr>
+      </w:pPr>
+    </w:p>
+    <w:p>
+      <w:pPr>
+        <w:pStyle w:val="ListParagraph"/>
+        <w:numPr>
+          <w:ilvl w:val="2"/>
+          <w:numId w:val="5"/>
+        </w:numPr>
+        <w:autoSpaceDE w:val="0"/>
+        <w:autoSpaceDN w:val="0"/>
+        <w:adjustRightInd w:val="0"/>
+        <w:spacing w:after="0" w:line="240" w:lineRule="auto"/>
+        <w:jc w:val="both"/>
+        <w:rPr>
+          <w:rFonts w:ascii="Consolas" w:hAnsi="Consolas" w:cs="Consolas"/>
+          <w:sz w:val="20"/>
+          <w:szCs w:val="20"/>
+          <w:lang w:val="en-US"/>
+        </w:rPr>
+      </w:pPr>
+      <w:r>
+        <w:rPr>
+          <w:rFonts w:ascii="Consolas" w:hAnsi="Consolas" w:cs="Consolas"/>
+          <w:sz w:val="20"/>
+          <w:szCs w:val="20"/>
+          <w:lang w:val="en-US"/>
+        </w:rPr>
+        <w:t>beginTransaction</w:t>
+      </w:r>
+    </w:p>
+    <w:p>
+      <w:pPr>
+        <w:pStyle w:val="ListParagraph"/>
+        <w:numPr>
+          <w:ilvl w:val="2"/>
+          <w:numId w:val="5"/>
+        </w:numPr>
+        <w:autoSpaceDE w:val="0"/>
+        <w:autoSpaceDN w:val="0"/>
+        <w:adjustRightInd w:val="0"/>
+        <w:spacing w:after="0" w:line="240" w:lineRule="auto"/>
+        <w:jc w:val="both"/>
+        <w:rPr>
+          <w:rFonts w:ascii="Consolas" w:hAnsi="Consolas" w:cs="Consolas"/>
+          <w:sz w:val="20"/>
+          <w:szCs w:val="20"/>
+          <w:lang w:val="en-US"/>
+        </w:rPr>
+      </w:pPr>
+      <w:r>
+        <w:rPr>
+          <w:rFonts w:ascii="Consolas" w:hAnsi="Consolas" w:cs="Consolas"/>
+          <w:sz w:val="20"/>
+          <w:szCs w:val="20"/>
+          <w:lang w:val="en-US"/>
+        </w:rPr>
+        <w:t>commitTransaction</w:t>
+      </w:r>
+    </w:p>
+    <w:p>
+      <w:pPr>
+        <w:pStyle w:val="ListParagraph"/>
+        <w:numPr>
+          <w:ilvl w:val="2"/>
+          <w:numId w:val="5"/>
+        </w:numPr>
+        <w:autoSpaceDE w:val="0"/>
+        <w:autoSpaceDN w:val="0"/>
+        <w:adjustRightInd w:val="0"/>
+        <w:spacing w:after="0" w:line="240" w:lineRule="auto"/>
+        <w:jc w:val="both"/>
+        <w:rPr>
+          <w:rFonts w:ascii="Consolas" w:hAnsi="Consolas" w:cs="Consolas"/>
+          <w:sz w:val="20"/>
+          <w:szCs w:val="20"/>
+          <w:lang w:val="en-US"/>
+        </w:rPr>
+      </w:pPr>
+      <w:r>
+        <w:rPr>
+          <w:rFonts w:ascii="Consolas" w:hAnsi="Consolas" w:cs="Consolas"/>
+          <w:sz w:val="20"/>
+          <w:szCs w:val="20"/>
+          <w:lang w:val="en-US"/>
+        </w:rPr>
+        <w:t>rollbackTransaction</w:t>
+      </w:r>
+    </w:p>
+    <w:p>
+      <w:pPr>
+        <w:pStyle w:val="ListParagraph"/>
+        <w:numPr>
+          <w:ilvl w:val="2"/>
+          <w:numId w:val="5"/>
+        </w:numPr>
+        <w:autoSpaceDE w:val="0"/>
+        <w:autoSpaceDN w:val="0"/>
+        <w:adjustRightInd w:val="0"/>
+        <w:spacing w:after="0" w:line="240" w:lineRule="auto"/>
+        <w:jc w:val="both"/>
+        <w:rPr>
+          <w:rFonts w:ascii="Consolas" w:hAnsi="Consolas" w:cs="Consolas"/>
+          <w:sz w:val="20"/>
+          <w:szCs w:val="20"/>
+          <w:lang w:val="en-US"/>
+        </w:rPr>
+      </w:pPr>
+      <w:r>
+        <w:rPr>
+          <w:rFonts w:ascii="Consolas" w:hAnsi="Consolas" w:cs="Consolas"/>
+          <w:sz w:val="20"/>
+          <w:szCs w:val="20"/>
+          <w:lang w:val="en-US"/>
+        </w:rPr>
+        <w:t>addLog</w:t>
+      </w:r>
+    </w:p>
+    <w:p>
+      <w:pPr>
+        <w:pStyle w:val="ListParagraph"/>
+        <w:numPr>
+          <w:ilvl w:val="2"/>
+          <w:numId w:val="5"/>
+        </w:numPr>
+        <w:autoSpaceDE w:val="0"/>
+        <w:autoSpaceDN w:val="0"/>
+        <w:adjustRightInd w:val="0"/>
+        <w:spacing w:after="0" w:line="240" w:lineRule="auto"/>
+        <w:jc w:val="both"/>
+        <w:rPr>
+          <w:rFonts w:ascii="Consolas" w:hAnsi="Consolas" w:cs="Consolas"/>
+          <w:sz w:val="20"/>
+          <w:szCs w:val="20"/>
+          <w:lang w:val="en-US"/>
+        </w:rPr>
+      </w:pPr>
+      <w:r>
+        <w:rPr>
+          <w:rFonts w:ascii="Consolas" w:hAnsi="Consolas" w:cs="Consolas"/>
+          <w:sz w:val="20"/>
+          <w:szCs w:val="20"/>
+          <w:lang w:val="en-US"/>
+        </w:rPr>
+        <w:t>saveLog</w:t>
+      </w:r>
+    </w:p>
+    <w:p>
+      <w:pPr>
+        <w:pStyle w:val="ListParagraph"/>
+        <w:autoSpaceDE w:val="0"/>
+        <w:autoSpaceDN w:val="0"/>
+        <w:adjustRightInd w:val="0"/>
+        <w:spacing w:after="0" w:line="240" w:lineRule="auto"/>
+        <w:ind w:left="2160"/>
+        <w:jc w:val="both"/>
+        <w:rPr>
+          <w:rFonts w:ascii="Consolas" w:hAnsi="Consolas" w:cs="Consolas"/>
+          <w:sz w:val="20"/>
+          <w:szCs w:val="20"/>
+          <w:lang w:val="en-US"/>
+        </w:rPr>
+      </w:pPr>
+    </w:p>
+    <w:p>
+      <w:pPr>
+        <w:pStyle w:val="ListParagraph"/>
+        <w:numPr>
+          <w:ilvl w:val="0"/>
+          <w:numId w:val="7"/>
+        </w:numPr>
+        <w:autoSpaceDE w:val="0"/>
+        <w:autoSpaceDN w:val="0"/>
+        <w:adjustRightInd w:val="0"/>
+        <w:spacing w:after="0" w:line="240" w:lineRule="auto"/>
+        <w:jc w:val="both"/>
+        <w:rPr>
+          <w:rFonts w:ascii="Nyala" w:hAnsi="Nyala" w:cs="Consolas"/>
+          <w:sz w:val="24"/>
+          <w:szCs w:val="24"/>
+          <w:lang w:val="en-US"/>
+        </w:rPr>
+      </w:pPr>
+      <w:r>
+        <w:rPr>
+          <w:rFonts w:ascii="Nyala" w:hAnsi="Nyala" w:cs="Consolas"/>
+          <w:sz w:val="24"/>
+          <w:szCs w:val="24"/>
+          <w:lang w:val="en-US"/>
+        </w:rPr>
+        <w:t>There’s an importXml method in TaskModel class that is not cohesive at all. We want to move it to a TaskModelXmlImporter class and delegate the responsibility of importing xml to this class.</w:t>
+      </w:r>
+      <w:r>
+        <w:rPr>
+          <w:rFonts w:ascii="Nyala" w:hAnsi="Nyala" w:cs="Consolas"/>
+          <w:sz w:val="24"/>
+          <w:szCs w:val="24"/>
+          <w:lang w:val="en-US"/>
+        </w:rPr>
+        <w:t xml:space="preserve"> Beside lack of cohesive structure, the method is too long and it is using methods that take care of database related tasks. We first need to shorten the method by introducing shorter methods, and delegating the database related tasks to some other objects and classes.</w:t>
+      </w:r>
+      <w:r>
+        <w:rPr>
+          <w:rFonts w:ascii="Nyala" w:hAnsi="Nyala" w:cs="Consolas"/>
+          <w:sz w:val="24"/>
+          <w:szCs w:val="24"/>
+          <w:lang w:val="en-US"/>
+        </w:rPr>
+        <w:t xml:space="preserve"> We can introduce the following methods:</w:t>
+      </w:r>
+    </w:p>
+    <w:p>
+      <w:pPr>
+        <w:pStyle w:val="ListParagraph"/>
+        <w:numPr>
+          <w:ilvl w:val="1"/>
+          <w:numId w:val="7"/>
+        </w:numPr>
+        <w:autoSpaceDE w:val="0"/>
+        <w:autoSpaceDN w:val="0"/>
+        <w:adjustRightInd w:val="0"/>
+        <w:spacing w:after="0" w:line="240" w:lineRule="auto"/>
+        <w:jc w:val="both"/>
+        <w:rPr>
+          <w:rFonts w:ascii="Nyala" w:hAnsi="Nyala" w:cs="Consolas"/>
+          <w:sz w:val="24"/>
+          <w:szCs w:val="24"/>
+          <w:lang w:val="en-US"/>
+        </w:rPr>
+      </w:pPr>
+      <w:r>
+        <w:rPr>
+          <w:rFonts w:ascii="Nyala" w:hAnsi="Nyala" w:cs="Consolas"/>
+          <w:sz w:val="24"/>
+          <w:szCs w:val="24"/>
+          <w:lang w:val="en-US"/>
+        </w:rPr>
+        <w:t>Unmarshal : it encapsulates the top part of the importXml method.</w:t>
+      </w:r>
+    </w:p>
+    <w:p>
+      <w:pPr>
+        <w:pStyle w:val="ListParagraph"/>
+        <w:numPr>
+          <w:ilvl w:val="1"/>
+          <w:numId w:val="7"/>
+        </w:numPr>
+        <w:autoSpaceDE w:val="0"/>
+        <w:autoSpaceDN w:val="0"/>
+        <w:adjustRightInd w:val="0"/>
+        <w:spacing w:after="0" w:line="240" w:lineRule="auto"/>
+        <w:jc w:val="both"/>
+        <w:rPr>
+          <w:rFonts w:ascii="Nyala" w:hAnsi="Nyala" w:cs="Consolas"/>
+          <w:sz w:val="24"/>
+          <w:szCs w:val="24"/>
+          <w:lang w:val="en-US"/>
+        </w:rPr>
+      </w:pPr>
+      <w:r>
+        <w:rPr>
+          <w:rFonts w:ascii="Nyala" w:hAnsi="Nyala" w:cs="Consolas"/>
+          <w:sz w:val="24"/>
+          <w:szCs w:val="24"/>
+          <w:lang w:val="en-US"/>
+        </w:rPr>
+        <w:t>executeSql: it wraps the following 5 lines that does database related tasks. Next, we move these tasks, to a different class that only does database related tasks to increase cohesion.</w:t>
+      </w:r>
+    </w:p>
+    <w:p>
+      <w:pPr>
+        <w:pStyle w:val="ListParagraph"/>
+        <w:numPr>
+          <w:ilvl w:val="1"/>
+          <w:numId w:val="7"/>
+        </w:numPr>
+        <w:autoSpaceDE w:val="0"/>
+        <w:autoSpaceDN w:val="0"/>
+        <w:adjustRightInd w:val="0"/>
+        <w:spacing w:after="0" w:line="240" w:lineRule="auto"/>
+        <w:jc w:val="both"/>
+        <w:rPr>
+          <w:rFonts w:ascii="Nyala" w:hAnsi="Nyala" w:cs="Consolas"/>
+          <w:sz w:val="24"/>
+          <w:szCs w:val="24"/>
+          <w:lang w:val="en-US"/>
+        </w:rPr>
+      </w:pPr>
+      <w:r>
+        <w:rPr>
+          <w:rFonts w:ascii="Nyala" w:hAnsi="Nyala" w:cs="Consolas"/>
+          <w:sz w:val="24"/>
+          <w:szCs w:val="24"/>
+          <w:lang w:val="en-US"/>
+        </w:rPr>
+        <w:t>handleOldImports: The middle part of the method can be wrapped in this method.</w:t>
+      </w:r>
+    </w:p>
+    <w:p>
+      <w:pPr>
+        <w:pStyle w:val="ListParagraph"/>
+        <w:numPr>
+          <w:ilvl w:val="1"/>
+          <w:numId w:val="7"/>
+        </w:numPr>
+        <w:autoSpaceDE w:val="0"/>
+        <w:autoSpaceDN w:val="0"/>
+        <w:adjustRightInd w:val="0"/>
+        <w:spacing w:after="0" w:line="240" w:lineRule="auto"/>
+        <w:jc w:val="both"/>
+        <w:rPr>
+          <w:rFonts w:ascii="Nyala" w:hAnsi="Nyala" w:cs="Consolas"/>
+          <w:sz w:val="24"/>
+          <w:szCs w:val="24"/>
+          <w:lang w:val="en-US"/>
+        </w:rPr>
+      </w:pPr>
+      <w:r>
+        <w:rPr>
+          <w:rFonts w:ascii="Nyala" w:hAnsi="Nyala" w:cs="Consolas"/>
+          <w:sz w:val="24"/>
+          <w:szCs w:val="24"/>
+          <w:lang w:val="en-US"/>
+        </w:rPr>
+        <w:t>importIntoEmptyDb: the last 40 lines of the method can be wrapped in this method.</w:t>
+      </w:r>
+      <w:bookmarkStart w:id="0" w:name="_GoBack"/>
+      <w:bookmarkEnd w:id="0"/>
     </w:p>
     <w:sectPr>
       <w:pgSz w:w="12240" w:h="15840"/>
@@ -4522,7 +3908,7 @@
         <w:ind w:left="720" w:hanging="360"/>
       </w:pPr>
     </w:lvl>
-    <w:lvl w:ilvl="1" w:tplc="10090019" w:tentative="1">
+    <w:lvl w:ilvl="1" w:tplc="10090019">
       <w:start w:val="1"/>
       <w:numFmt w:val="lowerLetter"/>
       <w:lvlText w:val="%2."/>
@@ -4531,7 +3917,7 @@
         <w:ind w:left="1440" w:hanging="360"/>
       </w:pPr>
     </w:lvl>
-    <w:lvl w:ilvl="2" w:tplc="1009001B" w:tentative="1">
+    <w:lvl w:ilvl="2" w:tplc="1009001B">
       <w:start w:val="1"/>
       <w:numFmt w:val="lowerRoman"/>
       <w:lvlText w:val="%3."/>
@@ -5917,7 +5303,7 @@
 </file>
 
 <file path=customXml/itemProps1.xml><?xml version="1.0" encoding="utf-8"?>
-<ds:datastoreItem xmlns:ds="http://schemas.openxmlformats.org/officeDocument/2006/customXml" ds:itemID="{4290081F-1786-4FA7-A4FB-DD75D94607FB}">
+<ds:datastoreItem xmlns:ds="http://schemas.openxmlformats.org/officeDocument/2006/customXml" ds:itemID="{B79E02EA-2CA9-4488-9DB8-42FF3E424D1A}">
   <ds:schemaRefs>
     <ds:schemaRef ds:uri="http://schemas.openxmlformats.org/officeDocument/2006/bibliography"/>
   </ds:schemaRefs>

</xml_diff>

<commit_message>
Added more details to class diagram.  Updated details on the first code smell & refactoring
</commit_message>
<xml_diff>
--- a/M3/M3.docx
+++ b/M3/M3.docx
@@ -1,6 +1,6 @@
 
 <file path=word/document.xml><?xml version="1.0" encoding="utf-8"?>
-<w:document xmlns:wpc="http://schemas.microsoft.com/office/word/2010/wordprocessingCanvas" xmlns:mc="http://schemas.openxmlformats.org/markup-compatibility/2006" xmlns:o="urn:schemas-microsoft-com:office:office" xmlns:r="http://schemas.openxmlformats.org/officeDocument/2006/relationships" xmlns:m="http://schemas.openxmlformats.org/officeDocument/2006/math" xmlns:v="urn:schemas-microsoft-com:vml" xmlns:wp14="http://schemas.microsoft.com/office/word/2010/wordprocessingDrawing" xmlns:wp="http://schemas.openxmlformats.org/drawingml/2006/wordprocessingDrawing" xmlns:w10="urn:schemas-microsoft-com:office:word" xmlns:w="http://schemas.openxmlformats.org/wordprocessingml/2006/main" xmlns:w14="http://schemas.microsoft.com/office/word/2010/wordml" xmlns:wpg="http://schemas.microsoft.com/office/word/2010/wordprocessingGroup" xmlns:wpi="http://schemas.microsoft.com/office/word/2010/wordprocessingInk" xmlns:wne="http://schemas.microsoft.com/office/word/2006/wordml" xmlns:wps="http://schemas.microsoft.com/office/word/2010/wordprocessingShape" mc:Ignorable="w14 wp14">
+<w:document xmlns:ve="http://schemas.openxmlformats.org/markup-compatibility/2006" xmlns:o="urn:schemas-microsoft-com:office:office" xmlns:r="http://schemas.openxmlformats.org/officeDocument/2006/relationships" xmlns:m="http://schemas.openxmlformats.org/officeDocument/2006/math" xmlns:v="urn:schemas-microsoft-com:vml" xmlns:wp="http://schemas.openxmlformats.org/drawingml/2006/wordprocessingDrawing" xmlns:w10="urn:schemas-microsoft-com:office:word" xmlns:w="http://schemas.openxmlformats.org/wordprocessingml/2006/main" xmlns:wne="http://schemas.microsoft.com/office/word/2006/wordml">
   <w:body>
     <w:p>
       <w:pPr>
@@ -44,14 +44,52 @@
           <w:szCs w:val="24"/>
         </w:rPr>
       </w:pPr>
-      <w:r>
-        <w:rPr>
-          <w:rFonts w:ascii="Nyala" w:hAnsi="Nyala"/>
-          <w:sz w:val="24"/>
-          <w:szCs w:val="24"/>
-        </w:rPr>
-        <w:t>Hamid Shahrestani (9729747)</w:t>
-      </w:r>
+      <w:proofErr w:type="spellStart"/>
+      <w:r>
+        <w:rPr>
+          <w:rFonts w:ascii="Nyala" w:hAnsi="Nyala"/>
+          <w:sz w:val="24"/>
+          <w:szCs w:val="24"/>
+        </w:rPr>
+        <w:t>Hamid</w:t>
+      </w:r>
+      <w:proofErr w:type="spellEnd"/>
+      <w:r>
+        <w:rPr>
+          <w:rFonts w:ascii="Nyala" w:hAnsi="Nyala"/>
+          <w:sz w:val="24"/>
+          <w:szCs w:val="24"/>
+        </w:rPr>
+        <w:t xml:space="preserve"> </w:t>
+      </w:r>
+      <w:proofErr w:type="spellStart"/>
+      <w:r>
+        <w:rPr>
+          <w:rFonts w:ascii="Nyala" w:hAnsi="Nyala"/>
+          <w:sz w:val="24"/>
+          <w:szCs w:val="24"/>
+        </w:rPr>
+        <w:t>Shahrestani</w:t>
+      </w:r>
+      <w:proofErr w:type="spellEnd"/>
+      <w:r>
+        <w:rPr>
+          <w:rFonts w:ascii="Nyala" w:hAnsi="Nyala"/>
+          <w:sz w:val="24"/>
+          <w:szCs w:val="24"/>
+        </w:rPr>
+        <w:t xml:space="preserve"> (9729747</w:t>
+      </w:r>
+      <w:proofErr w:type="gramStart"/>
+      <w:r>
+        <w:rPr>
+          <w:rFonts w:ascii="Nyala" w:hAnsi="Nyala"/>
+          <w:sz w:val="24"/>
+          <w:szCs w:val="24"/>
+        </w:rPr>
+        <w:t>)</w:t>
+      </w:r>
+      <w:proofErr w:type="gramEnd"/>
       <w:r>
         <w:rPr>
           <w:rFonts w:ascii="Nyala" w:hAnsi="Nyala"/>
@@ -60,13 +98,41 @@
         </w:rPr>
         <w:br/>
       </w:r>
-      <w:r>
-        <w:rPr>
-          <w:rFonts w:ascii="Nyala" w:hAnsi="Nyala"/>
-          <w:sz w:val="24"/>
-          <w:szCs w:val="24"/>
-        </w:rPr>
-        <w:t xml:space="preserve">Anjaneyulu Bodepudi (5973775) </w:t>
+      <w:proofErr w:type="spellStart"/>
+      <w:r>
+        <w:rPr>
+          <w:rFonts w:ascii="Nyala" w:hAnsi="Nyala"/>
+          <w:sz w:val="24"/>
+          <w:szCs w:val="24"/>
+        </w:rPr>
+        <w:t>Anjaneyulu</w:t>
+      </w:r>
+      <w:proofErr w:type="spellEnd"/>
+      <w:r>
+        <w:rPr>
+          <w:rFonts w:ascii="Nyala" w:hAnsi="Nyala"/>
+          <w:sz w:val="24"/>
+          <w:szCs w:val="24"/>
+        </w:rPr>
+        <w:t xml:space="preserve"> </w:t>
+      </w:r>
+      <w:proofErr w:type="spellStart"/>
+      <w:r>
+        <w:rPr>
+          <w:rFonts w:ascii="Nyala" w:hAnsi="Nyala"/>
+          <w:sz w:val="24"/>
+          <w:szCs w:val="24"/>
+        </w:rPr>
+        <w:t>Bodepudi</w:t>
+      </w:r>
+      <w:proofErr w:type="spellEnd"/>
+      <w:r>
+        <w:rPr>
+          <w:rFonts w:ascii="Nyala" w:hAnsi="Nyala"/>
+          <w:sz w:val="24"/>
+          <w:szCs w:val="24"/>
+        </w:rPr>
+        <w:t xml:space="preserve"> (5973775) </w:t>
       </w:r>
       <w:r>
         <w:rPr>
@@ -75,7 +141,42 @@
           <w:szCs w:val="24"/>
         </w:rPr>
         <w:br/>
-        <w:t xml:space="preserve">Manouchehr Azizi (5232287) </w:t>
+      </w:r>
+      <w:proofErr w:type="spellStart"/>
+      <w:r>
+        <w:rPr>
+          <w:rFonts w:ascii="Nyala" w:hAnsi="Nyala"/>
+          <w:sz w:val="24"/>
+          <w:szCs w:val="24"/>
+        </w:rPr>
+        <w:t>Manouchehr</w:t>
+      </w:r>
+      <w:proofErr w:type="spellEnd"/>
+      <w:r>
+        <w:rPr>
+          <w:rFonts w:ascii="Nyala" w:hAnsi="Nyala"/>
+          <w:sz w:val="24"/>
+          <w:szCs w:val="24"/>
+        </w:rPr>
+        <w:t xml:space="preserve"> </w:t>
+      </w:r>
+      <w:proofErr w:type="spellStart"/>
+      <w:r>
+        <w:rPr>
+          <w:rFonts w:ascii="Nyala" w:hAnsi="Nyala"/>
+          <w:sz w:val="24"/>
+          <w:szCs w:val="24"/>
+        </w:rPr>
+        <w:t>Azizi</w:t>
+      </w:r>
+      <w:proofErr w:type="spellEnd"/>
+      <w:r>
+        <w:rPr>
+          <w:rFonts w:ascii="Nyala" w:hAnsi="Nyala"/>
+          <w:sz w:val="24"/>
+          <w:szCs w:val="24"/>
+        </w:rPr>
+        <w:t xml:space="preserve"> (5232287) </w:t>
       </w:r>
       <w:r>
         <w:rPr>
@@ -129,11 +230,11 @@
       <w:r>
         <w:rPr>
           <w:noProof/>
-          <w:lang w:val="en-US"/>
+          <w:lang w:eastAsia="en-CA"/>
         </w:rPr>
         <w:drawing>
           <wp:inline distT="0" distB="0" distL="0" distR="0">
-            <wp:extent cx="5938838" cy="4210050"/>
+            <wp:extent cx="6624089" cy="4695825"/>
             <wp:effectExtent l="0" t="0" r="0" b="0"/>
             <wp:docPr id="7" name="Picture 5" descr="P:\Hung\Concordia\SOEN 6471-Winter-2013\ConceptualDiagram.png"/>
             <wp:cNvGraphicFramePr>
@@ -149,7 +250,7 @@
                     </pic:cNvPicPr>
                   </pic:nvPicPr>
                   <pic:blipFill>
-                    <a:blip r:embed="rId7" cstate="print"/>
+                    <a:blip r:embed="rId6" cstate="print"/>
                     <a:srcRect/>
                     <a:stretch>
                       <a:fillRect/>
@@ -158,7 +259,7 @@
                   <pic:spPr bwMode="auto">
                     <a:xfrm>
                       <a:off x="0" y="0"/>
-                      <a:ext cx="5939155" cy="4210275"/>
+                      <a:ext cx="6629120" cy="4699391"/>
                     </a:xfrm>
                     <a:prstGeom prst="rect">
                       <a:avLst/>
@@ -222,7 +323,6 @@
           <w:sz w:val="28"/>
           <w:szCs w:val="28"/>
         </w:rPr>
-        <w:lastRenderedPageBreak/>
         <w:t>Actual Class</w:t>
       </w:r>
       <w:r>
@@ -246,13 +346,13 @@
           <w:b/>
           <w:bCs/>
           <w:noProof/>
-          <w:lang w:val="en-US"/>
+          <w:lang w:eastAsia="en-CA"/>
         </w:rPr>
         <w:drawing>
           <wp:inline distT="0" distB="0" distL="0" distR="0">
             <wp:extent cx="5676900" cy="6457950"/>
             <wp:effectExtent l="0" t="0" r="0" b="0"/>
-            <wp:docPr id="5" name="Picture 3" descr="P:\Hung\Concordia\SOEN 6471-Winter-2013\ClassDiagram.png"/>
+            <wp:docPr id="2" name="Picture 2" descr="P:\Hung\Concordia\SOEN 6471-Winter-2013\ClassDiagram.png"/>
             <wp:cNvGraphicFramePr>
               <a:graphicFrameLocks xmlns:a="http://schemas.openxmlformats.org/drawingml/2006/main" noChangeAspect="1"/>
             </wp:cNvGraphicFramePr>
@@ -260,13 +360,13 @@
               <a:graphicData uri="http://schemas.openxmlformats.org/drawingml/2006/picture">
                 <pic:pic xmlns:pic="http://schemas.openxmlformats.org/drawingml/2006/picture">
                   <pic:nvPicPr>
-                    <pic:cNvPr id="0" name="Picture 3" descr="P:\Hung\Concordia\SOEN 6471-Winter-2013\ClassDiagram.png"/>
+                    <pic:cNvPr id="0" name="Picture 2" descr="P:\Hung\Concordia\SOEN 6471-Winter-2013\ClassDiagram.png"/>
                     <pic:cNvPicPr>
                       <a:picLocks noChangeAspect="1" noChangeArrowheads="1"/>
                     </pic:cNvPicPr>
                   </pic:nvPicPr>
                   <pic:blipFill>
-                    <a:blip r:embed="rId8" cstate="print"/>
+                    <a:blip r:embed="rId7" cstate="print"/>
                     <a:srcRect/>
                     <a:stretch>
                       <a:fillRect/>
@@ -311,59 +411,76 @@
       <w:r>
         <w:rPr>
           <w:rFonts w:ascii="Nyala" w:hAnsi="Nyala"/>
-          <w:sz w:val="24"/>
-          <w:szCs w:val="24"/>
+          <w:noProof/>
+          <w:sz w:val="24"/>
+          <w:szCs w:val="24"/>
+          <w:lang w:eastAsia="en-CA"/>
         </w:rPr>
         <w:lastRenderedPageBreak/>
-        <w:t xml:space="preserve">We show here only </w:t>
-      </w:r>
-      <w:r>
-        <w:rPr>
-          <w:rFonts w:ascii="Nyala" w:hAnsi="Nyala"/>
-          <w:sz w:val="24"/>
-          <w:szCs w:val="24"/>
-        </w:rPr>
-        <w:t>five</w:t>
-      </w:r>
-      <w:r>
-        <w:rPr>
-          <w:rFonts w:ascii="Nyala" w:hAnsi="Nyala"/>
-          <w:sz w:val="24"/>
-          <w:szCs w:val="24"/>
-        </w:rPr>
-        <w:t xml:space="preserve"> classes relate</w:t>
-      </w:r>
-      <w:r>
-        <w:rPr>
-          <w:rFonts w:ascii="Nyala" w:hAnsi="Nyala"/>
-          <w:sz w:val="24"/>
-          <w:szCs w:val="24"/>
-        </w:rPr>
-        <w:t>d</w:t>
-      </w:r>
-      <w:r>
-        <w:rPr>
-          <w:rFonts w:ascii="Nyala" w:hAnsi="Nyala"/>
-          <w:sz w:val="24"/>
-          <w:szCs w:val="24"/>
-        </w:rPr>
-        <w:t xml:space="preserve"> to </w:t>
-      </w:r>
-      <w:r>
-        <w:rPr>
-          <w:rFonts w:ascii="Nyala" w:hAnsi="Nyala"/>
-          <w:sz w:val="24"/>
-          <w:szCs w:val="24"/>
-        </w:rPr>
-        <w:t xml:space="preserve">the </w:t>
-      </w:r>
-      <w:r>
-        <w:rPr>
-          <w:rFonts w:ascii="Nyala" w:hAnsi="Nyala"/>
-          <w:sz w:val="24"/>
-          <w:szCs w:val="24"/>
-        </w:rPr>
-        <w:t>project management features:</w:t>
+        <w:drawing>
+          <wp:inline distT="0" distB="0" distL="0" distR="0">
+            <wp:extent cx="6989395" cy="4562475"/>
+            <wp:effectExtent l="0" t="0" r="0" b="0"/>
+            <wp:docPr id="1" name="Picture 1" descr="P:\Hung\Concordia\SOEN 6471-Winter-2013\ClassDiagram2.png"/>
+            <wp:cNvGraphicFramePr>
+              <a:graphicFrameLocks xmlns:a="http://schemas.openxmlformats.org/drawingml/2006/main" noChangeAspect="1"/>
+            </wp:cNvGraphicFramePr>
+            <a:graphic xmlns:a="http://schemas.openxmlformats.org/drawingml/2006/main">
+              <a:graphicData uri="http://schemas.openxmlformats.org/drawingml/2006/picture">
+                <pic:pic xmlns:pic="http://schemas.openxmlformats.org/drawingml/2006/picture">
+                  <pic:nvPicPr>
+                    <pic:cNvPr id="0" name="Picture 1" descr="P:\Hung\Concordia\SOEN 6471-Winter-2013\ClassDiagram2.png"/>
+                    <pic:cNvPicPr>
+                      <a:picLocks noChangeAspect="1" noChangeArrowheads="1"/>
+                    </pic:cNvPicPr>
+                  </pic:nvPicPr>
+                  <pic:blipFill>
+                    <a:blip r:embed="rId8" cstate="print"/>
+                    <a:srcRect/>
+                    <a:stretch>
+                      <a:fillRect/>
+                    </a:stretch>
+                  </pic:blipFill>
+                  <pic:spPr bwMode="auto">
+                    <a:xfrm>
+                      <a:off x="0" y="0"/>
+                      <a:ext cx="6989395" cy="4562475"/>
+                    </a:xfrm>
+                    <a:prstGeom prst="rect">
+                      <a:avLst/>
+                    </a:prstGeom>
+                    <a:noFill/>
+                    <a:ln w="9525">
+                      <a:noFill/>
+                      <a:miter lim="800000"/>
+                      <a:headEnd/>
+                      <a:tailEnd/>
+                    </a:ln>
+                  </pic:spPr>
+                </pic:pic>
+              </a:graphicData>
+            </a:graphic>
+          </wp:inline>
+        </w:drawing>
+      </w:r>
+    </w:p>
+    <w:p>
+      <w:pPr>
+        <w:rPr>
+          <w:rFonts w:ascii="Nyala" w:hAnsi="Nyala"/>
+          <w:b/>
+          <w:sz w:val="24"/>
+          <w:szCs w:val="24"/>
+        </w:rPr>
+      </w:pPr>
+      <w:r>
+        <w:rPr>
+          <w:rFonts w:ascii="Nyala" w:hAnsi="Nyala"/>
+          <w:b/>
+          <w:sz w:val="24"/>
+          <w:szCs w:val="24"/>
+        </w:rPr>
+        <w:t>Class Diagram Description</w:t>
       </w:r>
     </w:p>
     <w:p>
@@ -385,7 +502,45 @@
           <w:sz w:val="24"/>
           <w:szCs w:val="24"/>
         </w:rPr>
-        <w:t>Model is an abstract class for all model classes.  Each model class is a singleton class which provides functionalities to access/manipulate entities for a feature.  For example: task model provides functionalities to access/manipulate entities for project management feature; includes: Porject, Task, SubTask.</w:t>
+        <w:t xml:space="preserve">Model is an abstract class for all model classes.  Each model class is a singleton class which provides functionalities to access/manipulate entities for a feature.  For example: task model provides functionalities to access/manipulate entities for project management feature; includes: </w:t>
+      </w:r>
+      <w:proofErr w:type="spellStart"/>
+      <w:r>
+        <w:rPr>
+          <w:rFonts w:ascii="Nyala" w:hAnsi="Nyala"/>
+          <w:sz w:val="24"/>
+          <w:szCs w:val="24"/>
+        </w:rPr>
+        <w:t>Porject</w:t>
+      </w:r>
+      <w:proofErr w:type="spellEnd"/>
+      <w:r>
+        <w:rPr>
+          <w:rFonts w:ascii="Nyala" w:hAnsi="Nyala"/>
+          <w:sz w:val="24"/>
+          <w:szCs w:val="24"/>
+        </w:rPr>
+        <w:t xml:space="preserve">, Task, </w:t>
+      </w:r>
+      <w:proofErr w:type="spellStart"/>
+      <w:proofErr w:type="gramStart"/>
+      <w:r>
+        <w:rPr>
+          <w:rFonts w:ascii="Nyala" w:hAnsi="Nyala"/>
+          <w:sz w:val="24"/>
+          <w:szCs w:val="24"/>
+        </w:rPr>
+        <w:t>SubTask</w:t>
+      </w:r>
+      <w:proofErr w:type="spellEnd"/>
+      <w:proofErr w:type="gramEnd"/>
+      <w:r>
+        <w:rPr>
+          <w:rFonts w:ascii="Nyala" w:hAnsi="Nyala"/>
+          <w:sz w:val="24"/>
+          <w:szCs w:val="24"/>
+        </w:rPr>
+        <w:t>.</w:t>
       </w:r>
     </w:p>
     <w:p>
@@ -401,13 +556,23 @@
           <w:szCs w:val="24"/>
         </w:rPr>
       </w:pPr>
-      <w:r>
-        <w:rPr>
-          <w:rFonts w:ascii="Nyala" w:hAnsi="Nyala"/>
-          <w:sz w:val="24"/>
-          <w:szCs w:val="24"/>
-        </w:rPr>
-        <w:t>TaskModel is a realization class of Model and is used to access/manipulate projects, tasks and subtasks.</w:t>
+      <w:proofErr w:type="spellStart"/>
+      <w:r>
+        <w:rPr>
+          <w:rFonts w:ascii="Nyala" w:hAnsi="Nyala"/>
+          <w:sz w:val="24"/>
+          <w:szCs w:val="24"/>
+        </w:rPr>
+        <w:t>TaskModel</w:t>
+      </w:r>
+      <w:proofErr w:type="spellEnd"/>
+      <w:r>
+        <w:rPr>
+          <w:rFonts w:ascii="Nyala" w:hAnsi="Nyala"/>
+          <w:sz w:val="24"/>
+          <w:szCs w:val="24"/>
+        </w:rPr>
+        <w:t xml:space="preserve"> is a realization class of Model and is used to access/manipulate projects, tasks and subtasks.</w:t>
       </w:r>
     </w:p>
     <w:p>
@@ -491,51 +656,23 @@
           <w:szCs w:val="24"/>
         </w:rPr>
       </w:pPr>
-      <w:r>
-        <w:rPr>
-          <w:rFonts w:ascii="Nyala" w:hAnsi="Nyala"/>
-          <w:sz w:val="24"/>
-          <w:szCs w:val="24"/>
-        </w:rPr>
-        <w:t>SubTask is a data class to hold data of sub task.</w:t>
-      </w:r>
-    </w:p>
-    <w:p>
-      <w:pPr>
-        <w:ind w:left="360"/>
-        <w:rPr>
-          <w:rStyle w:val="Strong"/>
-          <w:rFonts w:ascii="Nyala" w:hAnsi="Nyala"/>
-          <w:sz w:val="28"/>
-          <w:szCs w:val="28"/>
-        </w:rPr>
-      </w:pPr>
-      <w:r>
-        <w:rPr>
-          <w:rStyle w:val="Strong"/>
-          <w:rFonts w:ascii="Nyala" w:hAnsi="Nyala"/>
-          <w:sz w:val="28"/>
-          <w:szCs w:val="28"/>
-        </w:rPr>
-        <w:t>Compar</w:t>
-      </w:r>
-      <w:r>
-        <w:rPr>
-          <w:rStyle w:val="Strong"/>
-          <w:rFonts w:ascii="Nyala" w:hAnsi="Nyala"/>
-          <w:sz w:val="28"/>
-          <w:szCs w:val="28"/>
-        </w:rPr>
-        <w:t>ing</w:t>
-      </w:r>
-      <w:r>
-        <w:rPr>
-          <w:rStyle w:val="Strong"/>
-          <w:rFonts w:ascii="Nyala" w:hAnsi="Nyala"/>
-          <w:sz w:val="28"/>
-          <w:szCs w:val="28"/>
-        </w:rPr>
-        <w:t xml:space="preserve"> Conceptual Diagram &amp; Actual Class Diagram</w:t>
+      <w:proofErr w:type="spellStart"/>
+      <w:r>
+        <w:rPr>
+          <w:rFonts w:ascii="Nyala" w:hAnsi="Nyala"/>
+          <w:sz w:val="24"/>
+          <w:szCs w:val="24"/>
+        </w:rPr>
+        <w:t>SubTask</w:t>
+      </w:r>
+      <w:proofErr w:type="spellEnd"/>
+      <w:r>
+        <w:rPr>
+          <w:rFonts w:ascii="Nyala" w:hAnsi="Nyala"/>
+          <w:sz w:val="24"/>
+          <w:szCs w:val="24"/>
+        </w:rPr>
+        <w:t xml:space="preserve"> is a data class to hold data of sub task.</w:t>
       </w:r>
     </w:p>
     <w:p>
@@ -551,13 +688,23 @@
           <w:szCs w:val="24"/>
         </w:rPr>
       </w:pPr>
-      <w:r>
-        <w:rPr>
-          <w:rFonts w:ascii="Nyala" w:hAnsi="Nyala"/>
-          <w:sz w:val="24"/>
-          <w:szCs w:val="24"/>
-        </w:rPr>
-        <w:t>TaskModel in some degrees acts as ProjectList in conceptual diagram.  But they are not totally the same: TaskModel not only contains projects, but also tasks and sub tasks.</w:t>
+      <w:proofErr w:type="spellStart"/>
+      <w:r>
+        <w:rPr>
+          <w:rFonts w:ascii="Nyala" w:hAnsi="Nyala"/>
+          <w:sz w:val="24"/>
+          <w:szCs w:val="24"/>
+        </w:rPr>
+        <w:t>AddressModel</w:t>
+      </w:r>
+      <w:proofErr w:type="spellEnd"/>
+      <w:r>
+        <w:rPr>
+          <w:rFonts w:ascii="Nyala" w:hAnsi="Nyala"/>
+          <w:sz w:val="24"/>
+          <w:szCs w:val="24"/>
+        </w:rPr>
+        <w:t xml:space="preserve"> is a realization of Model with CRUD methods to manipulate Address objects</w:t>
       </w:r>
     </w:p>
     <w:p>
@@ -573,6 +720,195 @@
           <w:szCs w:val="24"/>
         </w:rPr>
       </w:pPr>
+      <w:proofErr w:type="spellStart"/>
+      <w:r>
+        <w:rPr>
+          <w:rFonts w:ascii="Nyala" w:hAnsi="Nyala"/>
+          <w:sz w:val="24"/>
+          <w:szCs w:val="24"/>
+        </w:rPr>
+        <w:t>MemoModel</w:t>
+      </w:r>
+      <w:proofErr w:type="spellEnd"/>
+      <w:r>
+        <w:rPr>
+          <w:rFonts w:ascii="Nyala" w:hAnsi="Nyala"/>
+          <w:sz w:val="24"/>
+          <w:szCs w:val="24"/>
+        </w:rPr>
+        <w:t xml:space="preserve"> is a realization of Model with CRUD methods to manipulate Memo objects</w:t>
+      </w:r>
+    </w:p>
+    <w:p>
+      <w:pPr>
+        <w:pStyle w:val="ListParagraph"/>
+        <w:numPr>
+          <w:ilvl w:val="0"/>
+          <w:numId w:val="5"/>
+        </w:numPr>
+        <w:rPr>
+          <w:rFonts w:ascii="Nyala" w:hAnsi="Nyala"/>
+          <w:sz w:val="24"/>
+          <w:szCs w:val="24"/>
+        </w:rPr>
+      </w:pPr>
+      <w:proofErr w:type="spellStart"/>
+      <w:r>
+        <w:rPr>
+          <w:rFonts w:ascii="Nyala" w:hAnsi="Nyala"/>
+          <w:sz w:val="24"/>
+          <w:szCs w:val="24"/>
+        </w:rPr>
+        <w:t>CheckListModel</w:t>
+      </w:r>
+      <w:proofErr w:type="spellEnd"/>
+      <w:r>
+        <w:rPr>
+          <w:rFonts w:ascii="Nyala" w:hAnsi="Nyala"/>
+          <w:sz w:val="24"/>
+          <w:szCs w:val="24"/>
+        </w:rPr>
+        <w:t xml:space="preserve"> is a realization of Model with CRUD methods to manipulate </w:t>
+      </w:r>
+      <w:proofErr w:type="spellStart"/>
+      <w:r>
+        <w:rPr>
+          <w:rFonts w:ascii="Nyala" w:hAnsi="Nyala"/>
+          <w:sz w:val="24"/>
+          <w:szCs w:val="24"/>
+        </w:rPr>
+        <w:t>CheckList</w:t>
+      </w:r>
+      <w:proofErr w:type="spellEnd"/>
+      <w:r>
+        <w:rPr>
+          <w:rFonts w:ascii="Nyala" w:hAnsi="Nyala"/>
+          <w:sz w:val="24"/>
+          <w:szCs w:val="24"/>
+        </w:rPr>
+        <w:t xml:space="preserve"> objects</w:t>
+      </w:r>
+    </w:p>
+    <w:p>
+      <w:pPr>
+        <w:ind w:left="360"/>
+        <w:rPr>
+          <w:rStyle w:val="Strong"/>
+          <w:rFonts w:ascii="Nyala" w:hAnsi="Nyala"/>
+          <w:sz w:val="28"/>
+          <w:szCs w:val="28"/>
+        </w:rPr>
+      </w:pPr>
+      <w:r>
+        <w:rPr>
+          <w:rStyle w:val="Strong"/>
+          <w:rFonts w:ascii="Nyala" w:hAnsi="Nyala"/>
+          <w:sz w:val="28"/>
+          <w:szCs w:val="28"/>
+        </w:rPr>
+        <w:t>Compar</w:t>
+      </w:r>
+      <w:r>
+        <w:rPr>
+          <w:rStyle w:val="Strong"/>
+          <w:rFonts w:ascii="Nyala" w:hAnsi="Nyala"/>
+          <w:sz w:val="28"/>
+          <w:szCs w:val="28"/>
+        </w:rPr>
+        <w:t>ing</w:t>
+      </w:r>
+      <w:r>
+        <w:rPr>
+          <w:rStyle w:val="Strong"/>
+          <w:rFonts w:ascii="Nyala" w:hAnsi="Nyala"/>
+          <w:sz w:val="28"/>
+          <w:szCs w:val="28"/>
+        </w:rPr>
+        <w:t xml:space="preserve"> Conceptual Diagram &amp; Actual Class Diagram</w:t>
+      </w:r>
+    </w:p>
+    <w:p>
+      <w:pPr>
+        <w:pStyle w:val="ListParagraph"/>
+        <w:numPr>
+          <w:ilvl w:val="0"/>
+          <w:numId w:val="5"/>
+        </w:numPr>
+        <w:rPr>
+          <w:rFonts w:ascii="Nyala" w:hAnsi="Nyala"/>
+          <w:sz w:val="24"/>
+          <w:szCs w:val="24"/>
+        </w:rPr>
+      </w:pPr>
+      <w:proofErr w:type="spellStart"/>
+      <w:r>
+        <w:rPr>
+          <w:rFonts w:ascii="Nyala" w:hAnsi="Nyala"/>
+          <w:sz w:val="24"/>
+          <w:szCs w:val="24"/>
+        </w:rPr>
+        <w:lastRenderedPageBreak/>
+        <w:t>TaskModel</w:t>
+      </w:r>
+      <w:proofErr w:type="spellEnd"/>
+      <w:r>
+        <w:rPr>
+          <w:rFonts w:ascii="Nyala" w:hAnsi="Nyala"/>
+          <w:sz w:val="24"/>
+          <w:szCs w:val="24"/>
+        </w:rPr>
+        <w:t xml:space="preserve"> in some degrees acts as </w:t>
+      </w:r>
+      <w:proofErr w:type="spellStart"/>
+      <w:r>
+        <w:rPr>
+          <w:rFonts w:ascii="Nyala" w:hAnsi="Nyala"/>
+          <w:sz w:val="24"/>
+          <w:szCs w:val="24"/>
+        </w:rPr>
+        <w:t>ProjectList</w:t>
+      </w:r>
+      <w:proofErr w:type="spellEnd"/>
+      <w:r>
+        <w:rPr>
+          <w:rFonts w:ascii="Nyala" w:hAnsi="Nyala"/>
+          <w:sz w:val="24"/>
+          <w:szCs w:val="24"/>
+        </w:rPr>
+        <w:t xml:space="preserve"> in conceptual diagram.  But they are not totally the same: </w:t>
+      </w:r>
+      <w:proofErr w:type="spellStart"/>
+      <w:r>
+        <w:rPr>
+          <w:rFonts w:ascii="Nyala" w:hAnsi="Nyala"/>
+          <w:sz w:val="24"/>
+          <w:szCs w:val="24"/>
+        </w:rPr>
+        <w:t>TaskModel</w:t>
+      </w:r>
+      <w:proofErr w:type="spellEnd"/>
+      <w:r>
+        <w:rPr>
+          <w:rFonts w:ascii="Nyala" w:hAnsi="Nyala"/>
+          <w:sz w:val="24"/>
+          <w:szCs w:val="24"/>
+        </w:rPr>
+        <w:t xml:space="preserve"> not only contains projects, but also tasks and sub tasks.</w:t>
+      </w:r>
+    </w:p>
+    <w:p>
+      <w:pPr>
+        <w:pStyle w:val="ListParagraph"/>
+        <w:numPr>
+          <w:ilvl w:val="0"/>
+          <w:numId w:val="5"/>
+        </w:numPr>
+        <w:rPr>
+          <w:rFonts w:ascii="Nyala" w:hAnsi="Nyala"/>
+          <w:sz w:val="24"/>
+          <w:szCs w:val="24"/>
+        </w:rPr>
+      </w:pPr>
       <w:r>
         <w:rPr>
           <w:rFonts w:ascii="Nyala" w:hAnsi="Nyala"/>
@@ -592,17 +928,146 @@
     </w:p>
     <w:p>
       <w:pPr>
+        <w:pStyle w:val="ListParagraph"/>
+        <w:numPr>
+          <w:ilvl w:val="0"/>
+          <w:numId w:val="5"/>
+        </w:numPr>
+        <w:rPr>
+          <w:rFonts w:ascii="Nyala" w:hAnsi="Nyala"/>
+          <w:sz w:val="24"/>
+          <w:szCs w:val="24"/>
+        </w:rPr>
+      </w:pPr>
+      <w:r>
+        <w:rPr>
+          <w:rFonts w:ascii="Nyala" w:hAnsi="Nyala"/>
+          <w:sz w:val="24"/>
+          <w:szCs w:val="24"/>
+        </w:rPr>
+        <w:t xml:space="preserve">In actual class diagram, we don’t have </w:t>
+      </w:r>
+      <w:proofErr w:type="spellStart"/>
+      <w:r>
+        <w:rPr>
+          <w:rFonts w:ascii="Nyala" w:hAnsi="Nyala"/>
+          <w:sz w:val="24"/>
+          <w:szCs w:val="24"/>
+        </w:rPr>
+        <w:t>TodoList</w:t>
+      </w:r>
+      <w:proofErr w:type="spellEnd"/>
+      <w:r>
+        <w:rPr>
+          <w:rFonts w:ascii="Nyala" w:hAnsi="Nyala"/>
+          <w:sz w:val="24"/>
+          <w:szCs w:val="24"/>
+        </w:rPr>
+        <w:t xml:space="preserve"> and </w:t>
+      </w:r>
+      <w:proofErr w:type="spellStart"/>
+      <w:r>
+        <w:rPr>
+          <w:rFonts w:ascii="Nyala" w:hAnsi="Nyala"/>
+          <w:sz w:val="24"/>
+          <w:szCs w:val="24"/>
+        </w:rPr>
+        <w:t>Todo</w:t>
+      </w:r>
+      <w:proofErr w:type="spellEnd"/>
+      <w:r>
+        <w:rPr>
+          <w:rFonts w:ascii="Nyala" w:hAnsi="Nyala"/>
+          <w:sz w:val="24"/>
+          <w:szCs w:val="24"/>
+        </w:rPr>
+        <w:t>: Borg implementation use appointments and tasks with due dates.</w:t>
+      </w:r>
+    </w:p>
+    <w:p>
+      <w:pPr>
+        <w:ind w:left="360"/>
         <w:rPr>
           <w:rStyle w:val="Strong"/>
-          <w:rFonts w:ascii="Consolas" w:hAnsi="Consolas" w:cs="Consolas"/>
+          <w:rFonts w:ascii="Nyala" w:hAnsi="Nyala"/>
+          <w:sz w:val="28"/>
+          <w:szCs w:val="28"/>
         </w:rPr>
       </w:pPr>
       <w:r>
         <w:rPr>
           <w:rStyle w:val="Strong"/>
-          <w:rFonts w:ascii="Consolas" w:hAnsi="Consolas" w:cs="Consolas"/>
-        </w:rPr>
-        <w:t>TaskModel class</w:t>
+          <w:rFonts w:ascii="Nyala" w:hAnsi="Nyala"/>
+          <w:sz w:val="28"/>
+          <w:szCs w:val="28"/>
+        </w:rPr>
+        <w:t>T</w:t>
+      </w:r>
+      <w:r>
+        <w:rPr>
+          <w:rStyle w:val="Strong"/>
+          <w:rFonts w:ascii="Nyala" w:hAnsi="Nyala"/>
+          <w:sz w:val="28"/>
+          <w:szCs w:val="28"/>
+        </w:rPr>
+        <w:t>ools</w:t>
+      </w:r>
+    </w:p>
+    <w:p>
+      <w:pPr>
+        <w:pStyle w:val="ListParagraph"/>
+        <w:numPr>
+          <w:ilvl w:val="0"/>
+          <w:numId w:val="5"/>
+        </w:numPr>
+        <w:rPr>
+          <w:rStyle w:val="Strong"/>
+          <w:rFonts w:ascii="Nyala" w:hAnsi="Nyala"/>
+          <w:b w:val="0"/>
+          <w:szCs w:val="28"/>
+        </w:rPr>
+      </w:pPr>
+      <w:proofErr w:type="spellStart"/>
+      <w:r>
+        <w:rPr>
+          <w:rStyle w:val="Strong"/>
+          <w:rFonts w:ascii="Nyala" w:hAnsi="Nyala"/>
+          <w:b w:val="0"/>
+          <w:szCs w:val="28"/>
+        </w:rPr>
+        <w:t>AgroUML</w:t>
+      </w:r>
+      <w:proofErr w:type="spellEnd"/>
+    </w:p>
+    <w:p>
+      <w:pPr>
+        <w:ind w:left="360"/>
+        <w:rPr>
+          <w:rStyle w:val="Strong"/>
+          <w:rFonts w:ascii="Nyala" w:hAnsi="Nyala"/>
+          <w:sz w:val="28"/>
+          <w:szCs w:val="28"/>
+        </w:rPr>
+      </w:pPr>
+      <w:proofErr w:type="spellStart"/>
+      <w:r>
+        <w:rPr>
+          <w:rStyle w:val="Strong"/>
+          <w:rFonts w:ascii="Nyala" w:hAnsi="Nyala"/>
+          <w:sz w:val="28"/>
+          <w:szCs w:val="28"/>
+        </w:rPr>
+        <w:t>TaskModel</w:t>
+      </w:r>
+      <w:proofErr w:type="spellEnd"/>
+      <w:r>
+        <w:rPr>
+          <w:rStyle w:val="Strong"/>
+          <w:rFonts w:ascii="Nyala" w:hAnsi="Nyala"/>
+          <w:sz w:val="28"/>
+          <w:szCs w:val="28"/>
+        </w:rPr>
+        <w:t xml:space="preserve"> class</w:t>
       </w:r>
     </w:p>
     <w:tbl>
@@ -610,7 +1075,7 @@
         <w:tblStyle w:val="TableGrid"/>
         <w:tblW w:w="0" w:type="auto"/>
         <w:shd w:val="clear" w:color="auto" w:fill="D9D9D9" w:themeFill="background1" w:themeFillShade="D9"/>
-        <w:tblLook w:val="04A0" w:firstRow="1" w:lastRow="0" w:firstColumn="1" w:lastColumn="0" w:noHBand="0" w:noVBand="1"/>
+        <w:tblLook w:val="04A0"/>
       </w:tblPr>
       <w:tblGrid>
         <w:gridCol w:w="9576"/>
@@ -662,7 +1127,25 @@
                 <w:sz w:val="20"/>
                 <w:szCs w:val="20"/>
               </w:rPr>
-              <w:t xml:space="preserve"> TaskModel </w:t>
+              <w:t xml:space="preserve"> </w:t>
+            </w:r>
+            <w:proofErr w:type="spellStart"/>
+            <w:r>
+              <w:rPr>
+                <w:rFonts w:ascii="Consolas" w:hAnsi="Consolas" w:cs="Consolas"/>
+                <w:sz w:val="20"/>
+                <w:szCs w:val="20"/>
+              </w:rPr>
+              <w:t>TaskModel</w:t>
+            </w:r>
+            <w:proofErr w:type="spellEnd"/>
+            <w:r>
+              <w:rPr>
+                <w:rFonts w:ascii="Consolas" w:hAnsi="Consolas" w:cs="Consolas"/>
+                <w:sz w:val="20"/>
+                <w:szCs w:val="20"/>
+              </w:rPr>
+              <w:t xml:space="preserve"> </w:t>
             </w:r>
             <w:r>
               <w:rPr>
@@ -744,7 +1227,25 @@
                 <w:sz w:val="20"/>
                 <w:szCs w:val="20"/>
               </w:rPr>
-              <w:t xml:space="preserve"> saveProject(Project p) </w:t>
+              <w:t xml:space="preserve"> </w:t>
+            </w:r>
+            <w:proofErr w:type="spellStart"/>
+            <w:r>
+              <w:rPr>
+                <w:rFonts w:ascii="Consolas" w:hAnsi="Consolas" w:cs="Consolas"/>
+                <w:sz w:val="20"/>
+                <w:szCs w:val="20"/>
+              </w:rPr>
+              <w:t>saveProject</w:t>
+            </w:r>
+            <w:proofErr w:type="spellEnd"/>
+            <w:r>
+              <w:rPr>
+                <w:rFonts w:ascii="Consolas" w:hAnsi="Consolas" w:cs="Consolas"/>
+                <w:sz w:val="20"/>
+                <w:szCs w:val="20"/>
+              </w:rPr>
+              <w:t xml:space="preserve">(Project p) </w:t>
             </w:r>
             <w:r>
               <w:rPr>
@@ -782,7 +1283,27 @@
                 <w:sz w:val="20"/>
                 <w:szCs w:val="20"/>
               </w:rPr>
-              <w:t>public Collection&lt;Project&gt; getProjects() throws Exception {}</w:t>
+              <w:t xml:space="preserve">public Collection&lt;Project&gt; </w:t>
+            </w:r>
+            <w:proofErr w:type="spellStart"/>
+            <w:r>
+              <w:rPr>
+                <w:rFonts w:ascii="Consolas" w:hAnsi="Consolas" w:cs="Consolas"/>
+                <w:bCs/>
+                <w:sz w:val="20"/>
+                <w:szCs w:val="20"/>
+              </w:rPr>
+              <w:t>getProjects</w:t>
+            </w:r>
+            <w:proofErr w:type="spellEnd"/>
+            <w:r>
+              <w:rPr>
+                <w:rFonts w:ascii="Consolas" w:hAnsi="Consolas" w:cs="Consolas"/>
+                <w:bCs/>
+                <w:sz w:val="20"/>
+                <w:szCs w:val="20"/>
+              </w:rPr>
+              <w:t>() throws Exception {}</w:t>
             </w:r>
           </w:p>
           <w:p>
@@ -803,7 +1324,67 @@
                 <w:sz w:val="20"/>
                 <w:szCs w:val="20"/>
               </w:rPr>
-              <w:t>public Collection&lt;Project&gt; getSubProjects(int projectid) throws Exception {}</w:t>
+              <w:t xml:space="preserve">public Collection&lt;Project&gt; </w:t>
+            </w:r>
+            <w:proofErr w:type="spellStart"/>
+            <w:r>
+              <w:rPr>
+                <w:rFonts w:ascii="Consolas" w:hAnsi="Consolas" w:cs="Consolas"/>
+                <w:bCs/>
+                <w:sz w:val="20"/>
+                <w:szCs w:val="20"/>
+              </w:rPr>
+              <w:t>getSubProjects</w:t>
+            </w:r>
+            <w:proofErr w:type="spellEnd"/>
+            <w:r>
+              <w:rPr>
+                <w:rFonts w:ascii="Consolas" w:hAnsi="Consolas" w:cs="Consolas"/>
+                <w:bCs/>
+                <w:sz w:val="20"/>
+                <w:szCs w:val="20"/>
+              </w:rPr>
+              <w:t>(</w:t>
+            </w:r>
+            <w:proofErr w:type="spellStart"/>
+            <w:r>
+              <w:rPr>
+                <w:rFonts w:ascii="Consolas" w:hAnsi="Consolas" w:cs="Consolas"/>
+                <w:bCs/>
+                <w:sz w:val="20"/>
+                <w:szCs w:val="20"/>
+              </w:rPr>
+              <w:t>int</w:t>
+            </w:r>
+            <w:proofErr w:type="spellEnd"/>
+            <w:r>
+              <w:rPr>
+                <w:rFonts w:ascii="Consolas" w:hAnsi="Consolas" w:cs="Consolas"/>
+                <w:bCs/>
+                <w:sz w:val="20"/>
+                <w:szCs w:val="20"/>
+              </w:rPr>
+              <w:t xml:space="preserve"> </w:t>
+            </w:r>
+            <w:proofErr w:type="spellStart"/>
+            <w:r>
+              <w:rPr>
+                <w:rFonts w:ascii="Consolas" w:hAnsi="Consolas" w:cs="Consolas"/>
+                <w:bCs/>
+                <w:sz w:val="20"/>
+                <w:szCs w:val="20"/>
+              </w:rPr>
+              <w:t>projectid</w:t>
+            </w:r>
+            <w:proofErr w:type="spellEnd"/>
+            <w:r>
+              <w:rPr>
+                <w:rFonts w:ascii="Consolas" w:hAnsi="Consolas" w:cs="Consolas"/>
+                <w:bCs/>
+                <w:sz w:val="20"/>
+                <w:szCs w:val="20"/>
+              </w:rPr>
+              <w:t>) throws Exception {}</w:t>
             </w:r>
           </w:p>
           <w:p>
@@ -824,7 +1405,67 @@
                 <w:sz w:val="20"/>
                 <w:szCs w:val="20"/>
               </w:rPr>
-              <w:t>public Collection&lt;Project&gt; getAllSubProjects(int projectid){}</w:t>
+              <w:t xml:space="preserve">public Collection&lt;Project&gt; </w:t>
+            </w:r>
+            <w:proofErr w:type="spellStart"/>
+            <w:r>
+              <w:rPr>
+                <w:rFonts w:ascii="Consolas" w:hAnsi="Consolas" w:cs="Consolas"/>
+                <w:bCs/>
+                <w:sz w:val="20"/>
+                <w:szCs w:val="20"/>
+              </w:rPr>
+              <w:t>getAllSubProjects</w:t>
+            </w:r>
+            <w:proofErr w:type="spellEnd"/>
+            <w:r>
+              <w:rPr>
+                <w:rFonts w:ascii="Consolas" w:hAnsi="Consolas" w:cs="Consolas"/>
+                <w:bCs/>
+                <w:sz w:val="20"/>
+                <w:szCs w:val="20"/>
+              </w:rPr>
+              <w:t>(</w:t>
+            </w:r>
+            <w:proofErr w:type="spellStart"/>
+            <w:r>
+              <w:rPr>
+                <w:rFonts w:ascii="Consolas" w:hAnsi="Consolas" w:cs="Consolas"/>
+                <w:bCs/>
+                <w:sz w:val="20"/>
+                <w:szCs w:val="20"/>
+              </w:rPr>
+              <w:t>int</w:t>
+            </w:r>
+            <w:proofErr w:type="spellEnd"/>
+            <w:r>
+              <w:rPr>
+                <w:rFonts w:ascii="Consolas" w:hAnsi="Consolas" w:cs="Consolas"/>
+                <w:bCs/>
+                <w:sz w:val="20"/>
+                <w:szCs w:val="20"/>
+              </w:rPr>
+              <w:t xml:space="preserve"> </w:t>
+            </w:r>
+            <w:proofErr w:type="spellStart"/>
+            <w:r>
+              <w:rPr>
+                <w:rFonts w:ascii="Consolas" w:hAnsi="Consolas" w:cs="Consolas"/>
+                <w:bCs/>
+                <w:sz w:val="20"/>
+                <w:szCs w:val="20"/>
+              </w:rPr>
+              <w:t>projectid</w:t>
+            </w:r>
+            <w:proofErr w:type="spellEnd"/>
+            <w:r>
+              <w:rPr>
+                <w:rFonts w:ascii="Consolas" w:hAnsi="Consolas" w:cs="Consolas"/>
+                <w:bCs/>
+                <w:sz w:val="20"/>
+                <w:szCs w:val="20"/>
+              </w:rPr>
+              <w:t>){}</w:t>
             </w:r>
           </w:p>
           <w:p>
@@ -845,7 +1486,47 @@
                 <w:sz w:val="20"/>
                 <w:szCs w:val="20"/>
               </w:rPr>
-              <w:t>public void deleteProject(int id) throws Exception {}</w:t>
+              <w:t xml:space="preserve">public void </w:t>
+            </w:r>
+            <w:proofErr w:type="spellStart"/>
+            <w:r>
+              <w:rPr>
+                <w:rFonts w:ascii="Consolas" w:hAnsi="Consolas" w:cs="Consolas"/>
+                <w:bCs/>
+                <w:sz w:val="20"/>
+                <w:szCs w:val="20"/>
+              </w:rPr>
+              <w:t>deleteProject</w:t>
+            </w:r>
+            <w:proofErr w:type="spellEnd"/>
+            <w:r>
+              <w:rPr>
+                <w:rFonts w:ascii="Consolas" w:hAnsi="Consolas" w:cs="Consolas"/>
+                <w:bCs/>
+                <w:sz w:val="20"/>
+                <w:szCs w:val="20"/>
+              </w:rPr>
+              <w:t>(</w:t>
+            </w:r>
+            <w:proofErr w:type="spellStart"/>
+            <w:r>
+              <w:rPr>
+                <w:rFonts w:ascii="Consolas" w:hAnsi="Consolas" w:cs="Consolas"/>
+                <w:bCs/>
+                <w:sz w:val="20"/>
+                <w:szCs w:val="20"/>
+              </w:rPr>
+              <w:t>int</w:t>
+            </w:r>
+            <w:proofErr w:type="spellEnd"/>
+            <w:r>
+              <w:rPr>
+                <w:rFonts w:ascii="Consolas" w:hAnsi="Consolas" w:cs="Consolas"/>
+                <w:bCs/>
+                <w:sz w:val="20"/>
+                <w:szCs w:val="20"/>
+              </w:rPr>
+              <w:t xml:space="preserve"> id) throws Exception {}</w:t>
             </w:r>
           </w:p>
           <w:p>
@@ -866,7 +1547,27 @@
                 <w:sz w:val="20"/>
                 <w:szCs w:val="20"/>
               </w:rPr>
-              <w:t>public void savetask(Task task) throws Exception {}</w:t>
+              <w:t xml:space="preserve">public void </w:t>
+            </w:r>
+            <w:proofErr w:type="spellStart"/>
+            <w:r>
+              <w:rPr>
+                <w:rFonts w:ascii="Consolas" w:hAnsi="Consolas" w:cs="Consolas"/>
+                <w:bCs/>
+                <w:sz w:val="20"/>
+                <w:szCs w:val="20"/>
+              </w:rPr>
+              <w:t>savetask</w:t>
+            </w:r>
+            <w:proofErr w:type="spellEnd"/>
+            <w:r>
+              <w:rPr>
+                <w:rFonts w:ascii="Consolas" w:hAnsi="Consolas" w:cs="Consolas"/>
+                <w:bCs/>
+                <w:sz w:val="20"/>
+                <w:szCs w:val="20"/>
+              </w:rPr>
+              <w:t>(Task task) throws Exception {}</w:t>
             </w:r>
           </w:p>
           <w:p>
@@ -887,7 +1588,27 @@
                 <w:sz w:val="20"/>
                 <w:szCs w:val="20"/>
               </w:rPr>
-              <w:t>public Collection&lt;Task&gt; getTasks() throws Exception {}</w:t>
+              <w:t xml:space="preserve">public Collection&lt;Task&gt; </w:t>
+            </w:r>
+            <w:proofErr w:type="spellStart"/>
+            <w:r>
+              <w:rPr>
+                <w:rFonts w:ascii="Consolas" w:hAnsi="Consolas" w:cs="Consolas"/>
+                <w:bCs/>
+                <w:sz w:val="20"/>
+                <w:szCs w:val="20"/>
+              </w:rPr>
+              <w:t>getTasks</w:t>
+            </w:r>
+            <w:proofErr w:type="spellEnd"/>
+            <w:r>
+              <w:rPr>
+                <w:rFonts w:ascii="Consolas" w:hAnsi="Consolas" w:cs="Consolas"/>
+                <w:bCs/>
+                <w:sz w:val="20"/>
+                <w:szCs w:val="20"/>
+              </w:rPr>
+              <w:t>() throws Exception {}</w:t>
             </w:r>
           </w:p>
           <w:p>
@@ -908,7 +1629,67 @@
                 <w:sz w:val="20"/>
                 <w:szCs w:val="20"/>
               </w:rPr>
-              <w:t>public Collection&lt;Task&gt; getTasks(int projectid) throws Exception {}</w:t>
+              <w:t xml:space="preserve">public Collection&lt;Task&gt; </w:t>
+            </w:r>
+            <w:proofErr w:type="spellStart"/>
+            <w:r>
+              <w:rPr>
+                <w:rFonts w:ascii="Consolas" w:hAnsi="Consolas" w:cs="Consolas"/>
+                <w:bCs/>
+                <w:sz w:val="20"/>
+                <w:szCs w:val="20"/>
+              </w:rPr>
+              <w:t>getTasks</w:t>
+            </w:r>
+            <w:proofErr w:type="spellEnd"/>
+            <w:r>
+              <w:rPr>
+                <w:rFonts w:ascii="Consolas" w:hAnsi="Consolas" w:cs="Consolas"/>
+                <w:bCs/>
+                <w:sz w:val="20"/>
+                <w:szCs w:val="20"/>
+              </w:rPr>
+              <w:t>(</w:t>
+            </w:r>
+            <w:proofErr w:type="spellStart"/>
+            <w:r>
+              <w:rPr>
+                <w:rFonts w:ascii="Consolas" w:hAnsi="Consolas" w:cs="Consolas"/>
+                <w:bCs/>
+                <w:sz w:val="20"/>
+                <w:szCs w:val="20"/>
+              </w:rPr>
+              <w:t>int</w:t>
+            </w:r>
+            <w:proofErr w:type="spellEnd"/>
+            <w:r>
+              <w:rPr>
+                <w:rFonts w:ascii="Consolas" w:hAnsi="Consolas" w:cs="Consolas"/>
+                <w:bCs/>
+                <w:sz w:val="20"/>
+                <w:szCs w:val="20"/>
+              </w:rPr>
+              <w:t xml:space="preserve"> </w:t>
+            </w:r>
+            <w:proofErr w:type="spellStart"/>
+            <w:r>
+              <w:rPr>
+                <w:rFonts w:ascii="Consolas" w:hAnsi="Consolas" w:cs="Consolas"/>
+                <w:bCs/>
+                <w:sz w:val="20"/>
+                <w:szCs w:val="20"/>
+              </w:rPr>
+              <w:t>projectid</w:t>
+            </w:r>
+            <w:proofErr w:type="spellEnd"/>
+            <w:r>
+              <w:rPr>
+                <w:rFonts w:ascii="Consolas" w:hAnsi="Consolas" w:cs="Consolas"/>
+                <w:bCs/>
+                <w:sz w:val="20"/>
+                <w:szCs w:val="20"/>
+              </w:rPr>
+              <w:t>) throws Exception {}</w:t>
             </w:r>
           </w:p>
           <w:p>
@@ -929,7 +1710,27 @@
                 <w:sz w:val="20"/>
                 <w:szCs w:val="20"/>
               </w:rPr>
-              <w:t>public Collection&lt;Task&gt; get_tasks(Date d) {}</w:t>
+              <w:t xml:space="preserve">public Collection&lt;Task&gt; </w:t>
+            </w:r>
+            <w:proofErr w:type="spellStart"/>
+            <w:r>
+              <w:rPr>
+                <w:rFonts w:ascii="Consolas" w:hAnsi="Consolas" w:cs="Consolas"/>
+                <w:bCs/>
+                <w:sz w:val="20"/>
+                <w:szCs w:val="20"/>
+              </w:rPr>
+              <w:t>get_tasks</w:t>
+            </w:r>
+            <w:proofErr w:type="spellEnd"/>
+            <w:r>
+              <w:rPr>
+                <w:rFonts w:ascii="Consolas" w:hAnsi="Consolas" w:cs="Consolas"/>
+                <w:bCs/>
+                <w:sz w:val="20"/>
+                <w:szCs w:val="20"/>
+              </w:rPr>
+              <w:t>(Date d) {}</w:t>
             </w:r>
           </w:p>
           <w:p>
@@ -950,7 +1751,27 @@
                 <w:sz w:val="20"/>
                 <w:szCs w:val="20"/>
               </w:rPr>
-              <w:t>public void saveSubTask(Subtask s) throws Exception {}</w:t>
+              <w:t xml:space="preserve">public void </w:t>
+            </w:r>
+            <w:proofErr w:type="spellStart"/>
+            <w:r>
+              <w:rPr>
+                <w:rFonts w:ascii="Consolas" w:hAnsi="Consolas" w:cs="Consolas"/>
+                <w:bCs/>
+                <w:sz w:val="20"/>
+                <w:szCs w:val="20"/>
+              </w:rPr>
+              <w:t>saveSubTask</w:t>
+            </w:r>
+            <w:proofErr w:type="spellEnd"/>
+            <w:r>
+              <w:rPr>
+                <w:rFonts w:ascii="Consolas" w:hAnsi="Consolas" w:cs="Consolas"/>
+                <w:bCs/>
+                <w:sz w:val="20"/>
+                <w:szCs w:val="20"/>
+              </w:rPr>
+              <w:t>(Subtask s) throws Exception {}</w:t>
             </w:r>
           </w:p>
           <w:p>
@@ -971,7 +1792,27 @@
                 <w:sz w:val="20"/>
                 <w:szCs w:val="20"/>
               </w:rPr>
-              <w:t>public Collection&lt;Subtask&gt; getSubTasks() throws Exception {}</w:t>
+              <w:t xml:space="preserve">public Collection&lt;Subtask&gt; </w:t>
+            </w:r>
+            <w:proofErr w:type="spellStart"/>
+            <w:r>
+              <w:rPr>
+                <w:rFonts w:ascii="Consolas" w:hAnsi="Consolas" w:cs="Consolas"/>
+                <w:bCs/>
+                <w:sz w:val="20"/>
+                <w:szCs w:val="20"/>
+              </w:rPr>
+              <w:t>getSubTasks</w:t>
+            </w:r>
+            <w:proofErr w:type="spellEnd"/>
+            <w:r>
+              <w:rPr>
+                <w:rFonts w:ascii="Consolas" w:hAnsi="Consolas" w:cs="Consolas"/>
+                <w:bCs/>
+                <w:sz w:val="20"/>
+                <w:szCs w:val="20"/>
+              </w:rPr>
+              <w:t>() throws Exception {}</w:t>
             </w:r>
           </w:p>
           <w:p>
@@ -992,7 +1833,47 @@
                 <w:sz w:val="20"/>
                 <w:szCs w:val="20"/>
               </w:rPr>
-              <w:t>public void deleteSubTask(int id) throws Exception {}</w:t>
+              <w:t xml:space="preserve">public void </w:t>
+            </w:r>
+            <w:proofErr w:type="spellStart"/>
+            <w:r>
+              <w:rPr>
+                <w:rFonts w:ascii="Consolas" w:hAnsi="Consolas" w:cs="Consolas"/>
+                <w:bCs/>
+                <w:sz w:val="20"/>
+                <w:szCs w:val="20"/>
+              </w:rPr>
+              <w:t>deleteSubTask</w:t>
+            </w:r>
+            <w:proofErr w:type="spellEnd"/>
+            <w:r>
+              <w:rPr>
+                <w:rFonts w:ascii="Consolas" w:hAnsi="Consolas" w:cs="Consolas"/>
+                <w:bCs/>
+                <w:sz w:val="20"/>
+                <w:szCs w:val="20"/>
+              </w:rPr>
+              <w:t>(</w:t>
+            </w:r>
+            <w:proofErr w:type="spellStart"/>
+            <w:r>
+              <w:rPr>
+                <w:rFonts w:ascii="Consolas" w:hAnsi="Consolas" w:cs="Consolas"/>
+                <w:bCs/>
+                <w:sz w:val="20"/>
+                <w:szCs w:val="20"/>
+              </w:rPr>
+              <w:t>int</w:t>
+            </w:r>
+            <w:proofErr w:type="spellEnd"/>
+            <w:r>
+              <w:rPr>
+                <w:rFonts w:ascii="Consolas" w:hAnsi="Consolas" w:cs="Consolas"/>
+                <w:bCs/>
+                <w:sz w:val="20"/>
+                <w:szCs w:val="20"/>
+              </w:rPr>
+              <w:t xml:space="preserve"> id) throws Exception {}</w:t>
             </w:r>
           </w:p>
           <w:p>
@@ -1064,15 +1945,21 @@
     </w:p>
     <w:p>
       <w:pPr>
+        <w:ind w:left="360"/>
         <w:rPr>
           <w:rStyle w:val="Strong"/>
+          <w:rFonts w:ascii="Nyala" w:hAnsi="Nyala"/>
+          <w:sz w:val="28"/>
+          <w:szCs w:val="28"/>
         </w:rPr>
       </w:pPr>
       <w:r>
         <w:rPr>
           <w:rStyle w:val="Strong"/>
-        </w:rPr>
-        <w:lastRenderedPageBreak/>
+          <w:rFonts w:ascii="Nyala" w:hAnsi="Nyala"/>
+          <w:sz w:val="28"/>
+          <w:szCs w:val="28"/>
+        </w:rPr>
         <w:t>Project class</w:t>
       </w:r>
     </w:p>
@@ -1081,7 +1968,7 @@
         <w:tblStyle w:val="TableGrid"/>
         <w:tblW w:w="0" w:type="auto"/>
         <w:shd w:val="clear" w:color="auto" w:fill="D9D9D9" w:themeFill="background1" w:themeFillShade="D9"/>
-        <w:tblLook w:val="04A0" w:firstRow="1" w:lastRow="0" w:firstColumn="1" w:lastColumn="0" w:noHBand="0" w:noVBand="1"/>
+        <w:tblLook w:val="04A0"/>
       </w:tblPr>
       <w:tblGrid>
         <w:gridCol w:w="9576"/>
@@ -1109,7 +1996,47 @@
                 <w:sz w:val="20"/>
                 <w:szCs w:val="20"/>
               </w:rPr>
-              <w:t>public class Project extends KeyedEntity&lt;Project&gt; implements CalendarEntity {</w:t>
+              <w:t xml:space="preserve">public class Project extends </w:t>
+            </w:r>
+            <w:proofErr w:type="spellStart"/>
+            <w:r>
+              <w:rPr>
+                <w:rFonts w:ascii="Consolas" w:hAnsi="Consolas" w:cs="Consolas"/>
+                <w:bCs/>
+                <w:sz w:val="20"/>
+                <w:szCs w:val="20"/>
+              </w:rPr>
+              <w:t>KeyedEntity</w:t>
+            </w:r>
+            <w:proofErr w:type="spellEnd"/>
+            <w:r>
+              <w:rPr>
+                <w:rFonts w:ascii="Consolas" w:hAnsi="Consolas" w:cs="Consolas"/>
+                <w:bCs/>
+                <w:sz w:val="20"/>
+                <w:szCs w:val="20"/>
+              </w:rPr>
+              <w:t xml:space="preserve">&lt;Project&gt; implements </w:t>
+            </w:r>
+            <w:proofErr w:type="spellStart"/>
+            <w:r>
+              <w:rPr>
+                <w:rFonts w:ascii="Consolas" w:hAnsi="Consolas" w:cs="Consolas"/>
+                <w:bCs/>
+                <w:sz w:val="20"/>
+                <w:szCs w:val="20"/>
+              </w:rPr>
+              <w:t>CalendarEntity</w:t>
+            </w:r>
+            <w:proofErr w:type="spellEnd"/>
+            <w:r>
+              <w:rPr>
+                <w:rFonts w:ascii="Consolas" w:hAnsi="Consolas" w:cs="Consolas"/>
+                <w:bCs/>
+                <w:sz w:val="20"/>
+                <w:szCs w:val="20"/>
+              </w:rPr>
+              <w:t xml:space="preserve"> {</w:t>
             </w:r>
           </w:p>
           <w:p>
@@ -1130,7 +2057,27 @@
                 <w:szCs w:val="20"/>
               </w:rPr>
               <w:tab/>
-              <w:t>private Date StartDate;</w:t>
+              <w:t xml:space="preserve">private Date </w:t>
+            </w:r>
+            <w:proofErr w:type="spellStart"/>
+            <w:r>
+              <w:rPr>
+                <w:rFonts w:ascii="Consolas" w:hAnsi="Consolas" w:cs="Consolas"/>
+                <w:bCs/>
+                <w:sz w:val="20"/>
+                <w:szCs w:val="20"/>
+              </w:rPr>
+              <w:t>StartDate</w:t>
+            </w:r>
+            <w:proofErr w:type="spellEnd"/>
+            <w:r>
+              <w:rPr>
+                <w:rFonts w:ascii="Consolas" w:hAnsi="Consolas" w:cs="Consolas"/>
+                <w:bCs/>
+                <w:sz w:val="20"/>
+                <w:szCs w:val="20"/>
+              </w:rPr>
+              <w:t>;</w:t>
             </w:r>
           </w:p>
           <w:p>
@@ -1151,7 +2098,27 @@
                 <w:szCs w:val="20"/>
               </w:rPr>
               <w:tab/>
-              <w:t>private Date DueDate;</w:t>
+              <w:t xml:space="preserve">private Date </w:t>
+            </w:r>
+            <w:proofErr w:type="spellStart"/>
+            <w:r>
+              <w:rPr>
+                <w:rFonts w:ascii="Consolas" w:hAnsi="Consolas" w:cs="Consolas"/>
+                <w:bCs/>
+                <w:sz w:val="20"/>
+                <w:szCs w:val="20"/>
+              </w:rPr>
+              <w:t>DueDate</w:t>
+            </w:r>
+            <w:proofErr w:type="spellEnd"/>
+            <w:r>
+              <w:rPr>
+                <w:rFonts w:ascii="Consolas" w:hAnsi="Consolas" w:cs="Consolas"/>
+                <w:bCs/>
+                <w:sz w:val="20"/>
+                <w:szCs w:val="20"/>
+              </w:rPr>
+              <w:t>;</w:t>
             </w:r>
           </w:p>
           <w:p>
@@ -1213,6 +2180,7 @@
                 <w:sz w:val="20"/>
                 <w:szCs w:val="20"/>
               </w:rPr>
+              <w:lastRenderedPageBreak/>
               <w:tab/>
               <w:t>private String Status;</w:t>
             </w:r>
@@ -1276,7 +2244,27 @@
                 <w:szCs w:val="20"/>
               </w:rPr>
               <w:tab/>
-              <w:t>public void setStartDate(Date value) {</w:t>
+              <w:t xml:space="preserve">public void </w:t>
+            </w:r>
+            <w:proofErr w:type="spellStart"/>
+            <w:r>
+              <w:rPr>
+                <w:rFonts w:ascii="Consolas" w:hAnsi="Consolas" w:cs="Consolas"/>
+                <w:bCs/>
+                <w:sz w:val="20"/>
+                <w:szCs w:val="20"/>
+              </w:rPr>
+              <w:t>setStartDate</w:t>
+            </w:r>
+            <w:proofErr w:type="spellEnd"/>
+            <w:r>
+              <w:rPr>
+                <w:rFonts w:ascii="Consolas" w:hAnsi="Consolas" w:cs="Consolas"/>
+                <w:bCs/>
+                <w:sz w:val="20"/>
+                <w:szCs w:val="20"/>
+              </w:rPr>
+              <w:t>(Date value) {</w:t>
             </w:r>
           </w:p>
           <w:p>
@@ -1306,7 +2294,26 @@
                 <w:szCs w:val="20"/>
               </w:rPr>
               <w:tab/>
-              <w:t>StartDate = value;</w:t>
+            </w:r>
+            <w:proofErr w:type="spellStart"/>
+            <w:r>
+              <w:rPr>
+                <w:rFonts w:ascii="Consolas" w:hAnsi="Consolas" w:cs="Consolas"/>
+                <w:bCs/>
+                <w:sz w:val="20"/>
+                <w:szCs w:val="20"/>
+              </w:rPr>
+              <w:t>StartDate</w:t>
+            </w:r>
+            <w:proofErr w:type="spellEnd"/>
+            <w:r>
+              <w:rPr>
+                <w:rFonts w:ascii="Consolas" w:hAnsi="Consolas" w:cs="Consolas"/>
+                <w:bCs/>
+                <w:sz w:val="20"/>
+                <w:szCs w:val="20"/>
+              </w:rPr>
+              <w:t xml:space="preserve"> = value;</w:t>
             </w:r>
           </w:p>
           <w:p>
@@ -1348,7 +2355,27 @@
                 <w:szCs w:val="20"/>
               </w:rPr>
               <w:tab/>
-              <w:t>public Date getStartDate() {</w:t>
+              <w:t xml:space="preserve">public Date </w:t>
+            </w:r>
+            <w:proofErr w:type="spellStart"/>
+            <w:r>
+              <w:rPr>
+                <w:rFonts w:ascii="Consolas" w:hAnsi="Consolas" w:cs="Consolas"/>
+                <w:bCs/>
+                <w:sz w:val="20"/>
+                <w:szCs w:val="20"/>
+              </w:rPr>
+              <w:t>getStartDate</w:t>
+            </w:r>
+            <w:proofErr w:type="spellEnd"/>
+            <w:r>
+              <w:rPr>
+                <w:rFonts w:ascii="Consolas" w:hAnsi="Consolas" w:cs="Consolas"/>
+                <w:bCs/>
+                <w:sz w:val="20"/>
+                <w:szCs w:val="20"/>
+              </w:rPr>
+              <w:t>() {</w:t>
             </w:r>
           </w:p>
           <w:p>
@@ -1378,7 +2405,27 @@
                 <w:szCs w:val="20"/>
               </w:rPr>
               <w:tab/>
-              <w:t>return StartDate;</w:t>
+              <w:t xml:space="preserve">return </w:t>
+            </w:r>
+            <w:proofErr w:type="spellStart"/>
+            <w:r>
+              <w:rPr>
+                <w:rFonts w:ascii="Consolas" w:hAnsi="Consolas" w:cs="Consolas"/>
+                <w:bCs/>
+                <w:sz w:val="20"/>
+                <w:szCs w:val="20"/>
+              </w:rPr>
+              <w:t>StartDate</w:t>
+            </w:r>
+            <w:proofErr w:type="spellEnd"/>
+            <w:r>
+              <w:rPr>
+                <w:rFonts w:ascii="Consolas" w:hAnsi="Consolas" w:cs="Consolas"/>
+                <w:bCs/>
+                <w:sz w:val="20"/>
+                <w:szCs w:val="20"/>
+              </w:rPr>
+              <w:t>;</w:t>
             </w:r>
           </w:p>
           <w:p>
@@ -1547,7 +2594,25 @@
           <w:sz w:val="24"/>
           <w:szCs w:val="24"/>
         </w:rPr>
-        <w:t xml:space="preserve"> at TaskModel class we can see that it’s quite long: there is Large Class code smell here.</w:t>
+        <w:t xml:space="preserve"> at </w:t>
+      </w:r>
+      <w:proofErr w:type="spellStart"/>
+      <w:r>
+        <w:rPr>
+          <w:rFonts w:ascii="Nyala" w:hAnsi="Nyala"/>
+          <w:sz w:val="24"/>
+          <w:szCs w:val="24"/>
+        </w:rPr>
+        <w:t>TaskModel</w:t>
+      </w:r>
+      <w:proofErr w:type="spellEnd"/>
+      <w:r>
+        <w:rPr>
+          <w:rFonts w:ascii="Nyala" w:hAnsi="Nyala"/>
+          <w:sz w:val="24"/>
+          <w:szCs w:val="24"/>
+        </w:rPr>
+        <w:t xml:space="preserve"> class we can see that it’s quite long: there is Large Class code smell here.</w:t>
       </w:r>
       <w:r>
         <w:rPr>
@@ -1563,7 +2628,25 @@
           <w:sz w:val="24"/>
           <w:szCs w:val="24"/>
         </w:rPr>
-        <w:t>Refactoring to fix this code smell in TaskModel:</w:t>
+        <w:t xml:space="preserve">Refactoring to fix this code smell in </w:t>
+      </w:r>
+      <w:proofErr w:type="spellStart"/>
+      <w:r>
+        <w:rPr>
+          <w:rFonts w:ascii="Nyala" w:hAnsi="Nyala"/>
+          <w:sz w:val="24"/>
+          <w:szCs w:val="24"/>
+        </w:rPr>
+        <w:t>TaskModel</w:t>
+      </w:r>
+      <w:proofErr w:type="spellEnd"/>
+      <w:r>
+        <w:rPr>
+          <w:rFonts w:ascii="Nyala" w:hAnsi="Nyala"/>
+          <w:sz w:val="24"/>
+          <w:szCs w:val="24"/>
+        </w:rPr>
+        <w:t>:</w:t>
       </w:r>
     </w:p>
     <w:p>
@@ -1579,13 +2662,87 @@
           <w:szCs w:val="24"/>
         </w:rPr>
       </w:pPr>
-      <w:r>
-        <w:rPr>
-          <w:rFonts w:ascii="Consolas" w:hAnsi="Consolas" w:cs="Consolas"/>
-          <w:sz w:val="20"/>
-          <w:szCs w:val="20"/>
-        </w:rPr>
-        <w:t xml:space="preserve">daysBetween(Date start, Date dd), daysLeft(Date dd) </w:t>
+      <w:proofErr w:type="spellStart"/>
+      <w:proofErr w:type="gramStart"/>
+      <w:r>
+        <w:rPr>
+          <w:rFonts w:ascii="Consolas" w:hAnsi="Consolas" w:cs="Consolas"/>
+          <w:sz w:val="20"/>
+          <w:szCs w:val="20"/>
+        </w:rPr>
+        <w:t>daysBetween</w:t>
+      </w:r>
+      <w:proofErr w:type="spellEnd"/>
+      <w:r>
+        <w:rPr>
+          <w:rFonts w:ascii="Consolas" w:hAnsi="Consolas" w:cs="Consolas"/>
+          <w:sz w:val="20"/>
+          <w:szCs w:val="20"/>
+        </w:rPr>
+        <w:t>(</w:t>
+      </w:r>
+      <w:proofErr w:type="gramEnd"/>
+      <w:r>
+        <w:rPr>
+          <w:rFonts w:ascii="Consolas" w:hAnsi="Consolas" w:cs="Consolas"/>
+          <w:sz w:val="20"/>
+          <w:szCs w:val="20"/>
+        </w:rPr>
+        <w:t xml:space="preserve">Date start, Date </w:t>
+      </w:r>
+      <w:proofErr w:type="spellStart"/>
+      <w:r>
+        <w:rPr>
+          <w:rFonts w:ascii="Consolas" w:hAnsi="Consolas" w:cs="Consolas"/>
+          <w:sz w:val="20"/>
+          <w:szCs w:val="20"/>
+        </w:rPr>
+        <w:t>dd</w:t>
+      </w:r>
+      <w:proofErr w:type="spellEnd"/>
+      <w:r>
+        <w:rPr>
+          <w:rFonts w:ascii="Consolas" w:hAnsi="Consolas" w:cs="Consolas"/>
+          <w:sz w:val="20"/>
+          <w:szCs w:val="20"/>
+        </w:rPr>
+        <w:t xml:space="preserve">), </w:t>
+      </w:r>
+      <w:proofErr w:type="spellStart"/>
+      <w:r>
+        <w:rPr>
+          <w:rFonts w:ascii="Consolas" w:hAnsi="Consolas" w:cs="Consolas"/>
+          <w:sz w:val="20"/>
+          <w:szCs w:val="20"/>
+        </w:rPr>
+        <w:t>daysLeft</w:t>
+      </w:r>
+      <w:proofErr w:type="spellEnd"/>
+      <w:r>
+        <w:rPr>
+          <w:rFonts w:ascii="Consolas" w:hAnsi="Consolas" w:cs="Consolas"/>
+          <w:sz w:val="20"/>
+          <w:szCs w:val="20"/>
+        </w:rPr>
+        <w:t xml:space="preserve">(Date </w:t>
+      </w:r>
+      <w:proofErr w:type="spellStart"/>
+      <w:r>
+        <w:rPr>
+          <w:rFonts w:ascii="Consolas" w:hAnsi="Consolas" w:cs="Consolas"/>
+          <w:sz w:val="20"/>
+          <w:szCs w:val="20"/>
+        </w:rPr>
+        <w:t>dd</w:t>
+      </w:r>
+      <w:proofErr w:type="spellEnd"/>
+      <w:r>
+        <w:rPr>
+          <w:rFonts w:ascii="Consolas" w:hAnsi="Consolas" w:cs="Consolas"/>
+          <w:sz w:val="20"/>
+          <w:szCs w:val="20"/>
+        </w:rPr>
+        <w:t xml:space="preserve">) </w:t>
       </w:r>
       <w:r>
         <w:rPr>
@@ -1601,7 +2758,25 @@
           <w:sz w:val="24"/>
           <w:szCs w:val="24"/>
         </w:rPr>
-        <w:t>is not the responsibilities of TaskModel and can be moved out of it.</w:t>
+        <w:t xml:space="preserve">is not the responsibilities of </w:t>
+      </w:r>
+      <w:proofErr w:type="spellStart"/>
+      <w:r>
+        <w:rPr>
+          <w:rFonts w:ascii="Nyala" w:hAnsi="Nyala"/>
+          <w:sz w:val="24"/>
+          <w:szCs w:val="24"/>
+        </w:rPr>
+        <w:t>TaskModel</w:t>
+      </w:r>
+      <w:proofErr w:type="spellEnd"/>
+      <w:r>
+        <w:rPr>
+          <w:rFonts w:ascii="Nyala" w:hAnsi="Nyala"/>
+          <w:sz w:val="24"/>
+          <w:szCs w:val="24"/>
+        </w:rPr>
+        <w:t xml:space="preserve"> and can be moved out of it.</w:t>
       </w:r>
     </w:p>
     <w:p>
@@ -1623,7 +2798,71 @@
           <w:sz w:val="24"/>
           <w:szCs w:val="24"/>
         </w:rPr>
-        <w:t>…</w:t>
+        <w:t xml:space="preserve">We can </w:t>
+      </w:r>
+      <w:proofErr w:type="spellStart"/>
+      <w:r>
+        <w:rPr>
+          <w:rFonts w:ascii="Nyala" w:hAnsi="Nyala"/>
+          <w:sz w:val="24"/>
+          <w:szCs w:val="24"/>
+        </w:rPr>
+        <w:t>refactor</w:t>
+      </w:r>
+      <w:proofErr w:type="spellEnd"/>
+      <w:r>
+        <w:rPr>
+          <w:rFonts w:ascii="Nyala" w:hAnsi="Nyala"/>
+          <w:sz w:val="24"/>
+          <w:szCs w:val="24"/>
+        </w:rPr>
+        <w:t xml:space="preserve"> by creating a utility class like </w:t>
+      </w:r>
+      <w:proofErr w:type="spellStart"/>
+      <w:r>
+        <w:rPr>
+          <w:rFonts w:ascii="Nyala" w:hAnsi="Nyala"/>
+          <w:sz w:val="24"/>
+          <w:szCs w:val="24"/>
+        </w:rPr>
+        <w:t>TaskUtil</w:t>
+      </w:r>
+      <w:proofErr w:type="spellEnd"/>
+      <w:r>
+        <w:rPr>
+          <w:rFonts w:ascii="Nyala" w:hAnsi="Nyala"/>
+          <w:sz w:val="24"/>
+          <w:szCs w:val="24"/>
+        </w:rPr>
+        <w:t xml:space="preserve"> with two static methods: </w:t>
+      </w:r>
+      <w:proofErr w:type="spellStart"/>
+      <w:proofErr w:type="gramStart"/>
+      <w:r>
+        <w:rPr>
+          <w:rFonts w:ascii="Nyala" w:hAnsi="Nyala"/>
+          <w:sz w:val="24"/>
+          <w:szCs w:val="24"/>
+        </w:rPr>
+        <w:t>daysBetween</w:t>
+      </w:r>
+      <w:proofErr w:type="spellEnd"/>
+      <w:r>
+        <w:rPr>
+          <w:rFonts w:ascii="Nyala" w:hAnsi="Nyala"/>
+          <w:sz w:val="24"/>
+          <w:szCs w:val="24"/>
+        </w:rPr>
+        <w:t>(</w:t>
+      </w:r>
+      <w:proofErr w:type="gramEnd"/>
+      <w:r>
+        <w:rPr>
+          <w:rFonts w:ascii="Nyala" w:hAnsi="Nyala"/>
+          <w:sz w:val="24"/>
+          <w:szCs w:val="24"/>
+        </w:rPr>
+        <w:t>) and daysLeft().</w:t>
       </w:r>
     </w:p>
     <w:p>
@@ -1645,7 +2884,25 @@
           <w:sz w:val="24"/>
           <w:szCs w:val="24"/>
         </w:rPr>
-        <w:t xml:space="preserve">In AppointmentModel class , </w:t>
+        <w:t xml:space="preserve">In </w:t>
+      </w:r>
+      <w:proofErr w:type="spellStart"/>
+      <w:r>
+        <w:rPr>
+          <w:rFonts w:ascii="Nyala" w:hAnsi="Nyala"/>
+          <w:sz w:val="24"/>
+          <w:szCs w:val="24"/>
+        </w:rPr>
+        <w:t>AppointmentModel</w:t>
+      </w:r>
+      <w:proofErr w:type="spellEnd"/>
+      <w:r>
+        <w:rPr>
+          <w:rFonts w:ascii="Nyala" w:hAnsi="Nyala"/>
+          <w:sz w:val="24"/>
+          <w:szCs w:val="24"/>
+        </w:rPr>
+        <w:t xml:space="preserve"> class , </w:t>
       </w:r>
       <w:r>
         <w:rPr>
@@ -1655,19 +2912,30 @@
         </w:rPr>
         <w:t xml:space="preserve">method  </w:t>
       </w:r>
-      <w:r>
-        <w:rPr>
-          <w:rFonts w:ascii="Nyala" w:hAnsi="Nyala"/>
-          <w:sz w:val="24"/>
-          <w:szCs w:val="24"/>
-        </w:rPr>
-        <w:t xml:space="preserve">do_todo  </w:t>
+      <w:proofErr w:type="spellStart"/>
+      <w:r>
+        <w:rPr>
+          <w:rFonts w:ascii="Nyala" w:hAnsi="Nyala"/>
+          <w:sz w:val="24"/>
+          <w:szCs w:val="24"/>
+        </w:rPr>
+        <w:t>do_todo</w:t>
+      </w:r>
+      <w:proofErr w:type="spellEnd"/>
+      <w:r>
+        <w:rPr>
+          <w:rFonts w:ascii="Nyala" w:hAnsi="Nyala"/>
+          <w:sz w:val="24"/>
+          <w:szCs w:val="24"/>
+        </w:rPr>
+        <w:t xml:space="preserve">  </w:t>
       </w:r>
     </w:p>
     <w:p>
       <w:pPr>
         <w:pStyle w:val="ListParagraph"/>
       </w:pPr>
+      <w:proofErr w:type="gramStart"/>
       <w:r>
         <w:rPr>
           <w:rFonts w:ascii="Consolas" w:hAnsi="Consolas" w:cs="Consolas"/>
@@ -1679,6 +2947,7 @@
         </w:rPr>
         <w:t>public</w:t>
       </w:r>
+      <w:proofErr w:type="gramEnd"/>
       <w:r>
         <w:rPr>
           <w:rFonts w:ascii="Consolas" w:hAnsi="Consolas" w:cs="Consolas"/>
@@ -1706,8 +2975,29 @@
           <w:sz w:val="20"/>
           <w:szCs w:val="20"/>
         </w:rPr>
-        <w:t xml:space="preserve"> do_todo(</w:t>
-      </w:r>
+        <w:t xml:space="preserve"> </w:t>
+      </w:r>
+      <w:proofErr w:type="spellStart"/>
+      <w:r>
+        <w:rPr>
+          <w:rFonts w:ascii="Consolas" w:hAnsi="Consolas" w:cs="Consolas"/>
+          <w:color w:val="000000"/>
+          <w:sz w:val="20"/>
+          <w:szCs w:val="20"/>
+        </w:rPr>
+        <w:t>do_todo</w:t>
+      </w:r>
+      <w:proofErr w:type="spellEnd"/>
+      <w:r>
+        <w:rPr>
+          <w:rFonts w:ascii="Consolas" w:hAnsi="Consolas" w:cs="Consolas"/>
+          <w:color w:val="000000"/>
+          <w:sz w:val="20"/>
+          <w:szCs w:val="20"/>
+        </w:rPr>
+        <w:t>(</w:t>
+      </w:r>
+      <w:proofErr w:type="spellStart"/>
       <w:r>
         <w:rPr>
           <w:rFonts w:ascii="Consolas" w:hAnsi="Consolas" w:cs="Consolas"/>
@@ -1719,6 +3009,7 @@
         </w:rPr>
         <w:t>int</w:t>
       </w:r>
+      <w:proofErr w:type="spellEnd"/>
       <w:r>
         <w:rPr>
           <w:rFonts w:ascii="Consolas" w:hAnsi="Consolas" w:cs="Consolas"/>
@@ -1728,6 +3019,7 @@
         </w:rPr>
         <w:t xml:space="preserve"> key, </w:t>
       </w:r>
+      <w:proofErr w:type="spellStart"/>
       <w:r>
         <w:rPr>
           <w:rFonts w:ascii="Consolas" w:hAnsi="Consolas" w:cs="Consolas"/>
@@ -1739,6 +3031,7 @@
         </w:rPr>
         <w:t>boolean</w:t>
       </w:r>
+      <w:proofErr w:type="spellEnd"/>
       <w:r>
         <w:rPr>
           <w:rFonts w:ascii="Consolas" w:hAnsi="Consolas" w:cs="Consolas"/>
@@ -1746,7 +3039,27 @@
           <w:sz w:val="20"/>
           <w:szCs w:val="20"/>
         </w:rPr>
-        <w:t xml:space="preserve"> del, Date date) </w:t>
+        <w:t xml:space="preserve"> del, Date </w:t>
+      </w:r>
+      <w:proofErr w:type="spellStart"/>
+      <w:r>
+        <w:rPr>
+          <w:rFonts w:ascii="Consolas" w:hAnsi="Consolas" w:cs="Consolas"/>
+          <w:color w:val="000000"/>
+          <w:sz w:val="20"/>
+          <w:szCs w:val="20"/>
+        </w:rPr>
+        <w:t>date</w:t>
+      </w:r>
+      <w:proofErr w:type="spellEnd"/>
+      <w:r>
+        <w:rPr>
+          <w:rFonts w:ascii="Consolas" w:hAnsi="Consolas" w:cs="Consolas"/>
+          <w:color w:val="000000"/>
+          <w:sz w:val="20"/>
+          <w:szCs w:val="20"/>
+        </w:rPr>
+        <w:t xml:space="preserve">) </w:t>
       </w:r>
       <w:r>
         <w:rPr>
@@ -1880,6 +3193,7 @@
         </w:rPr>
         <w:t xml:space="preserve">delete the </w:t>
       </w:r>
+      <w:proofErr w:type="spellStart"/>
       <w:r>
         <w:rPr>
           <w:rFonts w:ascii="Nyala" w:hAnsi="Nyala" w:cs="Consolas"/>
@@ -1889,6 +3203,7 @@
         </w:rPr>
         <w:t>todo</w:t>
       </w:r>
+      <w:proofErr w:type="spellEnd"/>
       <w:r>
         <w:rPr>
           <w:rFonts w:ascii="Nyala" w:hAnsi="Nyala" w:cs="Consolas"/>
@@ -1915,13 +3230,25 @@
           <w:szCs w:val="24"/>
         </w:rPr>
       </w:pPr>
-      <w:r>
-        <w:rPr>
-          <w:rFonts w:ascii="Nyala" w:hAnsi="Nyala" w:cs="Consolas"/>
-          <w:sz w:val="24"/>
-          <w:szCs w:val="24"/>
-        </w:rPr>
-        <w:t xml:space="preserve">repeatSet: </w:t>
+      <w:proofErr w:type="spellStart"/>
+      <w:proofErr w:type="gramStart"/>
+      <w:r>
+        <w:rPr>
+          <w:rFonts w:ascii="Nyala" w:hAnsi="Nyala" w:cs="Consolas"/>
+          <w:sz w:val="24"/>
+          <w:szCs w:val="24"/>
+        </w:rPr>
+        <w:t>repeatSet</w:t>
+      </w:r>
+      <w:proofErr w:type="spellEnd"/>
+      <w:proofErr w:type="gramEnd"/>
+      <w:r>
+        <w:rPr>
+          <w:rFonts w:ascii="Nyala" w:hAnsi="Nyala" w:cs="Consolas"/>
+          <w:sz w:val="24"/>
+          <w:szCs w:val="24"/>
+        </w:rPr>
+        <w:t xml:space="preserve">: </w:t>
       </w:r>
       <w:r>
         <w:rPr>
@@ -1937,8 +3264,27 @@
           <w:sz w:val="24"/>
           <w:szCs w:val="24"/>
         </w:rPr>
-        <w:t xml:space="preserve"> date of the repeat that is being marked as done. If null, then the next </w:t>
-      </w:r>
+        <w:t xml:space="preserve"> </w:t>
+      </w:r>
+      <w:proofErr w:type="spellStart"/>
+      <w:r>
+        <w:rPr>
+          <w:rFonts w:ascii="Nyala" w:hAnsi="Nyala" w:cs="Consolas"/>
+          <w:sz w:val="24"/>
+          <w:szCs w:val="24"/>
+        </w:rPr>
+        <w:t>date</w:t>
+      </w:r>
+      <w:proofErr w:type="spellEnd"/>
+      <w:r>
+        <w:rPr>
+          <w:rFonts w:ascii="Nyala" w:hAnsi="Nyala" w:cs="Consolas"/>
+          <w:sz w:val="24"/>
+          <w:szCs w:val="24"/>
+        </w:rPr>
+        <w:t xml:space="preserve"> of the repeat that is being marked as done. If null, then the next </w:t>
+      </w:r>
+      <w:proofErr w:type="spellStart"/>
       <w:r>
         <w:rPr>
           <w:rFonts w:ascii="Nyala" w:hAnsi="Nyala" w:cs="Consolas"/>
@@ -1948,6 +3294,7 @@
         </w:rPr>
         <w:t>todo</w:t>
       </w:r>
+      <w:proofErr w:type="spellEnd"/>
       <w:r>
         <w:rPr>
           <w:rFonts w:ascii="Nyala" w:hAnsi="Nyala" w:cs="Consolas"/>
@@ -1972,6 +3319,7 @@
         </w:rPr>
         <w:t xml:space="preserve">If set, then all </w:t>
       </w:r>
+      <w:proofErr w:type="spellStart"/>
       <w:r>
         <w:rPr>
           <w:rFonts w:ascii="Nyala" w:hAnsi="Nyala" w:cs="Consolas"/>
@@ -1981,6 +3329,7 @@
         </w:rPr>
         <w:t>todos</w:t>
       </w:r>
+      <w:proofErr w:type="spellEnd"/>
       <w:r>
         <w:rPr>
           <w:rFonts w:ascii="Nyala" w:hAnsi="Nyala" w:cs="Consolas"/>
@@ -2108,8 +3457,21 @@
               <w:txbxContent>
                 <w:p>
                   <w:r>
-                    <w:t>&lt;&lt;interface&gt;&gt;     do_todo</w:t>
+                    <w:t>&lt;&lt;</w:t>
                   </w:r>
+                  <w:proofErr w:type="gramStart"/>
+                  <w:r>
+                    <w:t>interface</w:t>
+                  </w:r>
+                  <w:proofErr w:type="gramEnd"/>
+                  <w:r>
+                    <w:t xml:space="preserve">&gt;&gt;     </w:t>
+                  </w:r>
+                  <w:proofErr w:type="spellStart"/>
+                  <w:r>
+                    <w:t>do_todo</w:t>
+                  </w:r>
+                  <w:proofErr w:type="spellEnd"/>
                 </w:p>
               </w:txbxContent>
             </v:textbox>
@@ -2196,9 +3558,11 @@
             <v:textbox style="mso-next-textbox:#_x0000_s1035">
               <w:txbxContent>
                 <w:p>
+                  <w:proofErr w:type="gramStart"/>
                   <w:r>
                     <w:t>delete</w:t>
                   </w:r>
+                  <w:proofErr w:type="gramEnd"/>
                 </w:p>
               </w:txbxContent>
             </v:textbox>
@@ -2284,9 +3648,13 @@
             <v:textbox style="mso-next-textbox:#_x0000_s1036">
               <w:txbxContent>
                 <w:p>
+                  <w:proofErr w:type="spellStart"/>
+                  <w:proofErr w:type="gramStart"/>
                   <w:r>
                     <w:t>repeatSet</w:t>
                   </w:r>
+                  <w:proofErr w:type="spellEnd"/>
+                  <w:proofErr w:type="gramEnd"/>
                 </w:p>
                 <w:p/>
                 <w:p/>
@@ -2398,7 +3766,25 @@
           <w:sz w:val="24"/>
           <w:szCs w:val="24"/>
         </w:rPr>
-        <w:t xml:space="preserve"> addToDay method that is quite long. We can reduce its size by introducing shorter methods within it. It also lacks enough comments, so by introducing self –explanatory methods, we make the code more comprehensible. </w:t>
+        <w:t xml:space="preserve"> </w:t>
+      </w:r>
+      <w:proofErr w:type="spellStart"/>
+      <w:r>
+        <w:rPr>
+          <w:rFonts w:ascii="Nyala" w:hAnsi="Nyala" w:cs="Consolas"/>
+          <w:sz w:val="24"/>
+          <w:szCs w:val="24"/>
+        </w:rPr>
+        <w:t>addToDay</w:t>
+      </w:r>
+      <w:proofErr w:type="spellEnd"/>
+      <w:r>
+        <w:rPr>
+          <w:rFonts w:ascii="Nyala" w:hAnsi="Nyala" w:cs="Consolas"/>
+          <w:sz w:val="24"/>
+          <w:szCs w:val="24"/>
+        </w:rPr>
+        <w:t xml:space="preserve"> method that is quite long. We can reduce its size by introducing shorter methods within it. It also lacks enough comments, so by introducing self –explanatory methods, we make the code more comprehensible. </w:t>
       </w:r>
     </w:p>
     <w:p>
@@ -2415,6 +3801,7 @@
           <w:lang w:val="en-US"/>
         </w:rPr>
       </w:pPr>
+      <w:proofErr w:type="gramStart"/>
       <w:r>
         <w:rPr>
           <w:rFonts w:ascii="Consolas" w:hAnsi="Consolas" w:cs="Consolas"/>
@@ -2427,6 +3814,7 @@
         </w:rPr>
         <w:t>private</w:t>
       </w:r>
+      <w:proofErr w:type="gramEnd"/>
       <w:r>
         <w:rPr>
           <w:rFonts w:ascii="Consolas" w:hAnsi="Consolas" w:cs="Consolas"/>
@@ -2479,8 +3867,31 @@
           <w:szCs w:val="20"/>
           <w:lang w:val="en-US"/>
         </w:rPr>
-        <w:t xml:space="preserve"> addToDay(Day day, Collection&lt;Integer&gt; l, </w:t>
-      </w:r>
+        <w:t xml:space="preserve"> </w:t>
+      </w:r>
+      <w:proofErr w:type="spellStart"/>
+      <w:r>
+        <w:rPr>
+          <w:rFonts w:ascii="Consolas" w:hAnsi="Consolas" w:cs="Consolas"/>
+          <w:color w:val="000000"/>
+          <w:sz w:val="20"/>
+          <w:szCs w:val="20"/>
+          <w:lang w:val="en-US"/>
+        </w:rPr>
+        <w:t>addToDay</w:t>
+      </w:r>
+      <w:proofErr w:type="spellEnd"/>
+      <w:r>
+        <w:rPr>
+          <w:rFonts w:ascii="Consolas" w:hAnsi="Consolas" w:cs="Consolas"/>
+          <w:color w:val="000000"/>
+          <w:sz w:val="20"/>
+          <w:szCs w:val="20"/>
+          <w:lang w:val="en-US"/>
+        </w:rPr>
+        <w:t xml:space="preserve">(Day day, Collection&lt;Integer&gt; l, </w:t>
+      </w:r>
+      <w:proofErr w:type="spellStart"/>
       <w:r>
         <w:rPr>
           <w:rFonts w:ascii="Consolas" w:hAnsi="Consolas" w:cs="Consolas"/>
@@ -2493,6 +3904,7 @@
         </w:rPr>
         <w:t>int</w:t>
       </w:r>
+      <w:proofErr w:type="spellEnd"/>
       <w:r>
         <w:rPr>
           <w:rFonts w:ascii="Consolas" w:hAnsi="Consolas" w:cs="Consolas"/>
@@ -2550,6 +3962,8 @@
         </w:rPr>
         <w:tab/>
       </w:r>
+      <w:proofErr w:type="spellStart"/>
+      <w:proofErr w:type="gramStart"/>
       <w:r>
         <w:rPr>
           <w:rFonts w:ascii="Consolas" w:hAnsi="Consolas" w:cs="Consolas"/>
@@ -2562,6 +3976,8 @@
         </w:rPr>
         <w:t>int</w:t>
       </w:r>
+      <w:proofErr w:type="spellEnd"/>
+      <w:proofErr w:type="gramEnd"/>
       <w:r>
         <w:rPr>
           <w:rFonts w:ascii="Consolas" w:hAnsi="Consolas" w:cs="Consolas"/>
@@ -2572,6 +3988,7 @@
         </w:rPr>
         <w:t xml:space="preserve"> month, </w:t>
       </w:r>
+      <w:proofErr w:type="spellStart"/>
       <w:r>
         <w:rPr>
           <w:rFonts w:ascii="Consolas" w:hAnsi="Consolas" w:cs="Consolas"/>
@@ -2584,6 +4001,7 @@
         </w:rPr>
         <w:t>int</w:t>
       </w:r>
+      <w:proofErr w:type="spellEnd"/>
       <w:r>
         <w:rPr>
           <w:rFonts w:ascii="Consolas" w:hAnsi="Consolas" w:cs="Consolas"/>
@@ -2680,7 +4098,47 @@
           <w:szCs w:val="24"/>
           <w:lang w:val="en-US"/>
         </w:rPr>
-        <w:t xml:space="preserve">The top part of the method consists of the code to indicate whether a flag is public or private. We can introduce the method setAccessLevel (or something like that) to refactor this part of the code. This will increase the cohesion. </w:t>
+        <w:t xml:space="preserve">The top part of the method consists of the code to indicate whether a flag is public or private. We can introduce the method </w:t>
+      </w:r>
+      <w:proofErr w:type="spellStart"/>
+      <w:r>
+        <w:rPr>
+          <w:rFonts w:ascii="Nyala" w:hAnsi="Nyala" w:cs="Consolas"/>
+          <w:sz w:val="24"/>
+          <w:szCs w:val="24"/>
+          <w:lang w:val="en-US"/>
+        </w:rPr>
+        <w:t>setAccessLevel</w:t>
+      </w:r>
+      <w:proofErr w:type="spellEnd"/>
+      <w:r>
+        <w:rPr>
+          <w:rFonts w:ascii="Nyala" w:hAnsi="Nyala" w:cs="Consolas"/>
+          <w:sz w:val="24"/>
+          <w:szCs w:val="24"/>
+          <w:lang w:val="en-US"/>
+        </w:rPr>
+        <w:t xml:space="preserve"> (or something like that) to </w:t>
+      </w:r>
+      <w:proofErr w:type="spellStart"/>
+      <w:r>
+        <w:rPr>
+          <w:rFonts w:ascii="Nyala" w:hAnsi="Nyala" w:cs="Consolas"/>
+          <w:sz w:val="24"/>
+          <w:szCs w:val="24"/>
+          <w:lang w:val="en-US"/>
+        </w:rPr>
+        <w:t>refactor</w:t>
+      </w:r>
+      <w:proofErr w:type="spellEnd"/>
+      <w:r>
+        <w:rPr>
+          <w:rFonts w:ascii="Nyala" w:hAnsi="Nyala" w:cs="Consolas"/>
+          <w:sz w:val="24"/>
+          <w:szCs w:val="24"/>
+          <w:lang w:val="en-US"/>
+        </w:rPr>
+        <w:t xml:space="preserve"> this part of the code. This will increase the cohesion. </w:t>
       </w:r>
     </w:p>
     <w:p>
@@ -2736,14 +4194,25 @@
           <w:lang w:val="en-US"/>
         </w:rPr>
       </w:pPr>
-      <w:r>
-        <w:rPr>
-          <w:rFonts w:ascii="Consolas" w:hAnsi="Consolas" w:cs="Consolas"/>
-          <w:sz w:val="20"/>
-          <w:szCs w:val="20"/>
-          <w:lang w:val="en-US"/>
-        </w:rPr>
-        <w:t>addAppointmentToDay(Appointment apt)</w:t>
+      <w:proofErr w:type="spellStart"/>
+      <w:r>
+        <w:rPr>
+          <w:rFonts w:ascii="Consolas" w:hAnsi="Consolas" w:cs="Consolas"/>
+          <w:sz w:val="20"/>
+          <w:szCs w:val="20"/>
+          <w:lang w:val="en-US"/>
+        </w:rPr>
+        <w:t>addAppointmentToDay</w:t>
+      </w:r>
+      <w:proofErr w:type="spellEnd"/>
+      <w:r>
+        <w:rPr>
+          <w:rFonts w:ascii="Consolas" w:hAnsi="Consolas" w:cs="Consolas"/>
+          <w:sz w:val="20"/>
+          <w:szCs w:val="20"/>
+          <w:lang w:val="en-US"/>
+        </w:rPr>
+        <w:t>(Appointment apt)</w:t>
       </w:r>
     </w:p>
     <w:p>
@@ -2765,14 +4234,25 @@
           <w:lang w:val="en-US"/>
         </w:rPr>
       </w:pPr>
-      <w:r>
-        <w:rPr>
-          <w:rFonts w:ascii="Consolas" w:hAnsi="Consolas" w:cs="Consolas"/>
-          <w:sz w:val="20"/>
-          <w:szCs w:val="20"/>
-          <w:lang w:val="en-US"/>
-        </w:rPr>
-        <w:t>setVacation(Appointment apt)</w:t>
+      <w:proofErr w:type="spellStart"/>
+      <w:r>
+        <w:rPr>
+          <w:rFonts w:ascii="Consolas" w:hAnsi="Consolas" w:cs="Consolas"/>
+          <w:sz w:val="20"/>
+          <w:szCs w:val="20"/>
+          <w:lang w:val="en-US"/>
+        </w:rPr>
+        <w:t>setVacation</w:t>
+      </w:r>
+      <w:proofErr w:type="spellEnd"/>
+      <w:r>
+        <w:rPr>
+          <w:rFonts w:ascii="Consolas" w:hAnsi="Consolas" w:cs="Consolas"/>
+          <w:sz w:val="20"/>
+          <w:szCs w:val="20"/>
+          <w:lang w:val="en-US"/>
+        </w:rPr>
+        <w:t>(Appointment apt)</w:t>
       </w:r>
     </w:p>
     <w:p>
@@ -2794,14 +4274,25 @@
           <w:lang w:val="en-US"/>
         </w:rPr>
       </w:pPr>
-      <w:r>
-        <w:rPr>
-          <w:rFonts w:ascii="Consolas" w:hAnsi="Consolas" w:cs="Consolas"/>
-          <w:sz w:val="20"/>
-          <w:szCs w:val="20"/>
-          <w:lang w:val="en-US"/>
-        </w:rPr>
-        <w:t>setHoliday(Appointment apt)</w:t>
+      <w:proofErr w:type="spellStart"/>
+      <w:r>
+        <w:rPr>
+          <w:rFonts w:ascii="Consolas" w:hAnsi="Consolas" w:cs="Consolas"/>
+          <w:sz w:val="20"/>
+          <w:szCs w:val="20"/>
+          <w:lang w:val="en-US"/>
+        </w:rPr>
+        <w:t>setHoliday</w:t>
+      </w:r>
+      <w:proofErr w:type="spellEnd"/>
+      <w:r>
+        <w:rPr>
+          <w:rFonts w:ascii="Consolas" w:hAnsi="Consolas" w:cs="Consolas"/>
+          <w:sz w:val="20"/>
+          <w:szCs w:val="20"/>
+          <w:lang w:val="en-US"/>
+        </w:rPr>
+        <w:t>(Appointment apt)</w:t>
       </w:r>
     </w:p>
     <w:p>
@@ -2845,7 +4336,47 @@
           <w:szCs w:val="24"/>
           <w:lang w:val="en-US"/>
         </w:rPr>
-        <w:t>In TaskTypes class, we have a toXml method that is reducing the cohesion of this class.</w:t>
+        <w:t xml:space="preserve">In </w:t>
+      </w:r>
+      <w:proofErr w:type="spellStart"/>
+      <w:r>
+        <w:rPr>
+          <w:rFonts w:ascii="Nyala" w:hAnsi="Nyala" w:cs="Consolas"/>
+          <w:sz w:val="24"/>
+          <w:szCs w:val="24"/>
+          <w:lang w:val="en-US"/>
+        </w:rPr>
+        <w:t>TaskTypes</w:t>
+      </w:r>
+      <w:proofErr w:type="spellEnd"/>
+      <w:r>
+        <w:rPr>
+          <w:rFonts w:ascii="Nyala" w:hAnsi="Nyala" w:cs="Consolas"/>
+          <w:sz w:val="24"/>
+          <w:szCs w:val="24"/>
+          <w:lang w:val="en-US"/>
+        </w:rPr>
+        <w:t xml:space="preserve"> class, we have a </w:t>
+      </w:r>
+      <w:proofErr w:type="spellStart"/>
+      <w:r>
+        <w:rPr>
+          <w:rFonts w:ascii="Nyala" w:hAnsi="Nyala" w:cs="Consolas"/>
+          <w:sz w:val="24"/>
+          <w:szCs w:val="24"/>
+          <w:lang w:val="en-US"/>
+        </w:rPr>
+        <w:t>toXml</w:t>
+      </w:r>
+      <w:proofErr w:type="spellEnd"/>
+      <w:r>
+        <w:rPr>
+          <w:rFonts w:ascii="Nyala" w:hAnsi="Nyala" w:cs="Consolas"/>
+          <w:sz w:val="24"/>
+          <w:szCs w:val="24"/>
+          <w:lang w:val="en-US"/>
+        </w:rPr>
+        <w:t xml:space="preserve"> method that is reducing the cohesion of this class.</w:t>
       </w:r>
     </w:p>
     <w:p>
@@ -2870,7 +4401,68 @@
           <w:szCs w:val="24"/>
           <w:lang w:val="en-US"/>
         </w:rPr>
-        <w:t>We move this method to a new class called TaskTypeSerializer and delegate this task to this class. We just need to introduce an instance of this class in our TaskTypes class and call its toXml method.</w:t>
+        <w:lastRenderedPageBreak/>
+        <w:t xml:space="preserve">We move this method to a new class called </w:t>
+      </w:r>
+      <w:proofErr w:type="spellStart"/>
+      <w:r>
+        <w:rPr>
+          <w:rFonts w:ascii="Nyala" w:hAnsi="Nyala" w:cs="Consolas"/>
+          <w:sz w:val="24"/>
+          <w:szCs w:val="24"/>
+          <w:lang w:val="en-US"/>
+        </w:rPr>
+        <w:t>TaskTypeSerializer</w:t>
+      </w:r>
+      <w:proofErr w:type="spellEnd"/>
+      <w:r>
+        <w:rPr>
+          <w:rFonts w:ascii="Nyala" w:hAnsi="Nyala" w:cs="Consolas"/>
+          <w:sz w:val="24"/>
+          <w:szCs w:val="24"/>
+          <w:lang w:val="en-US"/>
+        </w:rPr>
+        <w:t xml:space="preserve"> and delegate this task to this class. We just need to introduce an instance of this class in our </w:t>
+      </w:r>
+      <w:proofErr w:type="spellStart"/>
+      <w:r>
+        <w:rPr>
+          <w:rFonts w:ascii="Nyala" w:hAnsi="Nyala" w:cs="Consolas"/>
+          <w:sz w:val="24"/>
+          <w:szCs w:val="24"/>
+          <w:lang w:val="en-US"/>
+        </w:rPr>
+        <w:t>TaskTypes</w:t>
+      </w:r>
+      <w:proofErr w:type="spellEnd"/>
+      <w:r>
+        <w:rPr>
+          <w:rFonts w:ascii="Nyala" w:hAnsi="Nyala" w:cs="Consolas"/>
+          <w:sz w:val="24"/>
+          <w:szCs w:val="24"/>
+          <w:lang w:val="en-US"/>
+        </w:rPr>
+        <w:t xml:space="preserve"> class and call its </w:t>
+      </w:r>
+      <w:proofErr w:type="spellStart"/>
+      <w:r>
+        <w:rPr>
+          <w:rFonts w:ascii="Nyala" w:hAnsi="Nyala" w:cs="Consolas"/>
+          <w:sz w:val="24"/>
+          <w:szCs w:val="24"/>
+          <w:lang w:val="en-US"/>
+        </w:rPr>
+        <w:t>toXml</w:t>
+      </w:r>
+      <w:proofErr w:type="spellEnd"/>
+      <w:r>
+        <w:rPr>
+          <w:rFonts w:ascii="Nyala" w:hAnsi="Nyala" w:cs="Consolas"/>
+          <w:sz w:val="24"/>
+          <w:szCs w:val="24"/>
+          <w:lang w:val="en-US"/>
+        </w:rPr>
+        <w:t xml:space="preserve"> method.</w:t>
       </w:r>
     </w:p>
     <w:p>
@@ -2908,15 +4500,107 @@
           <w:lang w:val="en-US"/>
         </w:rPr>
       </w:pPr>
-      <w:r>
-        <w:rPr>
-          <w:rFonts w:ascii="Nyala" w:hAnsi="Nyala" w:cs="Consolas"/>
-          <w:sz w:val="24"/>
-          <w:szCs w:val="24"/>
-          <w:lang w:val="en-US"/>
-        </w:rPr>
-        <w:lastRenderedPageBreak/>
-        <w:t>getInfo method in TaskModel class is not making the class cohesive. We move it to another class called TaskModelInformation to make the class more cohesive. We delegate the task to an instance of the TaskModelInformation class that we introduce in TaskModel class.</w:t>
+      <w:proofErr w:type="spellStart"/>
+      <w:proofErr w:type="gramStart"/>
+      <w:r>
+        <w:rPr>
+          <w:rFonts w:ascii="Nyala" w:hAnsi="Nyala" w:cs="Consolas"/>
+          <w:sz w:val="24"/>
+          <w:szCs w:val="24"/>
+          <w:lang w:val="en-US"/>
+        </w:rPr>
+        <w:t>getInfo</w:t>
+      </w:r>
+      <w:proofErr w:type="spellEnd"/>
+      <w:proofErr w:type="gramEnd"/>
+      <w:r>
+        <w:rPr>
+          <w:rFonts w:ascii="Nyala" w:hAnsi="Nyala" w:cs="Consolas"/>
+          <w:sz w:val="24"/>
+          <w:szCs w:val="24"/>
+          <w:lang w:val="en-US"/>
+        </w:rPr>
+        <w:t xml:space="preserve"> method in </w:t>
+      </w:r>
+      <w:proofErr w:type="spellStart"/>
+      <w:r>
+        <w:rPr>
+          <w:rFonts w:ascii="Nyala" w:hAnsi="Nyala" w:cs="Consolas"/>
+          <w:sz w:val="24"/>
+          <w:szCs w:val="24"/>
+          <w:lang w:val="en-US"/>
+        </w:rPr>
+        <w:t>TaskModel</w:t>
+      </w:r>
+      <w:proofErr w:type="spellEnd"/>
+      <w:r>
+        <w:rPr>
+          <w:rFonts w:ascii="Nyala" w:hAnsi="Nyala" w:cs="Consolas"/>
+          <w:sz w:val="24"/>
+          <w:szCs w:val="24"/>
+          <w:lang w:val="en-US"/>
+        </w:rPr>
+        <w:t xml:space="preserve"> class is not making the class cohesive. We move it to another class called </w:t>
+      </w:r>
+      <w:proofErr w:type="spellStart"/>
+      <w:r>
+        <w:rPr>
+          <w:rFonts w:ascii="Nyala" w:hAnsi="Nyala" w:cs="Consolas"/>
+          <w:sz w:val="24"/>
+          <w:szCs w:val="24"/>
+          <w:lang w:val="en-US"/>
+        </w:rPr>
+        <w:t>TaskModelInformation</w:t>
+      </w:r>
+      <w:proofErr w:type="spellEnd"/>
+      <w:r>
+        <w:rPr>
+          <w:rFonts w:ascii="Nyala" w:hAnsi="Nyala" w:cs="Consolas"/>
+          <w:sz w:val="24"/>
+          <w:szCs w:val="24"/>
+          <w:lang w:val="en-US"/>
+        </w:rPr>
+        <w:t xml:space="preserve"> to make the class more cohesive. We delegate the task to an instance of the </w:t>
+      </w:r>
+      <w:proofErr w:type="spellStart"/>
+      <w:r>
+        <w:rPr>
+          <w:rFonts w:ascii="Nyala" w:hAnsi="Nyala" w:cs="Consolas"/>
+          <w:sz w:val="24"/>
+          <w:szCs w:val="24"/>
+          <w:lang w:val="en-US"/>
+        </w:rPr>
+        <w:t>TaskModelInformation</w:t>
+      </w:r>
+      <w:proofErr w:type="spellEnd"/>
+      <w:r>
+        <w:rPr>
+          <w:rFonts w:ascii="Nyala" w:hAnsi="Nyala" w:cs="Consolas"/>
+          <w:sz w:val="24"/>
+          <w:szCs w:val="24"/>
+          <w:lang w:val="en-US"/>
+        </w:rPr>
+        <w:t xml:space="preserve"> class that we introduce in </w:t>
+      </w:r>
+      <w:proofErr w:type="spellStart"/>
+      <w:r>
+        <w:rPr>
+          <w:rFonts w:ascii="Nyala" w:hAnsi="Nyala" w:cs="Consolas"/>
+          <w:sz w:val="24"/>
+          <w:szCs w:val="24"/>
+          <w:lang w:val="en-US"/>
+        </w:rPr>
+        <w:t>TaskModel</w:t>
+      </w:r>
+      <w:proofErr w:type="spellEnd"/>
+      <w:r>
+        <w:rPr>
+          <w:rFonts w:ascii="Nyala" w:hAnsi="Nyala" w:cs="Consolas"/>
+          <w:sz w:val="24"/>
+          <w:szCs w:val="24"/>
+          <w:lang w:val="en-US"/>
+        </w:rPr>
+        <w:t xml:space="preserve"> class.</w:t>
       </w:r>
     </w:p>
     <w:p>
@@ -2961,16 +4645,56 @@
           <w:szCs w:val="24"/>
           <w:lang w:val="en-US"/>
         </w:rPr>
-        <w:t xml:space="preserve">There are some database related methods in TaskModel class that are making this class too big. We need to move all these methods to another class and delegate all the responsibilities of these methods to an instance of the newly created class. </w:t>
-      </w:r>
-      <w:r>
-        <w:rPr>
-          <w:rFonts w:ascii="Nyala" w:hAnsi="Nyala" w:cs="Consolas"/>
-          <w:sz w:val="24"/>
-          <w:szCs w:val="24"/>
-          <w:lang w:val="en-US"/>
-        </w:rPr>
-        <w:t>We can call it TaskModelDB and move the following methods to that class:</w:t>
+        <w:t xml:space="preserve">There are some database related methods in </w:t>
+      </w:r>
+      <w:proofErr w:type="spellStart"/>
+      <w:r>
+        <w:rPr>
+          <w:rFonts w:ascii="Nyala" w:hAnsi="Nyala" w:cs="Consolas"/>
+          <w:sz w:val="24"/>
+          <w:szCs w:val="24"/>
+          <w:lang w:val="en-US"/>
+        </w:rPr>
+        <w:t>TaskModel</w:t>
+      </w:r>
+      <w:proofErr w:type="spellEnd"/>
+      <w:r>
+        <w:rPr>
+          <w:rFonts w:ascii="Nyala" w:hAnsi="Nyala" w:cs="Consolas"/>
+          <w:sz w:val="24"/>
+          <w:szCs w:val="24"/>
+          <w:lang w:val="en-US"/>
+        </w:rPr>
+        <w:t xml:space="preserve"> class that are making this class too big. We need to move all these methods to another class and delegate all the responsibilities of these methods to an instance of the newly created class. </w:t>
+      </w:r>
+      <w:r>
+        <w:rPr>
+          <w:rFonts w:ascii="Nyala" w:hAnsi="Nyala" w:cs="Consolas"/>
+          <w:sz w:val="24"/>
+          <w:szCs w:val="24"/>
+          <w:lang w:val="en-US"/>
+        </w:rPr>
+        <w:t xml:space="preserve">We can call it </w:t>
+      </w:r>
+      <w:proofErr w:type="spellStart"/>
+      <w:r>
+        <w:rPr>
+          <w:rFonts w:ascii="Nyala" w:hAnsi="Nyala" w:cs="Consolas"/>
+          <w:sz w:val="24"/>
+          <w:szCs w:val="24"/>
+          <w:lang w:val="en-US"/>
+        </w:rPr>
+        <w:t>TaskModelDB</w:t>
+      </w:r>
+      <w:proofErr w:type="spellEnd"/>
+      <w:r>
+        <w:rPr>
+          <w:rFonts w:ascii="Nyala" w:hAnsi="Nyala" w:cs="Consolas"/>
+          <w:sz w:val="24"/>
+          <w:szCs w:val="24"/>
+          <w:lang w:val="en-US"/>
+        </w:rPr>
+        <w:t xml:space="preserve"> and move the following methods to that class:</w:t>
       </w:r>
     </w:p>
     <w:p>
@@ -3003,6 +4727,7 @@
           <w:lang w:val="en-US"/>
         </w:rPr>
       </w:pPr>
+      <w:proofErr w:type="spellStart"/>
       <w:r>
         <w:rPr>
           <w:rFonts w:ascii="Consolas" w:hAnsi="Consolas" w:cs="Consolas"/>
@@ -3012,6 +4737,7 @@
         </w:rPr>
         <w:t>beginTransaction</w:t>
       </w:r>
+      <w:proofErr w:type="spellEnd"/>
     </w:p>
     <w:p>
       <w:pPr>
@@ -3032,6 +4758,7 @@
           <w:lang w:val="en-US"/>
         </w:rPr>
       </w:pPr>
+      <w:proofErr w:type="spellStart"/>
       <w:r>
         <w:rPr>
           <w:rFonts w:ascii="Consolas" w:hAnsi="Consolas" w:cs="Consolas"/>
@@ -3041,6 +4768,7 @@
         </w:rPr>
         <w:t>commitTransaction</w:t>
       </w:r>
+      <w:proofErr w:type="spellEnd"/>
     </w:p>
     <w:p>
       <w:pPr>
@@ -3061,6 +4789,7 @@
           <w:lang w:val="en-US"/>
         </w:rPr>
       </w:pPr>
+      <w:proofErr w:type="spellStart"/>
       <w:r>
         <w:rPr>
           <w:rFonts w:ascii="Consolas" w:hAnsi="Consolas" w:cs="Consolas"/>
@@ -3070,6 +4799,7 @@
         </w:rPr>
         <w:t>rollbackTransaction</w:t>
       </w:r>
+      <w:proofErr w:type="spellEnd"/>
     </w:p>
     <w:p>
       <w:pPr>
@@ -3090,6 +4820,7 @@
           <w:lang w:val="en-US"/>
         </w:rPr>
       </w:pPr>
+      <w:proofErr w:type="spellStart"/>
       <w:r>
         <w:rPr>
           <w:rFonts w:ascii="Consolas" w:hAnsi="Consolas" w:cs="Consolas"/>
@@ -3099,6 +4830,7 @@
         </w:rPr>
         <w:t>addLog</w:t>
       </w:r>
+      <w:proofErr w:type="spellEnd"/>
     </w:p>
     <w:p>
       <w:pPr>
@@ -3119,6 +4851,7 @@
           <w:lang w:val="en-US"/>
         </w:rPr>
       </w:pPr>
+      <w:proofErr w:type="spellStart"/>
       <w:r>
         <w:rPr>
           <w:rFonts w:ascii="Consolas" w:hAnsi="Consolas" w:cs="Consolas"/>
@@ -3128,6 +4861,7 @@
         </w:rPr>
         <w:t>saveLog</w:t>
       </w:r>
+      <w:proofErr w:type="spellEnd"/>
     </w:p>
     <w:p>
       <w:pPr>
@@ -3172,7 +4906,67 @@
           <w:szCs w:val="24"/>
           <w:lang w:val="en-US"/>
         </w:rPr>
-        <w:t>There’s an importXml method in TaskModel class that is not cohesive at all. We want to move it to a TaskModelXmlImporter class and delegate the responsibility of importing xml to this class.</w:t>
+        <w:t xml:space="preserve">There’s an </w:t>
+      </w:r>
+      <w:proofErr w:type="spellStart"/>
+      <w:r>
+        <w:rPr>
+          <w:rFonts w:ascii="Nyala" w:hAnsi="Nyala" w:cs="Consolas"/>
+          <w:sz w:val="24"/>
+          <w:szCs w:val="24"/>
+          <w:lang w:val="en-US"/>
+        </w:rPr>
+        <w:t>importXml</w:t>
+      </w:r>
+      <w:proofErr w:type="spellEnd"/>
+      <w:r>
+        <w:rPr>
+          <w:rFonts w:ascii="Nyala" w:hAnsi="Nyala" w:cs="Consolas"/>
+          <w:sz w:val="24"/>
+          <w:szCs w:val="24"/>
+          <w:lang w:val="en-US"/>
+        </w:rPr>
+        <w:t xml:space="preserve"> method in </w:t>
+      </w:r>
+      <w:proofErr w:type="spellStart"/>
+      <w:r>
+        <w:rPr>
+          <w:rFonts w:ascii="Nyala" w:hAnsi="Nyala" w:cs="Consolas"/>
+          <w:sz w:val="24"/>
+          <w:szCs w:val="24"/>
+          <w:lang w:val="en-US"/>
+        </w:rPr>
+        <w:t>TaskModel</w:t>
+      </w:r>
+      <w:proofErr w:type="spellEnd"/>
+      <w:r>
+        <w:rPr>
+          <w:rFonts w:ascii="Nyala" w:hAnsi="Nyala" w:cs="Consolas"/>
+          <w:sz w:val="24"/>
+          <w:szCs w:val="24"/>
+          <w:lang w:val="en-US"/>
+        </w:rPr>
+        <w:t xml:space="preserve"> class that is not cohesive at all. We want to move it to a </w:t>
+      </w:r>
+      <w:proofErr w:type="spellStart"/>
+      <w:r>
+        <w:rPr>
+          <w:rFonts w:ascii="Nyala" w:hAnsi="Nyala" w:cs="Consolas"/>
+          <w:sz w:val="24"/>
+          <w:szCs w:val="24"/>
+          <w:lang w:val="en-US"/>
+        </w:rPr>
+        <w:t>TaskModelXmlImporter</w:t>
+      </w:r>
+      <w:proofErr w:type="spellEnd"/>
+      <w:r>
+        <w:rPr>
+          <w:rFonts w:ascii="Nyala" w:hAnsi="Nyala" w:cs="Consolas"/>
+          <w:sz w:val="24"/>
+          <w:szCs w:val="24"/>
+          <w:lang w:val="en-US"/>
+        </w:rPr>
+        <w:t xml:space="preserve"> class and delegate the responsibility of importing xml to this class.</w:t>
       </w:r>
       <w:r>
         <w:rPr>
@@ -3212,14 +5006,56 @@
           <w:lang w:val="en-US"/>
         </w:rPr>
       </w:pPr>
-      <w:r>
-        <w:rPr>
-          <w:rFonts w:ascii="Nyala" w:hAnsi="Nyala" w:cs="Consolas"/>
-          <w:sz w:val="24"/>
-          <w:szCs w:val="24"/>
-          <w:lang w:val="en-US"/>
-        </w:rPr>
-        <w:t>Unmarshal : it encapsulates the top part of the importXml method.</w:t>
+      <w:proofErr w:type="spellStart"/>
+      <w:proofErr w:type="gramStart"/>
+      <w:r>
+        <w:rPr>
+          <w:rFonts w:ascii="Nyala" w:hAnsi="Nyala" w:cs="Consolas"/>
+          <w:sz w:val="24"/>
+          <w:szCs w:val="24"/>
+          <w:lang w:val="en-US"/>
+        </w:rPr>
+        <w:t>Unmarshal</w:t>
+      </w:r>
+      <w:proofErr w:type="spellEnd"/>
+      <w:r>
+        <w:rPr>
+          <w:rFonts w:ascii="Nyala" w:hAnsi="Nyala" w:cs="Consolas"/>
+          <w:sz w:val="24"/>
+          <w:szCs w:val="24"/>
+          <w:lang w:val="en-US"/>
+        </w:rPr>
+        <w:t xml:space="preserve"> :</w:t>
+      </w:r>
+      <w:proofErr w:type="gramEnd"/>
+      <w:r>
+        <w:rPr>
+          <w:rFonts w:ascii="Nyala" w:hAnsi="Nyala" w:cs="Consolas"/>
+          <w:sz w:val="24"/>
+          <w:szCs w:val="24"/>
+          <w:lang w:val="en-US"/>
+        </w:rPr>
+        <w:t xml:space="preserve"> it encapsulates the top part of the </w:t>
+      </w:r>
+      <w:proofErr w:type="spellStart"/>
+      <w:r>
+        <w:rPr>
+          <w:rFonts w:ascii="Nyala" w:hAnsi="Nyala" w:cs="Consolas"/>
+          <w:sz w:val="24"/>
+          <w:szCs w:val="24"/>
+          <w:lang w:val="en-US"/>
+        </w:rPr>
+        <w:t>importXml</w:t>
+      </w:r>
+      <w:proofErr w:type="spellEnd"/>
+      <w:r>
+        <w:rPr>
+          <w:rFonts w:ascii="Nyala" w:hAnsi="Nyala" w:cs="Consolas"/>
+          <w:sz w:val="24"/>
+          <w:szCs w:val="24"/>
+          <w:lang w:val="en-US"/>
+        </w:rPr>
+        <w:t xml:space="preserve"> method.</w:t>
       </w:r>
     </w:p>
     <w:p>
@@ -3241,14 +5077,27 @@
           <w:lang w:val="en-US"/>
         </w:rPr>
       </w:pPr>
-      <w:r>
-        <w:rPr>
-          <w:rFonts w:ascii="Nyala" w:hAnsi="Nyala" w:cs="Consolas"/>
-          <w:sz w:val="24"/>
-          <w:szCs w:val="24"/>
-          <w:lang w:val="en-US"/>
-        </w:rPr>
-        <w:t>executeSql: it wraps the following 5 lines that does database related tasks. Next, we move these tasks, to a different class that only does database related tasks to increase cohesion.</w:t>
+      <w:proofErr w:type="spellStart"/>
+      <w:proofErr w:type="gramStart"/>
+      <w:r>
+        <w:rPr>
+          <w:rFonts w:ascii="Nyala" w:hAnsi="Nyala" w:cs="Consolas"/>
+          <w:sz w:val="24"/>
+          <w:szCs w:val="24"/>
+          <w:lang w:val="en-US"/>
+        </w:rPr>
+        <w:t>executeSql</w:t>
+      </w:r>
+      <w:proofErr w:type="spellEnd"/>
+      <w:proofErr w:type="gramEnd"/>
+      <w:r>
+        <w:rPr>
+          <w:rFonts w:ascii="Nyala" w:hAnsi="Nyala" w:cs="Consolas"/>
+          <w:sz w:val="24"/>
+          <w:szCs w:val="24"/>
+          <w:lang w:val="en-US"/>
+        </w:rPr>
+        <w:t>: it wraps the following 5 lines that does database related tasks. Next, we move these tasks, to a different class that only does database related tasks to increase cohesion.</w:t>
       </w:r>
     </w:p>
     <w:p>
@@ -3270,14 +5119,27 @@
           <w:lang w:val="en-US"/>
         </w:rPr>
       </w:pPr>
-      <w:r>
-        <w:rPr>
-          <w:rFonts w:ascii="Nyala" w:hAnsi="Nyala" w:cs="Consolas"/>
-          <w:sz w:val="24"/>
-          <w:szCs w:val="24"/>
-          <w:lang w:val="en-US"/>
-        </w:rPr>
-        <w:t>handleOldImports: The middle part of the method can be wrapped in this method.</w:t>
+      <w:proofErr w:type="spellStart"/>
+      <w:proofErr w:type="gramStart"/>
+      <w:r>
+        <w:rPr>
+          <w:rFonts w:ascii="Nyala" w:hAnsi="Nyala" w:cs="Consolas"/>
+          <w:sz w:val="24"/>
+          <w:szCs w:val="24"/>
+          <w:lang w:val="en-US"/>
+        </w:rPr>
+        <w:t>handleOldImports</w:t>
+      </w:r>
+      <w:proofErr w:type="spellEnd"/>
+      <w:proofErr w:type="gramEnd"/>
+      <w:r>
+        <w:rPr>
+          <w:rFonts w:ascii="Nyala" w:hAnsi="Nyala" w:cs="Consolas"/>
+          <w:sz w:val="24"/>
+          <w:szCs w:val="24"/>
+          <w:lang w:val="en-US"/>
+        </w:rPr>
+        <w:t>: The middle part of the method can be wrapped in this method.</w:t>
       </w:r>
     </w:p>
     <w:p>
@@ -3299,14 +5161,27 @@
           <w:lang w:val="en-US"/>
         </w:rPr>
       </w:pPr>
-      <w:r>
-        <w:rPr>
-          <w:rFonts w:ascii="Nyala" w:hAnsi="Nyala" w:cs="Consolas"/>
-          <w:sz w:val="24"/>
-          <w:szCs w:val="24"/>
-          <w:lang w:val="en-US"/>
-        </w:rPr>
-        <w:t>importIntoEmptyDb: the last 40 lines of the method can be wrapped in this method.</w:t>
+      <w:proofErr w:type="spellStart"/>
+      <w:proofErr w:type="gramStart"/>
+      <w:r>
+        <w:rPr>
+          <w:rFonts w:ascii="Nyala" w:hAnsi="Nyala" w:cs="Consolas"/>
+          <w:sz w:val="24"/>
+          <w:szCs w:val="24"/>
+          <w:lang w:val="en-US"/>
+        </w:rPr>
+        <w:t>importIntoEmptyDb</w:t>
+      </w:r>
+      <w:proofErr w:type="spellEnd"/>
+      <w:proofErr w:type="gramEnd"/>
+      <w:r>
+        <w:rPr>
+          <w:rFonts w:ascii="Nyala" w:hAnsi="Nyala" w:cs="Consolas"/>
+          <w:sz w:val="24"/>
+          <w:szCs w:val="24"/>
+          <w:lang w:val="en-US"/>
+        </w:rPr>
+        <w:t>: the last 40 lines of the method can be wrapped in this method.</w:t>
       </w:r>
       <w:bookmarkStart w:id="0" w:name="_GoBack"/>
       <w:bookmarkEnd w:id="0"/>
@@ -3322,7 +5197,7 @@
 </file>
 
 <file path=word/numbering.xml><?xml version="1.0" encoding="utf-8"?>
-<w:numbering xmlns:wpc="http://schemas.microsoft.com/office/word/2010/wordprocessingCanvas" xmlns:mc="http://schemas.openxmlformats.org/markup-compatibility/2006" xmlns:o="urn:schemas-microsoft-com:office:office" xmlns:r="http://schemas.openxmlformats.org/officeDocument/2006/relationships" xmlns:m="http://schemas.openxmlformats.org/officeDocument/2006/math" xmlns:v="urn:schemas-microsoft-com:vml" xmlns:wp14="http://schemas.microsoft.com/office/word/2010/wordprocessingDrawing" xmlns:wp="http://schemas.openxmlformats.org/drawingml/2006/wordprocessingDrawing" xmlns:w10="urn:schemas-microsoft-com:office:word" xmlns:w="http://schemas.openxmlformats.org/wordprocessingml/2006/main" xmlns:w14="http://schemas.microsoft.com/office/word/2010/wordml" xmlns:wpg="http://schemas.microsoft.com/office/word/2010/wordprocessingGroup" xmlns:wpi="http://schemas.microsoft.com/office/word/2010/wordprocessingInk" xmlns:wne="http://schemas.microsoft.com/office/word/2006/wordml" xmlns:wps="http://schemas.microsoft.com/office/word/2010/wordprocessingShape" mc:Ignorable="w14 wp14">
+<w:numbering xmlns:ve="http://schemas.openxmlformats.org/markup-compatibility/2006" xmlns:o="urn:schemas-microsoft-com:office:office" xmlns:r="http://schemas.openxmlformats.org/officeDocument/2006/relationships" xmlns:m="http://schemas.openxmlformats.org/officeDocument/2006/math" xmlns:v="urn:schemas-microsoft-com:vml" xmlns:wp="http://schemas.openxmlformats.org/drawingml/2006/wordprocessingDrawing" xmlns:w10="urn:schemas-microsoft-com:office:word" xmlns:w="http://schemas.openxmlformats.org/wordprocessingml/2006/main" xmlns:wne="http://schemas.microsoft.com/office/word/2006/wordml">
   <w:abstractNum w:abstractNumId="0">
     <w:nsid w:val="042112F4"/>
     <w:multiLevelType w:val="hybridMultilevel"/>
@@ -4211,7 +6086,7 @@
 </file>
 
 <file path=word/styles.xml><?xml version="1.0" encoding="utf-8"?>
-<w:styles xmlns:mc="http://schemas.openxmlformats.org/markup-compatibility/2006" xmlns:r="http://schemas.openxmlformats.org/officeDocument/2006/relationships" xmlns:w="http://schemas.openxmlformats.org/wordprocessingml/2006/main" xmlns:w14="http://schemas.microsoft.com/office/word/2010/wordml" mc:Ignorable="w14">
+<w:styles xmlns:r="http://schemas.openxmlformats.org/officeDocument/2006/relationships" xmlns:w="http://schemas.openxmlformats.org/wordprocessingml/2006/main">
   <w:docDefaults>
     <w:rPrDefault>
       <w:rPr>
@@ -4432,6 +6307,7 @@
     <w:uiPriority w:val="99"/>
     <w:semiHidden/>
     <w:unhideWhenUsed/>
+    <w:qFormat/>
     <w:tblPr>
       <w:tblInd w:w="0" w:type="dxa"/>
       <w:tblCellMar>
@@ -5303,7 +7179,7 @@
 </file>
 
 <file path=customXml/itemProps1.xml><?xml version="1.0" encoding="utf-8"?>
-<ds:datastoreItem xmlns:ds="http://schemas.openxmlformats.org/officeDocument/2006/customXml" ds:itemID="{B79E02EA-2CA9-4488-9DB8-42FF3E424D1A}">
+<ds:datastoreItem xmlns:ds="http://schemas.openxmlformats.org/officeDocument/2006/customXml" ds:itemID="{2B5F6263-0FE5-4B74-AE52-95A5B63832BF}">
   <ds:schemaRefs>
     <ds:schemaRef ds:uri="http://schemas.openxmlformats.org/officeDocument/2006/bibliography"/>
   </ds:schemaRefs>

</xml_diff>